<commit_message>
Removing excess inclusion model content
</commit_message>
<xml_diff>
--- a/LitReview/Lit_Review_1st_Draft.docx
+++ b/LitReview/Lit_Review_1st_Draft.docx
@@ -2348,13 +2348,19 @@
         <w:t>be discussed</w:t>
       </w:r>
       <w:r>
-        <w:t>, before discussing the knowledge-action gap in climate change</w:t>
-      </w:r>
-      <w:r>
-        <w:t xml:space="preserve">. To understand why </w:t>
-      </w:r>
-      <w:r>
-        <w:t>this knowledge-action gap exists</w:t>
+        <w:t xml:space="preserve">. </w:t>
+      </w:r>
+      <w:r>
+        <w:t xml:space="preserve">To understand why </w:t>
+      </w:r>
+      <w:r>
+        <w:t xml:space="preserve">a </w:t>
+      </w:r>
+      <w:r>
+        <w:t>knowledge-action gap exists</w:t>
+      </w:r>
+      <w:r>
+        <w:t xml:space="preserve"> in sustainability</w:t>
       </w:r>
       <w:r>
         <w:t xml:space="preserve">, the second key area of behavioural psychology will be discussed, before reaching the final key area of applying gamification as a potential solution to address this problem. To </w:t>
@@ -2438,6 +2444,28 @@
         <w:t>Method, Scope and Purpose</w:t>
       </w:r>
       <w:bookmarkEnd w:id="1"/>
+      <w:r>
+        <w:rPr>
+          <w:b/>
+          <w:bCs/>
+          <w:color w:val="000000" w:themeColor="text1"/>
+          <w:sz w:val="32"/>
+          <w:szCs w:val="32"/>
+          <w:u w:val="single"/>
+        </w:rPr>
+        <w:t xml:space="preserve"> - &lt;RE-DO&gt;</w:t>
+      </w:r>
+      <w:r>
+        <w:rPr>
+          <w:b/>
+          <w:bCs/>
+          <w:color w:val="000000" w:themeColor="text1"/>
+          <w:sz w:val="32"/>
+          <w:szCs w:val="32"/>
+          <w:u w:val="single"/>
+        </w:rPr>
+        <w:t xml:space="preserve"> - 332 words</w:t>
+      </w:r>
     </w:p>
     <w:p>
       <w:pPr>
@@ -2593,13 +2621,19 @@
         <w:rPr>
           <w:color w:val="000000" w:themeColor="text1"/>
         </w:rPr>
-        <w:tab/>
-      </w:r>
-      <w:r>
-        <w:rPr>
-          <w:color w:val="000000" w:themeColor="text1"/>
-        </w:rPr>
-        <w:t>The purpose of this literature review was to conduct research to establish the need for this solution, how best to implement this solution and to analyse existing solutions to this problem of a lack of action taken towards climate change. By carrying out this initial extensive research, informed design decisions can be made as the project progresses. Without such research, design decisions would be merely guesswork with no justification or evidence, or indication that such decisions would prove successful or impactful. The importance of literature reviews cannot be understated, with there being “an urgent need for developing a clear understanding of advancements and state of knowledge stock in the discipline to inform and guide future researchers aiming to advance the field” (</w:t>
+        <w:t xml:space="preserve">The purpose of this literature review was to conduct research to </w:t>
+      </w:r>
+      <w:r>
+        <w:rPr>
+          <w:color w:val="000000" w:themeColor="text1"/>
+        </w:rPr>
+        <w:t xml:space="preserve">provide background on this problem, examine why this lack of action is occurring, </w:t>
+      </w:r>
+      <w:r>
+        <w:rPr>
+          <w:color w:val="000000" w:themeColor="text1"/>
+        </w:rPr>
+        <w:t>how best to implement this solution and to analyse existing solutions to this problem of a lack of action taken towards climate change. By carrying out this initial extensive research, informed design decisions can be made as the project progresses. Without such research, design decisions would be merely guesswork with no justification or evidence, or indication that such decisions would prove successful or impactful. The importance of literature reviews cannot be understated, with there being “an urgent need for developing a clear understanding of advancements and state of knowledge stock in the discipline to inform and guide future researchers aiming to advance the field” (</w:t>
       </w:r>
       <w:r>
         <w:rPr>
@@ -2700,19 +2734,31 @@
         <w:rPr>
           <w:color w:val="000000" w:themeColor="text1"/>
         </w:rPr>
-        <w:t xml:space="preserve"> metric used for measuring climate change </w:t>
-      </w:r>
-      <w:r>
-        <w:rPr>
-          <w:color w:val="000000" w:themeColor="text1"/>
-        </w:rPr>
-        <w:t xml:space="preserve">of </w:t>
-      </w:r>
-      <w:r>
-        <w:rPr>
-          <w:color w:val="000000" w:themeColor="text1"/>
-        </w:rPr>
-        <w:t>carbon footprint</w:t>
+        <w:t xml:space="preserve"> metric </w:t>
+      </w:r>
+      <w:r>
+        <w:rPr>
+          <w:color w:val="000000" w:themeColor="text1"/>
+        </w:rPr>
+        <w:t xml:space="preserve">of carbon footprint </w:t>
+      </w:r>
+      <w:r>
+        <w:rPr>
+          <w:color w:val="000000" w:themeColor="text1"/>
+        </w:rPr>
+        <w:t xml:space="preserve">used for measuring </w:t>
+      </w:r>
+      <w:r>
+        <w:rPr>
+          <w:color w:val="000000" w:themeColor="text1"/>
+        </w:rPr>
+        <w:t xml:space="preserve">impact on </w:t>
+      </w:r>
+      <w:r>
+        <w:rPr>
+          <w:color w:val="000000" w:themeColor="text1"/>
+        </w:rPr>
+        <w:t>climate change</w:t>
       </w:r>
       <w:r>
         <w:rPr>
@@ -2727,18 +2773,7 @@
         <w:t>main factors contributing to carbon footprint emissions, namely transport, meat consumption and energy usage.</w:t>
       </w:r>
     </w:p>
-    <w:p>
-      <w:pPr>
-        <w:rPr>
-          <w:color w:val="000000" w:themeColor="text1"/>
-        </w:rPr>
-      </w:pPr>
-    </w:p>
-    <w:p>
-      <w:pPr>
-        <w:ind w:left="720"/>
-      </w:pPr>
-    </w:p>
+    <w:p/>
     <w:p>
       <w:pPr>
         <w:pStyle w:val="Heading3"/>
@@ -2907,6 +2942,9 @@
       <w:r>
         <w:t xml:space="preserve"> be to simply focus on the most contributing factors to one’s carbon footprint score, such as meat consumption and transport, as opposed to focusing on every single contributor. This introduces a trade-off in terms of actual overall carbon emissions and the time spent by the user calculating their score.</w:t>
       </w:r>
+      <w:r>
+        <w:t xml:space="preserve"> This topic will be discussed further in section 3.2.</w:t>
+      </w:r>
     </w:p>
     <w:p>
       <w:pPr>
@@ -2983,37 +3021,23 @@
         <w:t xml:space="preserve">the </w:t>
       </w:r>
       <w:r>
-        <w:t xml:space="preserve">carbon footprint metric has proved to be more popular due to ease of use and simplicity, and this, combined with </w:t>
-      </w:r>
-      <w:r>
-        <w:t>b</w:t>
-      </w:r>
-      <w:r>
-        <w:t xml:space="preserve">eing the mainstream footprint metric to measure environmental impact, </w:t>
-      </w:r>
-      <w:r>
-        <w:t>a reduced, custom version of a “</w:t>
-      </w:r>
-      <w:r>
-        <w:t>carbon footprint</w:t>
-      </w:r>
-      <w:r>
-        <w:t>”</w:t>
-      </w:r>
-      <w:r>
-        <w:t xml:space="preserve"> </w:t>
-      </w:r>
-      <w:r>
-        <w:t xml:space="preserve">score </w:t>
-      </w:r>
-      <w:r>
-        <w:t>will be carried forward throughout this report</w:t>
-      </w:r>
-      <w:r>
-        <w:t>.</w:t>
-      </w:r>
-    </w:p>
-    <w:p/>
+        <w:t xml:space="preserve">carbon footprint metric has proved to be more popular due to ease of use and simplicity, </w:t>
+      </w:r>
+      <w:r>
+        <w:t xml:space="preserve">resulting in its </w:t>
+      </w:r>
+      <w:r>
+        <w:t xml:space="preserve">mainstream </w:t>
+      </w:r>
+      <w:r>
+        <w:t xml:space="preserve">adoption. </w:t>
+      </w:r>
+    </w:p>
+    <w:p>
+      <w:pPr>
+        <w:spacing w:line="360" w:lineRule="auto"/>
+      </w:pPr>
+    </w:p>
     <w:p>
       <w:pPr>
         <w:pStyle w:val="Heading3"/>
@@ -3088,6 +3112,7 @@
     <w:p/>
     <w:p/>
     <w:p/>
+    <w:p/>
     <w:p>
       <w:pPr>
         <w:pStyle w:val="ListParagraph"/>
@@ -3199,6 +3224,25 @@
         <w:spacing w:line="360" w:lineRule="auto"/>
       </w:pPr>
       <w:r>
+        <w:t>&lt;</w:t>
+      </w:r>
+      <w:r>
+        <w:t>Meat production accounts for x% of carbon emissions worldwide…</w:t>
+      </w:r>
+      <w:r>
+        <w:t>&gt;</w:t>
+      </w:r>
+    </w:p>
+    <w:p>
+      <w:pPr>
+        <w:spacing w:line="360" w:lineRule="auto"/>
+      </w:pPr>
+    </w:p>
+    <w:p>
+      <w:pPr>
+        <w:spacing w:line="360" w:lineRule="auto"/>
+      </w:pPr>
+      <w:r>
         <w:t>(</w:t>
       </w:r>
       <w:proofErr w:type="spellStart"/>
@@ -3432,7 +3476,6 @@
         <w:rPr>
           <w:color w:val="000000" w:themeColor="text1"/>
         </w:rPr>
-        <w:lastRenderedPageBreak/>
         <w:t xml:space="preserve">An interesting point to note from Mulrow’s study is that users reported the most enjoyable and rewarding calculators to be those which pair </w:t>
       </w:r>
       <w:r>
@@ -3468,6 +3511,100 @@
           <w:color w:val="000000" w:themeColor="text1"/>
         </w:rPr>
         <w:t>There are other factors included in calculating a carbon footprint score, however, for the sake of brevity only the primary above three have been discussed.</w:t>
+      </w:r>
+    </w:p>
+    <w:p>
+      <w:pPr>
+        <w:spacing w:line="360" w:lineRule="auto"/>
+        <w:rPr>
+          <w:color w:val="000000" w:themeColor="text1"/>
+        </w:rPr>
+      </w:pPr>
+    </w:p>
+    <w:p>
+      <w:pPr>
+        <w:pStyle w:val="Heading3"/>
+        <w:numPr>
+          <w:ilvl w:val="1"/>
+          <w:numId w:val="1"/>
+        </w:numPr>
+        <w:rPr>
+          <w:b/>
+          <w:bCs/>
+          <w:color w:val="000000" w:themeColor="text1"/>
+          <w:sz w:val="28"/>
+          <w:szCs w:val="28"/>
+          <w:u w:val="single"/>
+        </w:rPr>
+      </w:pPr>
+      <w:r>
+        <w:rPr>
+          <w:b/>
+          <w:bCs/>
+          <w:color w:val="000000" w:themeColor="text1"/>
+          <w:sz w:val="28"/>
+          <w:szCs w:val="28"/>
+          <w:u w:val="single"/>
+        </w:rPr>
+        <w:t>Conclusion</w:t>
+      </w:r>
+    </w:p>
+    <w:p>
+      <w:pPr>
+        <w:spacing w:line="360" w:lineRule="auto"/>
+        <w:rPr>
+          <w:color w:val="000000" w:themeColor="text1"/>
+        </w:rPr>
+      </w:pPr>
+      <w:r>
+        <w:rPr>
+          <w:color w:val="000000" w:themeColor="text1"/>
+        </w:rPr>
+        <w:t>This section has introduced the concept of carbon footprint as a metric to measure individual impact on climate change, analysing the different factors contributing to this metric’s score, and providing some insights into critiques of this mainstream metric.</w:t>
+      </w:r>
+    </w:p>
+    <w:p>
+      <w:pPr>
+        <w:spacing w:line="360" w:lineRule="auto"/>
+        <w:rPr>
+          <w:color w:val="000000" w:themeColor="text1"/>
+        </w:rPr>
+      </w:pPr>
+      <w:r>
+        <w:rPr>
+          <w:color w:val="000000" w:themeColor="text1"/>
+        </w:rPr>
+        <w:t xml:space="preserve">Taking the popularity but also criticisms of carbon footprints into account, </w:t>
+      </w:r>
+      <w:r>
+        <w:rPr>
+          <w:color w:val="000000" w:themeColor="text1"/>
+        </w:rPr>
+        <w:t xml:space="preserve">suggests there is need for </w:t>
+      </w:r>
+      <w:r>
+        <w:rPr>
+          <w:color w:val="000000" w:themeColor="text1"/>
+        </w:rPr>
+        <w:t xml:space="preserve">a reduced, </w:t>
+      </w:r>
+      <w:r>
+        <w:rPr>
+          <w:color w:val="000000" w:themeColor="text1"/>
+        </w:rPr>
+        <w:t>tailored</w:t>
+      </w:r>
+      <w:r>
+        <w:rPr>
+          <w:color w:val="000000" w:themeColor="text1"/>
+        </w:rPr>
+        <w:t xml:space="preserve"> “carbon footprint” score.</w:t>
+      </w:r>
+      <w:r>
+        <w:rPr>
+          <w:color w:val="000000" w:themeColor="text1"/>
+        </w:rPr>
+        <w:t xml:space="preserve"> With the tool of the carbon footprint metric at their disposal, and the arguably adequate knowledge of the factors contributing to this detrimental impact on the environment, this raises the central question motivating this project. Why is there such a large knowledge-action gap? This is where the next section provides an answer, discussing behavioural psychology towards climate change.</w:t>
       </w:r>
     </w:p>
     <w:p>
@@ -3720,7 +3857,14 @@
         <w:rPr>
           <w:color w:val="000000" w:themeColor="text1"/>
         </w:rPr>
-        <w:t xml:space="preserve"> failed because of focusing on highlighting the altruistic benefits on nature or the greater good, where they should have focused more on self-interest or self-enhancement.</w:t>
+        <w:t xml:space="preserve"> failed because of focusing on highlighting the altruistic benefits on nature or the greater good, where they should have focused more on self-</w:t>
+      </w:r>
+      <w:r>
+        <w:rPr>
+          <w:color w:val="000000" w:themeColor="text1"/>
+        </w:rPr>
+        <w:lastRenderedPageBreak/>
+        <w:t>interest or self-enhancement.</w:t>
       </w:r>
       <w:r>
         <w:rPr>
@@ -3812,7 +3956,37 @@
         <w:rPr>
           <w:color w:val="000000" w:themeColor="text1"/>
         </w:rPr>
-        <w:t>As (Ostrom, 2010a,b) points out, there is conflict between the values and interests of the individual and the collective interests of the group, represented by the broader term of a “social dilemma”.</w:t>
+        <w:t xml:space="preserve">An example of this in action, is where even though societal members know, as discussed in the previous section, that transportation increases carbon emissions, damaging the environment, individuals receive an individual reward by </w:t>
+      </w:r>
+      <w:r>
+        <w:rPr>
+          <w:color w:val="000000" w:themeColor="text1"/>
+        </w:rPr>
+        <w:t>arriving at their location faster.</w:t>
+      </w:r>
+      <w:r>
+        <w:rPr>
+          <w:color w:val="000000" w:themeColor="text1"/>
+        </w:rPr>
+        <w:t xml:space="preserve"> Similarly, if meat consumption is popular within friend groups, individuals tend to focus on the extrinsic reward of social status and keeping with social norm, </w:t>
+      </w:r>
+      <w:r>
+        <w:rPr>
+          <w:color w:val="000000" w:themeColor="text1"/>
+        </w:rPr>
+        <w:t>prioritising this over</w:t>
+      </w:r>
+      <w:r>
+        <w:rPr>
+          <w:color w:val="000000" w:themeColor="text1"/>
+        </w:rPr>
+        <w:t xml:space="preserve"> the environmental </w:t>
+      </w:r>
+      <w:r>
+        <w:rPr>
+          <w:color w:val="000000" w:themeColor="text1"/>
+        </w:rPr>
+        <w:t>effect.</w:t>
       </w:r>
     </w:p>
     <w:p>
@@ -3834,7 +4008,31 @@
         <w:rPr>
           <w:color w:val="000000" w:themeColor="text1"/>
         </w:rPr>
-        <w:t xml:space="preserve">This theory and work explains why even with access and knowledge to all the statistics and real world evidence of the effect of societal carbon footprint emissions, society still continues to disregard </w:t>
+        <w:t xml:space="preserve">This theory and work explains why even with access </w:t>
+      </w:r>
+      <w:r>
+        <w:rPr>
+          <w:color w:val="000000" w:themeColor="text1"/>
+        </w:rPr>
+        <w:t xml:space="preserve">to the </w:t>
+      </w:r>
+      <w:r>
+        <w:rPr>
+          <w:color w:val="000000" w:themeColor="text1"/>
+        </w:rPr>
+        <w:t xml:space="preserve">knowledge </w:t>
+      </w:r>
+      <w:r>
+        <w:rPr>
+          <w:color w:val="000000" w:themeColor="text1"/>
+        </w:rPr>
+        <w:t xml:space="preserve">and tools such as carbon footprint metrics to understand and measure environmental impact, </w:t>
+      </w:r>
+      <w:r>
+        <w:rPr>
+          <w:color w:val="000000" w:themeColor="text1"/>
+        </w:rPr>
+        <w:t xml:space="preserve">society still continues to disregard </w:t>
       </w:r>
       <w:r>
         <w:rPr>
@@ -3864,6 +4062,12 @@
           <w:color w:val="000000" w:themeColor="text1"/>
         </w:rPr>
       </w:pPr>
+      <w:r>
+        <w:rPr>
+          <w:color w:val="000000" w:themeColor="text1"/>
+        </w:rPr>
+        <w:t xml:space="preserve">The value of </w:t>
+      </w:r>
       <w:proofErr w:type="spellStart"/>
       <w:r>
         <w:rPr>
@@ -3876,396 +4080,40 @@
         <w:rPr>
           <w:color w:val="000000" w:themeColor="text1"/>
         </w:rPr>
-        <w:t xml:space="preserve">’ work proves how self-transcendent messages </w:t>
-      </w:r>
-      <w:r>
-        <w:rPr>
-          <w:color w:val="000000" w:themeColor="text1"/>
-        </w:rPr>
-        <w:t xml:space="preserve">will </w:t>
-      </w:r>
-      <w:r>
-        <w:rPr>
-          <w:color w:val="000000" w:themeColor="text1"/>
-        </w:rPr>
-        <w:t xml:space="preserve">only </w:t>
-      </w:r>
-      <w:r>
-        <w:rPr>
-          <w:color w:val="000000" w:themeColor="text1"/>
-        </w:rPr>
-        <w:t xml:space="preserve">appeal to altruistic individuals (who are the minority), </w:t>
-      </w:r>
-      <w:r>
-        <w:rPr>
-          <w:color w:val="000000" w:themeColor="text1"/>
-        </w:rPr>
-        <w:t xml:space="preserve">and </w:t>
-      </w:r>
-      <w:r>
-        <w:rPr>
-          <w:color w:val="000000" w:themeColor="text1"/>
-        </w:rPr>
-        <w:t>those who are</w:t>
-      </w:r>
-      <w:r>
-        <w:rPr>
-          <w:color w:val="000000" w:themeColor="text1"/>
-        </w:rPr>
-        <w:t xml:space="preserve"> </w:t>
-      </w:r>
-      <w:r>
-        <w:rPr>
-          <w:color w:val="000000" w:themeColor="text1"/>
-        </w:rPr>
-        <w:t>self-enhanced or those who prioritise self-interest will not engage with such messages.</w:t>
-      </w:r>
-      <w:r>
-        <w:rPr>
-          <w:color w:val="000000" w:themeColor="text1"/>
-        </w:rPr>
-        <w:t xml:space="preserve"> However, self</w:t>
-      </w:r>
-      <w:r>
-        <w:rPr>
-          <w:color w:val="000000" w:themeColor="text1"/>
-        </w:rPr>
-        <w:t xml:space="preserve">-enhanced messages such as those offering financial rewards to participants, appeal to both egoistical and altruistic individuals. Thus, </w:t>
+        <w:t>’ research is the signification that i</w:t>
+      </w:r>
+      <w:r>
+        <w:rPr>
+          <w:color w:val="000000" w:themeColor="text1"/>
+        </w:rPr>
+        <w:t xml:space="preserve">ndividuals may behave pro-environmentally for non-environmental reasons, such </w:t>
+      </w:r>
+      <w:r>
+        <w:rPr>
+          <w:color w:val="000000" w:themeColor="text1"/>
+        </w:rPr>
+        <w:t xml:space="preserve">as </w:t>
+      </w:r>
+      <w:r>
+        <w:rPr>
+          <w:color w:val="000000" w:themeColor="text1"/>
+        </w:rPr>
+        <w:t>gaining social status (</w:t>
       </w:r>
       <w:proofErr w:type="spellStart"/>
       <w:r>
         <w:rPr>
           <w:color w:val="000000" w:themeColor="text1"/>
         </w:rPr>
-        <w:t>Dominicis</w:t>
+        <w:t>Griskevicius</w:t>
       </w:r>
       <w:proofErr w:type="spellEnd"/>
       <w:r>
         <w:rPr>
           <w:color w:val="000000" w:themeColor="text1"/>
         </w:rPr>
-        <w:t xml:space="preserve"> puts forward an excellent point that to reach a larger audience, self-enhanced messages, targeting personal reward needs to be included</w:t>
-      </w:r>
-      <w:r>
-        <w:rPr>
-          <w:color w:val="000000" w:themeColor="text1"/>
-        </w:rPr>
-        <w:t xml:space="preserve">, since these messages appeal to the same audience of altruistic individuals </w:t>
-      </w:r>
-      <w:r>
-        <w:rPr>
-          <w:color w:val="000000" w:themeColor="text1"/>
-        </w:rPr>
-        <w:t xml:space="preserve">but </w:t>
-      </w:r>
-      <w:r>
-        <w:rPr>
-          <w:i/>
-          <w:iCs/>
-          <w:color w:val="000000" w:themeColor="text1"/>
-        </w:rPr>
-        <w:t>crucially, also</w:t>
-      </w:r>
-      <w:r>
-        <w:rPr>
-          <w:color w:val="000000" w:themeColor="text1"/>
-        </w:rPr>
-        <w:t xml:space="preserve"> to egoistical, self-interested individuals.</w:t>
-      </w:r>
-    </w:p>
-    <w:p>
-      <w:pPr>
-        <w:spacing w:line="360" w:lineRule="auto"/>
-        <w:rPr>
-          <w:color w:val="000000" w:themeColor="text1"/>
-        </w:rPr>
-      </w:pPr>
-    </w:p>
-    <w:p>
-      <w:pPr>
-        <w:spacing w:line="360" w:lineRule="auto"/>
-        <w:rPr>
-          <w:color w:val="000000" w:themeColor="text1"/>
-        </w:rPr>
-      </w:pPr>
-      <w:r>
-        <w:rPr>
-          <w:color w:val="000000" w:themeColor="text1"/>
-        </w:rPr>
-        <w:t xml:space="preserve">Results from </w:t>
-      </w:r>
-      <w:proofErr w:type="spellStart"/>
-      <w:r>
-        <w:rPr>
-          <w:color w:val="000000" w:themeColor="text1"/>
-        </w:rPr>
-        <w:t>Dominicis</w:t>
-      </w:r>
-      <w:proofErr w:type="spellEnd"/>
-      <w:r>
-        <w:rPr>
-          <w:color w:val="000000" w:themeColor="text1"/>
-        </w:rPr>
-        <w:t>’ studies highlighted how p</w:t>
-      </w:r>
-      <w:r>
-        <w:rPr>
-          <w:color w:val="000000" w:themeColor="text1"/>
-        </w:rPr>
-        <w:t>articipants who were shown pictures representing self-interest conditions such as a $50 gift card subsequently showed higher levels of egoistic environmental concern compared to those shown pictures of the altruism condition of animals being harmed in nature.</w:t>
-      </w:r>
-    </w:p>
-    <w:p>
-      <w:pPr>
-        <w:spacing w:line="360" w:lineRule="auto"/>
-        <w:rPr>
-          <w:color w:val="000000" w:themeColor="text1"/>
-        </w:rPr>
-      </w:pPr>
-    </w:p>
-    <w:p>
-      <w:pPr>
-        <w:spacing w:line="360" w:lineRule="auto"/>
-        <w:rPr>
-          <w:color w:val="000000" w:themeColor="text1"/>
-        </w:rPr>
-      </w:pPr>
-      <w:r>
-        <w:rPr>
-          <w:color w:val="000000" w:themeColor="text1"/>
-        </w:rPr>
-        <w:t>(</w:t>
-      </w:r>
-      <w:proofErr w:type="spellStart"/>
-      <w:r>
-        <w:rPr>
-          <w:color w:val="000000" w:themeColor="text1"/>
-        </w:rPr>
-        <w:t>Bolderdijk</w:t>
-      </w:r>
-      <w:proofErr w:type="spellEnd"/>
-      <w:r>
-        <w:rPr>
-          <w:color w:val="000000" w:themeColor="text1"/>
-        </w:rPr>
-        <w:t xml:space="preserve"> et al., 2013; Asensio and Delmas, 2015) argues that a</w:t>
-      </w:r>
-      <w:r>
-        <w:rPr>
-          <w:color w:val="000000" w:themeColor="text1"/>
-        </w:rPr>
-        <w:t xml:space="preserve">ppealing to monetary incentives is </w:t>
-      </w:r>
-      <w:r>
-        <w:rPr>
-          <w:color w:val="000000" w:themeColor="text1"/>
-        </w:rPr>
-        <w:t>an in</w:t>
-      </w:r>
-      <w:r>
-        <w:rPr>
-          <w:color w:val="000000" w:themeColor="text1"/>
-        </w:rPr>
-        <w:t xml:space="preserve">effective strategy for </w:t>
-      </w:r>
-      <w:r>
-        <w:rPr>
-          <w:color w:val="000000" w:themeColor="text1"/>
-        </w:rPr>
-        <w:t>encouraging pro-environmental behaviour</w:t>
-      </w:r>
-      <w:r>
-        <w:rPr>
-          <w:color w:val="000000" w:themeColor="text1"/>
-        </w:rPr>
-        <w:t>, which aligns with (</w:t>
-      </w:r>
-      <w:proofErr w:type="spellStart"/>
-      <w:r>
-        <w:rPr>
-          <w:color w:val="000000" w:themeColor="text1"/>
-        </w:rPr>
-        <w:t>Vohs</w:t>
-      </w:r>
-      <w:proofErr w:type="spellEnd"/>
-      <w:r>
-        <w:rPr>
-          <w:color w:val="000000" w:themeColor="text1"/>
-        </w:rPr>
-        <w:t xml:space="preserve"> et al.’s 2006) point where money can lead to selfish behaviour</w:t>
-      </w:r>
-      <w:r>
-        <w:rPr>
-          <w:color w:val="000000" w:themeColor="text1"/>
-        </w:rPr>
-        <w:t xml:space="preserve">, and </w:t>
-      </w:r>
-      <w:r>
-        <w:rPr>
-          <w:color w:val="000000" w:themeColor="text1"/>
-        </w:rPr>
-        <w:t>c</w:t>
-      </w:r>
-      <w:r>
-        <w:rPr>
-          <w:color w:val="000000" w:themeColor="text1"/>
-        </w:rPr>
-        <w:t xml:space="preserve">ontrastingly, </w:t>
-      </w:r>
-      <w:r>
-        <w:rPr>
-          <w:color w:val="000000" w:themeColor="text1"/>
-        </w:rPr>
-        <w:t>(</w:t>
-      </w:r>
-      <w:proofErr w:type="spellStart"/>
-      <w:r>
-        <w:rPr>
-          <w:color w:val="000000" w:themeColor="text1"/>
-        </w:rPr>
-        <w:t>Griskevicius</w:t>
-      </w:r>
-      <w:proofErr w:type="spellEnd"/>
-      <w:r>
-        <w:rPr>
-          <w:color w:val="000000" w:themeColor="text1"/>
-        </w:rPr>
-        <w:t xml:space="preserve"> et al., 2010) believes a</w:t>
-      </w:r>
-      <w:r>
-        <w:rPr>
-          <w:color w:val="000000" w:themeColor="text1"/>
-        </w:rPr>
-        <w:t xml:space="preserve">ppealing to the </w:t>
-      </w:r>
-      <w:r>
-        <w:rPr>
-          <w:color w:val="000000" w:themeColor="text1"/>
-        </w:rPr>
-        <w:t xml:space="preserve">personal, social </w:t>
-      </w:r>
-      <w:r>
-        <w:rPr>
-          <w:color w:val="000000" w:themeColor="text1"/>
-        </w:rPr>
-        <w:t xml:space="preserve">benefits could be more effective than </w:t>
-      </w:r>
-      <w:r>
-        <w:rPr>
-          <w:color w:val="000000" w:themeColor="text1"/>
-        </w:rPr>
-        <w:t>targeting</w:t>
-      </w:r>
-      <w:r>
-        <w:rPr>
-          <w:color w:val="000000" w:themeColor="text1"/>
-        </w:rPr>
-        <w:t xml:space="preserve"> environmental (altruistic) issues</w:t>
-      </w:r>
-      <w:r>
-        <w:rPr>
-          <w:color w:val="000000" w:themeColor="text1"/>
-        </w:rPr>
-        <w:t>.</w:t>
-      </w:r>
-    </w:p>
-    <w:p>
-      <w:pPr>
-        <w:spacing w:line="360" w:lineRule="auto"/>
-        <w:rPr>
-          <w:color w:val="000000" w:themeColor="text1"/>
-        </w:rPr>
-      </w:pPr>
-      <w:r>
-        <w:rPr>
-          <w:color w:val="000000" w:themeColor="text1"/>
-        </w:rPr>
-        <w:t xml:space="preserve">This paper takes the approach of a combination of the two, to focus on including personal rewards such as increased social image, but excluding financial rewards to avoid such selfishness mentioned by </w:t>
-      </w:r>
-      <w:proofErr w:type="spellStart"/>
-      <w:r>
-        <w:rPr>
-          <w:color w:val="000000" w:themeColor="text1"/>
-        </w:rPr>
-        <w:t>Vohs</w:t>
-      </w:r>
-      <w:proofErr w:type="spellEnd"/>
-      <w:r>
-        <w:rPr>
-          <w:color w:val="000000" w:themeColor="text1"/>
-        </w:rPr>
-        <w:t>.</w:t>
-      </w:r>
-    </w:p>
-    <w:p>
-      <w:pPr>
-        <w:spacing w:line="360" w:lineRule="auto"/>
-        <w:rPr>
-          <w:color w:val="000000" w:themeColor="text1"/>
-        </w:rPr>
-      </w:pPr>
-    </w:p>
-    <w:p>
-      <w:pPr>
-        <w:spacing w:line="360" w:lineRule="auto"/>
-        <w:rPr>
-          <w:color w:val="000000" w:themeColor="text1"/>
-        </w:rPr>
-      </w:pPr>
-      <w:r>
-        <w:rPr>
-          <w:color w:val="000000" w:themeColor="text1"/>
-        </w:rPr>
-        <w:t xml:space="preserve">The value of this </w:t>
-      </w:r>
-      <w:proofErr w:type="spellStart"/>
-      <w:r>
-        <w:rPr>
-          <w:color w:val="000000" w:themeColor="text1"/>
-        </w:rPr>
-        <w:t>Dominicis</w:t>
-      </w:r>
-      <w:proofErr w:type="spellEnd"/>
-      <w:r>
-        <w:rPr>
-          <w:color w:val="000000" w:themeColor="text1"/>
-        </w:rPr>
-        <w:t>’ research is the signification that i</w:t>
-      </w:r>
-      <w:r>
-        <w:rPr>
-          <w:color w:val="000000" w:themeColor="text1"/>
-        </w:rPr>
-        <w:t>ndividuals may behave pro-environmentally for non-environmental reasons, such us gaining social status (</w:t>
-      </w:r>
-      <w:proofErr w:type="spellStart"/>
-      <w:r>
-        <w:rPr>
-          <w:color w:val="000000" w:themeColor="text1"/>
-        </w:rPr>
-        <w:t>Griskevicius</w:t>
-      </w:r>
-      <w:proofErr w:type="spellEnd"/>
-      <w:r>
-        <w:rPr>
-          <w:color w:val="000000" w:themeColor="text1"/>
-        </w:rPr>
         <w:t xml:space="preserve"> et al., 2010) or being healthy (Gifford, 2011, 2013) and many times individuals behave pro-environmentally even without knowing they are doing so (Gifford, 2013).</w:t>
       </w:r>
-    </w:p>
-    <w:p>
-      <w:pPr>
-        <w:rPr>
-          <w:color w:val="000000" w:themeColor="text1"/>
-        </w:rPr>
-      </w:pPr>
-    </w:p>
-    <w:p>
-      <w:pPr>
-        <w:rPr>
-          <w:color w:val="000000" w:themeColor="text1"/>
-        </w:rPr>
-      </w:pPr>
     </w:p>
     <w:p>
       <w:pPr>
@@ -4413,6 +4261,7 @@
         <w:rPr>
           <w:color w:val="000000" w:themeColor="text1"/>
         </w:rPr>
+        <w:lastRenderedPageBreak/>
         <w:t xml:space="preserve">(Fielding &amp; Hornsey 2016; </w:t>
       </w:r>
       <w:proofErr w:type="spellStart"/>
@@ -4447,13 +4296,26 @@
         </w:rPr>
         <w:t>roups can provide standards that guide individual actions.</w:t>
       </w:r>
-    </w:p>
-    <w:p>
-      <w:pPr>
-        <w:rPr>
-          <w:color w:val="000000" w:themeColor="text1"/>
-        </w:rPr>
-      </w:pPr>
+      <w:r>
+        <w:rPr>
+          <w:color w:val="000000" w:themeColor="text1"/>
+        </w:rPr>
+        <w:t xml:space="preserve"> </w:t>
+      </w:r>
+      <w:proofErr w:type="spellStart"/>
+      <w:r>
+        <w:rPr>
+          <w:color w:val="000000" w:themeColor="text1"/>
+        </w:rPr>
+        <w:t>Bouman’s</w:t>
+      </w:r>
+      <w:proofErr w:type="spellEnd"/>
+      <w:r>
+        <w:rPr>
+          <w:color w:val="000000" w:themeColor="text1"/>
+        </w:rPr>
+        <w:t xml:space="preserve"> social identity argument aligns with the Inclusion Model, where self-enhancing social image is a key indicator for motivating behavioural change in individuals.</w:t>
+      </w:r>
     </w:p>
     <w:p>
       <w:pPr>
@@ -4685,64 +4547,108 @@
         <w:rPr>
           <w:color w:val="000000" w:themeColor="text1"/>
         </w:rPr>
-        <w:lastRenderedPageBreak/>
-        <w:t xml:space="preserve">Aligning with </w:t>
-      </w:r>
-      <w:proofErr w:type="spellStart"/>
-      <w:r>
-        <w:rPr>
-          <w:color w:val="000000" w:themeColor="text1"/>
-        </w:rPr>
-        <w:t>Schwenkenbecher’s</w:t>
-      </w:r>
-      <w:proofErr w:type="spellEnd"/>
-      <w:r>
-        <w:rPr>
-          <w:color w:val="000000" w:themeColor="text1"/>
-        </w:rPr>
-        <w:t xml:space="preserve"> views, </w:t>
-      </w:r>
-      <w:r>
-        <w:rPr>
-          <w:color w:val="000000" w:themeColor="text1"/>
-        </w:rPr>
-        <w:t>Ostrom (2010)</w:t>
-      </w:r>
-      <w:r>
-        <w:rPr>
-          <w:color w:val="000000" w:themeColor="text1"/>
-        </w:rPr>
-        <w:t xml:space="preserve"> argues</w:t>
-      </w:r>
-      <w:r>
-        <w:rPr>
-          <w:color w:val="000000" w:themeColor="text1"/>
-        </w:rPr>
-        <w:t xml:space="preserve"> the importance</w:t>
-      </w:r>
-      <w:r>
-        <w:rPr>
-          <w:color w:val="000000" w:themeColor="text1"/>
-        </w:rPr>
-        <w:t xml:space="preserve"> </w:t>
-      </w:r>
-      <w:r>
-        <w:rPr>
-          <w:color w:val="000000" w:themeColor="text1"/>
-        </w:rPr>
-        <w:t xml:space="preserve">of reducing environmental risk </w:t>
-      </w:r>
-      <w:r>
-        <w:rPr>
-          <w:color w:val="000000" w:themeColor="text1"/>
-        </w:rPr>
-        <w:t>immediately, instead of</w:t>
-      </w:r>
-      <w:r>
-        <w:rPr>
-          <w:color w:val="000000" w:themeColor="text1"/>
-        </w:rPr>
-        <w:t xml:space="preserve"> waiting for political policies to be implemented to take individual action.</w:t>
+        <w:t xml:space="preserve">Acceptance must be made towards the fact </w:t>
+      </w:r>
+      <w:r>
+        <w:rPr>
+          <w:color w:val="000000" w:themeColor="text1"/>
+        </w:rPr>
+        <w:t xml:space="preserve">that </w:t>
+      </w:r>
+      <w:r>
+        <w:rPr>
+          <w:color w:val="000000" w:themeColor="text1"/>
+        </w:rPr>
+        <w:t xml:space="preserve">compounded </w:t>
+      </w:r>
+      <w:r>
+        <w:rPr>
+          <w:color w:val="000000" w:themeColor="text1"/>
+        </w:rPr>
+        <w:t xml:space="preserve">individual acts </w:t>
+      </w:r>
+      <w:r>
+        <w:rPr>
+          <w:color w:val="000000" w:themeColor="text1"/>
+        </w:rPr>
+        <w:t>can</w:t>
+      </w:r>
+      <w:r>
+        <w:rPr>
+          <w:color w:val="000000" w:themeColor="text1"/>
+        </w:rPr>
+        <w:t xml:space="preserve"> be harmful</w:t>
+      </w:r>
+      <w:r>
+        <w:rPr>
+          <w:color w:val="000000" w:themeColor="text1"/>
+        </w:rPr>
+        <w:t xml:space="preserve">, and </w:t>
+      </w:r>
+      <w:r>
+        <w:rPr>
+          <w:color w:val="000000" w:themeColor="text1"/>
+        </w:rPr>
+        <w:t xml:space="preserve">the need </w:t>
+      </w:r>
+      <w:r>
+        <w:rPr>
+          <w:color w:val="000000" w:themeColor="text1"/>
+        </w:rPr>
+        <w:t xml:space="preserve">for </w:t>
+      </w:r>
+      <w:r>
+        <w:rPr>
+          <w:color w:val="000000" w:themeColor="text1"/>
+        </w:rPr>
+        <w:t xml:space="preserve">individual action </w:t>
+      </w:r>
+      <w:r>
+        <w:rPr>
+          <w:color w:val="000000" w:themeColor="text1"/>
+        </w:rPr>
+        <w:t xml:space="preserve">to be </w:t>
+      </w:r>
+      <w:r>
+        <w:rPr>
+          <w:color w:val="000000" w:themeColor="text1"/>
+        </w:rPr>
+        <w:t>taken to break this compounding effect.</w:t>
+      </w:r>
+    </w:p>
+    <w:p>
+      <w:pPr>
+        <w:rPr>
+          <w:color w:val="000000" w:themeColor="text1"/>
+        </w:rPr>
+      </w:pPr>
+    </w:p>
+    <w:p>
+      <w:pPr>
+        <w:pStyle w:val="Heading3"/>
+        <w:numPr>
+          <w:ilvl w:val="1"/>
+          <w:numId w:val="1"/>
+        </w:numPr>
+        <w:rPr>
+          <w:b/>
+          <w:bCs/>
+          <w:color w:val="000000" w:themeColor="text1"/>
+          <w:sz w:val="28"/>
+          <w:szCs w:val="28"/>
+          <w:u w:val="single"/>
+        </w:rPr>
+      </w:pPr>
+      <w:r>
+        <w:rPr>
+          <w:b/>
+          <w:bCs/>
+          <w:color w:val="000000" w:themeColor="text1"/>
+          <w:sz w:val="28"/>
+          <w:szCs w:val="28"/>
+          <w:u w:val="single"/>
+        </w:rPr>
+        <w:t>Conclusion</w:t>
       </w:r>
     </w:p>
     <w:p>
@@ -4752,85 +4658,41 @@
           <w:color w:val="000000" w:themeColor="text1"/>
         </w:rPr>
       </w:pPr>
-    </w:p>
-    <w:p>
-      <w:pPr>
-        <w:spacing w:line="360" w:lineRule="auto"/>
-        <w:rPr>
-          <w:color w:val="000000" w:themeColor="text1"/>
-        </w:rPr>
-      </w:pPr>
-      <w:r>
-        <w:rPr>
-          <w:color w:val="000000" w:themeColor="text1"/>
-        </w:rPr>
-        <w:t xml:space="preserve">Acceptance must be made towards the fact </w:t>
-      </w:r>
-      <w:r>
-        <w:rPr>
-          <w:color w:val="000000" w:themeColor="text1"/>
-        </w:rPr>
-        <w:t xml:space="preserve">that </w:t>
-      </w:r>
-      <w:r>
-        <w:rPr>
-          <w:color w:val="000000" w:themeColor="text1"/>
-        </w:rPr>
-        <w:t xml:space="preserve">compounded </w:t>
-      </w:r>
-      <w:r>
-        <w:rPr>
-          <w:color w:val="000000" w:themeColor="text1"/>
-        </w:rPr>
-        <w:t xml:space="preserve">individual acts </w:t>
-      </w:r>
-      <w:r>
-        <w:rPr>
-          <w:color w:val="000000" w:themeColor="text1"/>
-        </w:rPr>
-        <w:t>can</w:t>
-      </w:r>
-      <w:r>
-        <w:rPr>
-          <w:color w:val="000000" w:themeColor="text1"/>
-        </w:rPr>
-        <w:t xml:space="preserve"> be harmful</w:t>
-      </w:r>
-      <w:r>
-        <w:rPr>
-          <w:color w:val="000000" w:themeColor="text1"/>
-        </w:rPr>
-        <w:t xml:space="preserve">, and </w:t>
-      </w:r>
-      <w:r>
-        <w:rPr>
-          <w:color w:val="000000" w:themeColor="text1"/>
-        </w:rPr>
-        <w:t xml:space="preserve">the need </w:t>
-      </w:r>
-      <w:r>
-        <w:rPr>
-          <w:color w:val="000000" w:themeColor="text1"/>
-        </w:rPr>
-        <w:t xml:space="preserve">for </w:t>
-      </w:r>
-      <w:r>
-        <w:rPr>
-          <w:color w:val="000000" w:themeColor="text1"/>
-        </w:rPr>
-        <w:t xml:space="preserve">individual action </w:t>
-      </w:r>
-      <w:r>
-        <w:rPr>
-          <w:color w:val="000000" w:themeColor="text1"/>
-        </w:rPr>
-        <w:t xml:space="preserve">to be </w:t>
-      </w:r>
-      <w:r>
-        <w:rPr>
-          <w:color w:val="000000" w:themeColor="text1"/>
-        </w:rPr>
-        <w:t>taken to break this compounding effect.</w:t>
+      <w:r>
+        <w:rPr>
+          <w:color w:val="000000" w:themeColor="text1"/>
+        </w:rPr>
+        <w:t xml:space="preserve">This section has illustrated why society continues to avoid pro-environmental action even when faced with </w:t>
+      </w:r>
+      <w:r>
+        <w:rPr>
+          <w:color w:val="000000" w:themeColor="text1"/>
+        </w:rPr>
+        <w:t xml:space="preserve">the </w:t>
+      </w:r>
+      <w:r>
+        <w:rPr>
+          <w:color w:val="000000" w:themeColor="text1"/>
+        </w:rPr>
+        <w:t xml:space="preserve">tools and knowledge </w:t>
+      </w:r>
+      <w:r>
+        <w:rPr>
+          <w:color w:val="000000" w:themeColor="text1"/>
+        </w:rPr>
+        <w:t>that</w:t>
+      </w:r>
+      <w:r>
+        <w:rPr>
+          <w:color w:val="000000" w:themeColor="text1"/>
+        </w:rPr>
+        <w:t xml:space="preserve"> facilitate and encourage such change.</w:t>
+      </w:r>
+      <w:r>
+        <w:rPr>
+          <w:color w:val="000000" w:themeColor="text1"/>
+        </w:rPr>
+        <w:t xml:space="preserve"> Intrinsic and extrinsic motivations play a key role in unlocking the key to achieving societal behavioural change, and without appealing to these factors, any attempts are made in vein.</w:t>
       </w:r>
     </w:p>
     <w:p>
@@ -4873,6 +4735,7 @@
           <w:szCs w:val="32"/>
           <w:u w:val="single"/>
         </w:rPr>
+        <w:lastRenderedPageBreak/>
         <w:t>Gamif</w:t>
       </w:r>
       <w:r>
@@ -4946,7 +4809,43 @@
         <w:rPr>
           <w:color w:val="000000" w:themeColor="text1"/>
         </w:rPr>
-        <w:t xml:space="preserve"> First the theory, then use cases and then finally the effects as evident from existing solutions will be discussed.</w:t>
+        <w:t xml:space="preserve"> First the theory, then </w:t>
+      </w:r>
+      <w:r>
+        <w:rPr>
+          <w:color w:val="000000" w:themeColor="text1"/>
+        </w:rPr>
+        <w:t>the importance of selecting design features, and finally</w:t>
+      </w:r>
+      <w:r>
+        <w:rPr>
+          <w:color w:val="000000" w:themeColor="text1"/>
+        </w:rPr>
+        <w:t xml:space="preserve"> the effects </w:t>
+      </w:r>
+      <w:r>
+        <w:rPr>
+          <w:color w:val="000000" w:themeColor="text1"/>
+        </w:rPr>
+        <w:t xml:space="preserve">of gamification </w:t>
+      </w:r>
+      <w:r>
+        <w:rPr>
+          <w:color w:val="000000" w:themeColor="text1"/>
+        </w:rPr>
+        <w:t xml:space="preserve">as evident from existing solutions </w:t>
+      </w:r>
+      <w:r>
+        <w:rPr>
+          <w:color w:val="000000" w:themeColor="text1"/>
+        </w:rPr>
+        <w:t xml:space="preserve">applied to climate change </w:t>
+      </w:r>
+      <w:r>
+        <w:rPr>
+          <w:color w:val="000000" w:themeColor="text1"/>
+        </w:rPr>
+        <w:t>will be discussed.</w:t>
       </w:r>
     </w:p>
     <w:p>
@@ -5137,6 +5036,214 @@
           <w:color w:val="000000" w:themeColor="text1"/>
         </w:rPr>
       </w:pPr>
+      <w:r>
+        <w:rPr>
+          <w:color w:val="000000" w:themeColor="text1"/>
+        </w:rPr>
+        <w:t>I</w:t>
+      </w:r>
+      <w:r>
+        <w:rPr>
+          <w:color w:val="000000" w:themeColor="text1"/>
+        </w:rPr>
+        <w:t>mmersi</w:t>
+      </w:r>
+      <w:r>
+        <w:rPr>
+          <w:color w:val="000000" w:themeColor="text1"/>
+        </w:rPr>
+        <w:t>ve</w:t>
+      </w:r>
+      <w:r>
+        <w:rPr>
+          <w:color w:val="000000" w:themeColor="text1"/>
+        </w:rPr>
+        <w:t xml:space="preserve"> features </w:t>
+      </w:r>
+      <w:r>
+        <w:rPr>
+          <w:color w:val="000000" w:themeColor="text1"/>
+        </w:rPr>
+        <w:t>are those such as</w:t>
+      </w:r>
+      <w:r>
+        <w:rPr>
+          <w:color w:val="000000" w:themeColor="text1"/>
+        </w:rPr>
+        <w:t xml:space="preserve"> </w:t>
+      </w:r>
+      <w:r>
+        <w:rPr>
+          <w:color w:val="000000" w:themeColor="text1"/>
+        </w:rPr>
+        <w:t>avatars</w:t>
+      </w:r>
+      <w:r>
+        <w:rPr>
+          <w:color w:val="000000" w:themeColor="text1"/>
+        </w:rPr>
+        <w:t xml:space="preserve"> (</w:t>
+      </w:r>
+      <w:r>
+        <w:rPr>
+          <w:color w:val="000000" w:themeColor="text1"/>
+        </w:rPr>
+        <w:t>Annetta, 2010; Peng et al., 2012)</w:t>
+      </w:r>
+      <w:r>
+        <w:rPr>
+          <w:color w:val="000000" w:themeColor="text1"/>
+        </w:rPr>
+        <w:t>, narrati</w:t>
+      </w:r>
+      <w:r>
+        <w:rPr>
+          <w:color w:val="000000" w:themeColor="text1"/>
+        </w:rPr>
+        <w:t xml:space="preserve">on </w:t>
+      </w:r>
+      <w:r>
+        <w:rPr>
+          <w:color w:val="000000" w:themeColor="text1"/>
+        </w:rPr>
+        <w:t xml:space="preserve">and </w:t>
+      </w:r>
+      <w:r>
+        <w:rPr>
+          <w:color w:val="000000" w:themeColor="text1"/>
+        </w:rPr>
+        <w:t>personalisation</w:t>
+      </w:r>
+      <w:r>
+        <w:rPr>
+          <w:color w:val="000000" w:themeColor="text1"/>
+        </w:rPr>
+        <w:t xml:space="preserve"> (</w:t>
+      </w:r>
+      <w:r>
+        <w:rPr>
+          <w:color w:val="000000" w:themeColor="text1"/>
+        </w:rPr>
+        <w:t>Kim et al., 2015</w:t>
+      </w:r>
+      <w:r>
+        <w:rPr>
+          <w:color w:val="000000" w:themeColor="text1"/>
+        </w:rPr>
+        <w:t>)</w:t>
+      </w:r>
+      <w:r>
+        <w:rPr>
+          <w:color w:val="000000" w:themeColor="text1"/>
+        </w:rPr>
+        <w:t xml:space="preserve">, </w:t>
+      </w:r>
+      <w:r>
+        <w:rPr>
+          <w:color w:val="000000" w:themeColor="text1"/>
+        </w:rPr>
+        <w:t>attempt</w:t>
+      </w:r>
+      <w:r>
+        <w:rPr>
+          <w:color w:val="000000" w:themeColor="text1"/>
+        </w:rPr>
+        <w:t>ing</w:t>
+      </w:r>
+      <w:r>
+        <w:rPr>
+          <w:color w:val="000000" w:themeColor="text1"/>
+        </w:rPr>
+        <w:t xml:space="preserve"> to </w:t>
+      </w:r>
+      <w:r>
+        <w:rPr>
+          <w:color w:val="000000" w:themeColor="text1"/>
+        </w:rPr>
+        <w:t xml:space="preserve">provide the player with a sense of freedom and control through the feeling of voluntary participation </w:t>
+      </w:r>
+      <w:r>
+        <w:rPr>
+          <w:color w:val="000000" w:themeColor="text1"/>
+        </w:rPr>
+        <w:t xml:space="preserve">(Bormann &amp; Greitemeyer, 2015; Kim et al., 2015; Koivisto &amp; </w:t>
+      </w:r>
+      <w:proofErr w:type="spellStart"/>
+      <w:r>
+        <w:rPr>
+          <w:color w:val="000000" w:themeColor="text1"/>
+        </w:rPr>
+        <w:t>Hamari</w:t>
+      </w:r>
+      <w:proofErr w:type="spellEnd"/>
+      <w:r>
+        <w:rPr>
+          <w:color w:val="000000" w:themeColor="text1"/>
+        </w:rPr>
+        <w:t>, 2019</w:t>
+      </w:r>
+      <w:r>
+        <w:rPr>
+          <w:color w:val="000000" w:themeColor="text1"/>
+        </w:rPr>
+        <w:t xml:space="preserve">, </w:t>
+      </w:r>
+      <w:r>
+        <w:rPr>
+          <w:color w:val="000000" w:themeColor="text1"/>
+        </w:rPr>
+        <w:t xml:space="preserve">Rigby &amp; Ryan, 2011; </w:t>
+      </w:r>
+      <w:proofErr w:type="spellStart"/>
+      <w:r>
+        <w:rPr>
+          <w:color w:val="000000" w:themeColor="text1"/>
+        </w:rPr>
+        <w:t>Sailer</w:t>
+      </w:r>
+      <w:proofErr w:type="spellEnd"/>
+      <w:r>
+        <w:rPr>
+          <w:color w:val="000000" w:themeColor="text1"/>
+        </w:rPr>
+        <w:t xml:space="preserve"> et al., 2017</w:t>
+      </w:r>
+      <w:r>
+        <w:rPr>
+          <w:color w:val="000000" w:themeColor="text1"/>
+        </w:rPr>
+        <w:t>)</w:t>
+      </w:r>
+      <w:r>
+        <w:rPr>
+          <w:color w:val="000000" w:themeColor="text1"/>
+        </w:rPr>
+        <w:t xml:space="preserve">, </w:t>
+      </w:r>
+      <w:r>
+        <w:rPr>
+          <w:color w:val="000000" w:themeColor="text1"/>
+        </w:rPr>
+        <w:t>targe</w:t>
+      </w:r>
+      <w:r>
+        <w:rPr>
+          <w:color w:val="000000" w:themeColor="text1"/>
+        </w:rPr>
+        <w:t>t</w:t>
+      </w:r>
+      <w:r>
+        <w:rPr>
+          <w:color w:val="000000" w:themeColor="text1"/>
+        </w:rPr>
+        <w:t>ing</w:t>
+      </w:r>
+      <w:r>
+        <w:rPr>
+          <w:color w:val="000000" w:themeColor="text1"/>
+        </w:rPr>
+        <w:t xml:space="preserve"> the autonomy aspect of self-determination theory.</w:t>
+      </w:r>
     </w:p>
     <w:p>
       <w:pPr>
@@ -5145,35 +5252,282 @@
           <w:color w:val="000000" w:themeColor="text1"/>
         </w:rPr>
       </w:pPr>
-      <w:r>
-        <w:rPr>
-          <w:color w:val="000000" w:themeColor="text1"/>
-        </w:rPr>
-        <w:t>I</w:t>
-      </w:r>
-      <w:r>
-        <w:rPr>
-          <w:color w:val="000000" w:themeColor="text1"/>
-        </w:rPr>
-        <w:t>mmersi</w:t>
-      </w:r>
-      <w:r>
-        <w:rPr>
-          <w:color w:val="000000" w:themeColor="text1"/>
-        </w:rPr>
-        <w:t>ve</w:t>
-      </w:r>
-      <w:r>
-        <w:rPr>
-          <w:color w:val="000000" w:themeColor="text1"/>
-        </w:rPr>
-        <w:t xml:space="preserve"> features </w:t>
-      </w:r>
-      <w:r>
-        <w:rPr>
-          <w:color w:val="000000" w:themeColor="text1"/>
-        </w:rPr>
-        <w:t>are those such as</w:t>
+    </w:p>
+    <w:p>
+      <w:pPr>
+        <w:spacing w:line="360" w:lineRule="auto"/>
+        <w:rPr>
+          <w:color w:val="000000" w:themeColor="text1"/>
+        </w:rPr>
+      </w:pPr>
+      <w:r>
+        <w:rPr>
+          <w:color w:val="000000" w:themeColor="text1"/>
+        </w:rPr>
+        <w:t>Achievement</w:t>
+      </w:r>
+      <w:r>
+        <w:rPr>
+          <w:color w:val="000000" w:themeColor="text1"/>
+        </w:rPr>
+        <w:t xml:space="preserve">-related features are those such as </w:t>
+      </w:r>
+      <w:r>
+        <w:rPr>
+          <w:color w:val="000000" w:themeColor="text1"/>
+        </w:rPr>
+        <w:t>b</w:t>
+      </w:r>
+      <w:r>
+        <w:rPr>
+          <w:color w:val="000000" w:themeColor="text1"/>
+        </w:rPr>
+        <w:t>adges</w:t>
+      </w:r>
+      <w:r>
+        <w:rPr>
+          <w:color w:val="000000" w:themeColor="text1"/>
+        </w:rPr>
+        <w:t>, p</w:t>
+      </w:r>
+      <w:r>
+        <w:rPr>
+          <w:color w:val="000000" w:themeColor="text1"/>
+        </w:rPr>
+        <w:t>oints</w:t>
+      </w:r>
+      <w:r>
+        <w:rPr>
+          <w:color w:val="000000" w:themeColor="text1"/>
+        </w:rPr>
+        <w:t xml:space="preserve">, levels, </w:t>
+      </w:r>
+      <w:r>
+        <w:rPr>
+          <w:color w:val="000000" w:themeColor="text1"/>
+        </w:rPr>
+        <w:t>leaderboards</w:t>
+      </w:r>
+      <w:r>
+        <w:rPr>
+          <w:color w:val="000000" w:themeColor="text1"/>
+        </w:rPr>
+        <w:t xml:space="preserve"> and p</w:t>
+      </w:r>
+      <w:r>
+        <w:rPr>
+          <w:color w:val="000000" w:themeColor="text1"/>
+        </w:rPr>
+        <w:t>erformance graphs</w:t>
+      </w:r>
+      <w:r>
+        <w:rPr>
+          <w:color w:val="000000" w:themeColor="text1"/>
+        </w:rPr>
+        <w:t xml:space="preserve"> which ultimately target the competence aspect of </w:t>
+      </w:r>
+      <w:r>
+        <w:rPr>
+          <w:color w:val="000000" w:themeColor="text1"/>
+        </w:rPr>
+        <w:t>self-determination</w:t>
+      </w:r>
+      <w:r>
+        <w:rPr>
+          <w:color w:val="000000" w:themeColor="text1"/>
+        </w:rPr>
+        <w:t xml:space="preserve"> theory, where users want to </w:t>
+      </w:r>
+      <w:r>
+        <w:rPr>
+          <w:color w:val="000000" w:themeColor="text1"/>
+        </w:rPr>
+        <w:t xml:space="preserve">improve their </w:t>
+      </w:r>
+      <w:r>
+        <w:rPr>
+          <w:color w:val="000000" w:themeColor="text1"/>
+        </w:rPr>
+        <w:t>skill</w:t>
+      </w:r>
+      <w:r>
+        <w:rPr>
+          <w:color w:val="000000" w:themeColor="text1"/>
+        </w:rPr>
+        <w:t>s</w:t>
+      </w:r>
+      <w:r>
+        <w:rPr>
+          <w:color w:val="000000" w:themeColor="text1"/>
+        </w:rPr>
+        <w:t xml:space="preserve"> or get feedback on their </w:t>
+      </w:r>
+      <w:r>
+        <w:rPr>
+          <w:color w:val="000000" w:themeColor="text1"/>
+        </w:rPr>
+        <w:t>performance or progress</w:t>
+      </w:r>
+      <w:r>
+        <w:rPr>
+          <w:color w:val="000000" w:themeColor="text1"/>
+        </w:rPr>
+        <w:t xml:space="preserve"> (</w:t>
+      </w:r>
+      <w:proofErr w:type="spellStart"/>
+      <w:r>
+        <w:rPr>
+          <w:color w:val="000000" w:themeColor="text1"/>
+        </w:rPr>
+        <w:t>Nannan</w:t>
+      </w:r>
+      <w:proofErr w:type="spellEnd"/>
+      <w:r>
+        <w:rPr>
+          <w:color w:val="000000" w:themeColor="text1"/>
+        </w:rPr>
+        <w:t xml:space="preserve"> Xi, 2019)</w:t>
+      </w:r>
+      <w:r>
+        <w:rPr>
+          <w:color w:val="000000" w:themeColor="text1"/>
+        </w:rPr>
+        <w:t xml:space="preserve">, </w:t>
+      </w:r>
+      <w:r>
+        <w:rPr>
+          <w:color w:val="000000" w:themeColor="text1"/>
+        </w:rPr>
+        <w:t xml:space="preserve">valuing </w:t>
+      </w:r>
+      <w:r>
+        <w:rPr>
+          <w:color w:val="000000" w:themeColor="text1"/>
+        </w:rPr>
+        <w:t xml:space="preserve">self-mastery and growth </w:t>
+      </w:r>
+      <w:r>
+        <w:rPr>
+          <w:color w:val="000000" w:themeColor="text1"/>
+        </w:rPr>
+        <w:t>(</w:t>
+      </w:r>
+      <w:r>
+        <w:rPr>
+          <w:color w:val="000000" w:themeColor="text1"/>
+        </w:rPr>
+        <w:t>Rigby &amp; Ryan, 2011).</w:t>
+      </w:r>
+    </w:p>
+    <w:p>
+      <w:pPr>
+        <w:rPr>
+          <w:color w:val="000000" w:themeColor="text1"/>
+        </w:rPr>
+      </w:pPr>
+    </w:p>
+    <w:p>
+      <w:pPr>
+        <w:spacing w:line="360" w:lineRule="auto"/>
+        <w:rPr>
+          <w:color w:val="000000" w:themeColor="text1"/>
+        </w:rPr>
+      </w:pPr>
+      <w:r>
+        <w:rPr>
+          <w:color w:val="000000" w:themeColor="text1"/>
+        </w:rPr>
+        <w:t>Social</w:t>
+      </w:r>
+      <w:r>
+        <w:rPr>
+          <w:color w:val="000000" w:themeColor="text1"/>
+        </w:rPr>
+        <w:t xml:space="preserve">-related features are those such as </w:t>
+      </w:r>
+      <w:r>
+        <w:rPr>
+          <w:color w:val="000000" w:themeColor="text1"/>
+        </w:rPr>
+        <w:t>teams</w:t>
+      </w:r>
+      <w:r>
+        <w:rPr>
+          <w:color w:val="000000" w:themeColor="text1"/>
+        </w:rPr>
+        <w:t xml:space="preserve">, </w:t>
+      </w:r>
+      <w:r>
+        <w:rPr>
+          <w:color w:val="000000" w:themeColor="text1"/>
+        </w:rPr>
+        <w:t>cooperation</w:t>
+      </w:r>
+      <w:r>
+        <w:rPr>
+          <w:color w:val="000000" w:themeColor="text1"/>
+        </w:rPr>
+        <w:t xml:space="preserve">, </w:t>
+      </w:r>
+      <w:r>
+        <w:rPr>
+          <w:color w:val="000000" w:themeColor="text1"/>
+        </w:rPr>
+        <w:t>competition</w:t>
+      </w:r>
+      <w:r>
+        <w:rPr>
+          <w:color w:val="000000" w:themeColor="text1"/>
+        </w:rPr>
+        <w:t xml:space="preserve">, groups and chat, </w:t>
+      </w:r>
+      <w:r>
+        <w:rPr>
+          <w:color w:val="000000" w:themeColor="text1"/>
+        </w:rPr>
+        <w:t xml:space="preserve">which ultimately target the </w:t>
+      </w:r>
+      <w:r>
+        <w:rPr>
+          <w:color w:val="000000" w:themeColor="text1"/>
+        </w:rPr>
+        <w:t>relatedness</w:t>
+      </w:r>
+      <w:r>
+        <w:rPr>
+          <w:color w:val="000000" w:themeColor="text1"/>
+        </w:rPr>
+        <w:t xml:space="preserve"> aspect of </w:t>
+      </w:r>
+      <w:r>
+        <w:rPr>
+          <w:color w:val="000000" w:themeColor="text1"/>
+        </w:rPr>
+        <w:t>self-determination</w:t>
+      </w:r>
+      <w:r>
+        <w:rPr>
+          <w:color w:val="000000" w:themeColor="text1"/>
+        </w:rPr>
+        <w:t xml:space="preserve"> theory</w:t>
+      </w:r>
+      <w:r>
+        <w:rPr>
+          <w:color w:val="000000" w:themeColor="text1"/>
+        </w:rPr>
+        <w:t xml:space="preserve">, </w:t>
+      </w:r>
+      <w:r>
+        <w:rPr>
+          <w:color w:val="000000" w:themeColor="text1"/>
+        </w:rPr>
+        <w:t>provid</w:t>
+      </w:r>
+      <w:r>
+        <w:rPr>
+          <w:color w:val="000000" w:themeColor="text1"/>
+        </w:rPr>
+        <w:t>ing</w:t>
       </w:r>
       <w:r>
         <w:rPr>
@@ -5185,452 +5539,7 @@
         <w:rPr>
           <w:color w:val="000000" w:themeColor="text1"/>
         </w:rPr>
-        <w:t>avatar</w:t>
-      </w:r>
-      <w:r>
-        <w:rPr>
-          <w:color w:val="000000" w:themeColor="text1"/>
-        </w:rPr>
-        <w:t>s</w:t>
-      </w:r>
-      <w:r>
-        <w:rPr>
-          <w:color w:val="000000" w:themeColor="text1"/>
-        </w:rPr>
-        <w:t xml:space="preserve"> (</w:t>
-      </w:r>
-      <w:r>
-        <w:rPr>
-          <w:color w:val="000000" w:themeColor="text1"/>
-        </w:rPr>
-        <w:t>Annetta, 2010; Peng et al., 2012)</w:t>
-      </w:r>
-      <w:r>
-        <w:rPr>
-          <w:color w:val="000000" w:themeColor="text1"/>
-        </w:rPr>
-        <w:t>, narrati</w:t>
-      </w:r>
-      <w:r>
-        <w:rPr>
-          <w:color w:val="000000" w:themeColor="text1"/>
-        </w:rPr>
-        <w:t xml:space="preserve">on </w:t>
-      </w:r>
-      <w:r>
-        <w:rPr>
-          <w:color w:val="000000" w:themeColor="text1"/>
-        </w:rPr>
-        <w:t xml:space="preserve">and </w:t>
-      </w:r>
-      <w:r>
-        <w:rPr>
-          <w:color w:val="000000" w:themeColor="text1"/>
-        </w:rPr>
-        <w:t>personalisation</w:t>
-      </w:r>
-      <w:r>
-        <w:rPr>
-          <w:color w:val="000000" w:themeColor="text1"/>
-        </w:rPr>
-        <w:t xml:space="preserve"> (</w:t>
-      </w:r>
-      <w:r>
-        <w:rPr>
-          <w:color w:val="000000" w:themeColor="text1"/>
-        </w:rPr>
-        <w:t>Kim et al., 2015</w:t>
-      </w:r>
-      <w:r>
-        <w:rPr>
-          <w:color w:val="000000" w:themeColor="text1"/>
-        </w:rPr>
-        <w:t>)</w:t>
-      </w:r>
-      <w:r>
-        <w:rPr>
-          <w:color w:val="000000" w:themeColor="text1"/>
-        </w:rPr>
-        <w:t xml:space="preserve">, </w:t>
-      </w:r>
-      <w:r>
-        <w:rPr>
-          <w:color w:val="000000" w:themeColor="text1"/>
-        </w:rPr>
-        <w:t>attempt</w:t>
-      </w:r>
-      <w:r>
-        <w:rPr>
-          <w:color w:val="000000" w:themeColor="text1"/>
-        </w:rPr>
-        <w:t>ing</w:t>
-      </w:r>
-      <w:r>
-        <w:rPr>
-          <w:color w:val="000000" w:themeColor="text1"/>
-        </w:rPr>
-        <w:t xml:space="preserve"> to </w:t>
-      </w:r>
-      <w:r>
-        <w:rPr>
-          <w:color w:val="000000" w:themeColor="text1"/>
-        </w:rPr>
-        <w:t xml:space="preserve">provide the player with a sense of freedom and control through the feeling of voluntary participation </w:t>
-      </w:r>
-      <w:r>
-        <w:rPr>
-          <w:color w:val="000000" w:themeColor="text1"/>
-        </w:rPr>
-        <w:t xml:space="preserve">(Bormann &amp; Greitemeyer, 2015; Kim et al., 2015; Koivisto &amp; </w:t>
-      </w:r>
-      <w:proofErr w:type="spellStart"/>
-      <w:r>
-        <w:rPr>
-          <w:color w:val="000000" w:themeColor="text1"/>
-        </w:rPr>
-        <w:t>Hamari</w:t>
-      </w:r>
-      <w:proofErr w:type="spellEnd"/>
-      <w:r>
-        <w:rPr>
-          <w:color w:val="000000" w:themeColor="text1"/>
-        </w:rPr>
-        <w:t>, 2019</w:t>
-      </w:r>
-      <w:r>
-        <w:rPr>
-          <w:color w:val="000000" w:themeColor="text1"/>
-        </w:rPr>
-        <w:t xml:space="preserve">, </w:t>
-      </w:r>
-      <w:r>
-        <w:rPr>
-          <w:color w:val="000000" w:themeColor="text1"/>
-        </w:rPr>
-        <w:t xml:space="preserve">Rigby &amp; Ryan, 2011; </w:t>
-      </w:r>
-      <w:proofErr w:type="spellStart"/>
-      <w:r>
-        <w:rPr>
-          <w:color w:val="000000" w:themeColor="text1"/>
-        </w:rPr>
-        <w:t>Sailer</w:t>
-      </w:r>
-      <w:proofErr w:type="spellEnd"/>
-      <w:r>
-        <w:rPr>
-          <w:color w:val="000000" w:themeColor="text1"/>
-        </w:rPr>
-        <w:t xml:space="preserve"> et al., 2017</w:t>
-      </w:r>
-      <w:r>
-        <w:rPr>
-          <w:color w:val="000000" w:themeColor="text1"/>
-        </w:rPr>
-        <w:t>)</w:t>
-      </w:r>
-      <w:r>
-        <w:rPr>
-          <w:color w:val="000000" w:themeColor="text1"/>
-        </w:rPr>
-        <w:t xml:space="preserve">, </w:t>
-      </w:r>
-      <w:r>
-        <w:rPr>
-          <w:color w:val="000000" w:themeColor="text1"/>
-        </w:rPr>
-        <w:t>targe</w:t>
-      </w:r>
-      <w:r>
-        <w:rPr>
-          <w:color w:val="000000" w:themeColor="text1"/>
-        </w:rPr>
-        <w:t>t</w:t>
-      </w:r>
-      <w:r>
-        <w:rPr>
-          <w:color w:val="000000" w:themeColor="text1"/>
-        </w:rPr>
-        <w:t>ing</w:t>
-      </w:r>
-      <w:r>
-        <w:rPr>
-          <w:color w:val="000000" w:themeColor="text1"/>
-        </w:rPr>
-        <w:t xml:space="preserve"> the autonomy aspect of self-determination theory.</w:t>
-      </w:r>
-    </w:p>
-    <w:p>
-      <w:pPr>
-        <w:spacing w:line="360" w:lineRule="auto"/>
-        <w:rPr>
-          <w:color w:val="000000" w:themeColor="text1"/>
-        </w:rPr>
-      </w:pPr>
-    </w:p>
-    <w:p>
-      <w:pPr>
-        <w:spacing w:line="360" w:lineRule="auto"/>
-        <w:rPr>
-          <w:color w:val="000000" w:themeColor="text1"/>
-        </w:rPr>
-      </w:pPr>
-      <w:r>
-        <w:rPr>
-          <w:color w:val="000000" w:themeColor="text1"/>
-        </w:rPr>
         <w:lastRenderedPageBreak/>
-        <w:t>Achievement</w:t>
-      </w:r>
-      <w:r>
-        <w:rPr>
-          <w:color w:val="000000" w:themeColor="text1"/>
-        </w:rPr>
-        <w:t xml:space="preserve">-related features are those such as </w:t>
-      </w:r>
-      <w:r>
-        <w:rPr>
-          <w:color w:val="000000" w:themeColor="text1"/>
-        </w:rPr>
-        <w:t>b</w:t>
-      </w:r>
-      <w:r>
-        <w:rPr>
-          <w:color w:val="000000" w:themeColor="text1"/>
-        </w:rPr>
-        <w:t>adges</w:t>
-      </w:r>
-      <w:r>
-        <w:rPr>
-          <w:color w:val="000000" w:themeColor="text1"/>
-        </w:rPr>
-        <w:t>, p</w:t>
-      </w:r>
-      <w:r>
-        <w:rPr>
-          <w:color w:val="000000" w:themeColor="text1"/>
-        </w:rPr>
-        <w:t>oints</w:t>
-      </w:r>
-      <w:r>
-        <w:rPr>
-          <w:color w:val="000000" w:themeColor="text1"/>
-        </w:rPr>
-        <w:t xml:space="preserve">, levels, </w:t>
-      </w:r>
-      <w:r>
-        <w:rPr>
-          <w:color w:val="000000" w:themeColor="text1"/>
-        </w:rPr>
-        <w:t>leaderboards</w:t>
-      </w:r>
-      <w:r>
-        <w:rPr>
-          <w:color w:val="000000" w:themeColor="text1"/>
-        </w:rPr>
-        <w:t xml:space="preserve"> and p</w:t>
-      </w:r>
-      <w:r>
-        <w:rPr>
-          <w:color w:val="000000" w:themeColor="text1"/>
-        </w:rPr>
-        <w:t>erformance graphs</w:t>
-      </w:r>
-      <w:r>
-        <w:rPr>
-          <w:color w:val="000000" w:themeColor="text1"/>
-        </w:rPr>
-        <w:t xml:space="preserve"> which ultimately target the competence aspect of self-determinism theory, where users want to </w:t>
-      </w:r>
-      <w:r>
-        <w:rPr>
-          <w:color w:val="000000" w:themeColor="text1"/>
-        </w:rPr>
-        <w:t xml:space="preserve">improve their </w:t>
-      </w:r>
-      <w:r>
-        <w:rPr>
-          <w:color w:val="000000" w:themeColor="text1"/>
-        </w:rPr>
-        <w:t>skill</w:t>
-      </w:r>
-      <w:r>
-        <w:rPr>
-          <w:color w:val="000000" w:themeColor="text1"/>
-        </w:rPr>
-        <w:t>s</w:t>
-      </w:r>
-      <w:r>
-        <w:rPr>
-          <w:color w:val="000000" w:themeColor="text1"/>
-        </w:rPr>
-        <w:t xml:space="preserve"> or get feedback on their </w:t>
-      </w:r>
-      <w:r>
-        <w:rPr>
-          <w:color w:val="000000" w:themeColor="text1"/>
-        </w:rPr>
-        <w:t>performance or progress</w:t>
-      </w:r>
-      <w:r>
-        <w:rPr>
-          <w:color w:val="000000" w:themeColor="text1"/>
-        </w:rPr>
-        <w:t xml:space="preserve"> (</w:t>
-      </w:r>
-      <w:proofErr w:type="spellStart"/>
-      <w:r>
-        <w:rPr>
-          <w:color w:val="000000" w:themeColor="text1"/>
-        </w:rPr>
-        <w:t>Nannan</w:t>
-      </w:r>
-      <w:proofErr w:type="spellEnd"/>
-      <w:r>
-        <w:rPr>
-          <w:color w:val="000000" w:themeColor="text1"/>
-        </w:rPr>
-        <w:t xml:space="preserve"> Xi, 2019)</w:t>
-      </w:r>
-      <w:r>
-        <w:rPr>
-          <w:color w:val="000000" w:themeColor="text1"/>
-        </w:rPr>
-        <w:t xml:space="preserve">, </w:t>
-      </w:r>
-      <w:r>
-        <w:rPr>
-          <w:color w:val="000000" w:themeColor="text1"/>
-        </w:rPr>
-        <w:t xml:space="preserve">valuing </w:t>
-      </w:r>
-      <w:r>
-        <w:rPr>
-          <w:color w:val="000000" w:themeColor="text1"/>
-        </w:rPr>
-        <w:t xml:space="preserve">self-mastery and growth </w:t>
-      </w:r>
-      <w:r>
-        <w:rPr>
-          <w:color w:val="000000" w:themeColor="text1"/>
-        </w:rPr>
-        <w:t>(</w:t>
-      </w:r>
-      <w:r>
-        <w:rPr>
-          <w:color w:val="000000" w:themeColor="text1"/>
-        </w:rPr>
-        <w:t>Rigby &amp; Ryan, 2011).</w:t>
-      </w:r>
-    </w:p>
-    <w:p>
-      <w:pPr>
-        <w:rPr>
-          <w:color w:val="000000" w:themeColor="text1"/>
-        </w:rPr>
-      </w:pPr>
-    </w:p>
-    <w:p>
-      <w:pPr>
-        <w:spacing w:line="360" w:lineRule="auto"/>
-        <w:rPr>
-          <w:color w:val="000000" w:themeColor="text1"/>
-        </w:rPr>
-      </w:pPr>
-      <w:r>
-        <w:rPr>
-          <w:color w:val="000000" w:themeColor="text1"/>
-        </w:rPr>
-        <w:t>Social</w:t>
-      </w:r>
-      <w:r>
-        <w:rPr>
-          <w:color w:val="000000" w:themeColor="text1"/>
-        </w:rPr>
-        <w:t xml:space="preserve">-related features are those such as </w:t>
-      </w:r>
-      <w:r>
-        <w:rPr>
-          <w:color w:val="000000" w:themeColor="text1"/>
-        </w:rPr>
-        <w:t>teams</w:t>
-      </w:r>
-      <w:r>
-        <w:rPr>
-          <w:color w:val="000000" w:themeColor="text1"/>
-        </w:rPr>
-        <w:t xml:space="preserve">, </w:t>
-      </w:r>
-      <w:r>
-        <w:rPr>
-          <w:color w:val="000000" w:themeColor="text1"/>
-        </w:rPr>
-        <w:t>cooperation</w:t>
-      </w:r>
-      <w:r>
-        <w:rPr>
-          <w:color w:val="000000" w:themeColor="text1"/>
-        </w:rPr>
-        <w:t xml:space="preserve">, </w:t>
-      </w:r>
-      <w:r>
-        <w:rPr>
-          <w:color w:val="000000" w:themeColor="text1"/>
-        </w:rPr>
-        <w:t>competition</w:t>
-      </w:r>
-      <w:r>
-        <w:rPr>
-          <w:color w:val="000000" w:themeColor="text1"/>
-        </w:rPr>
-        <w:t xml:space="preserve">, groups and chat, </w:t>
-      </w:r>
-      <w:r>
-        <w:rPr>
-          <w:color w:val="000000" w:themeColor="text1"/>
-        </w:rPr>
-        <w:t xml:space="preserve">which ultimately target the </w:t>
-      </w:r>
-      <w:r>
-        <w:rPr>
-          <w:color w:val="000000" w:themeColor="text1"/>
-        </w:rPr>
-        <w:t>relatedness</w:t>
-      </w:r>
-      <w:r>
-        <w:rPr>
-          <w:color w:val="000000" w:themeColor="text1"/>
-        </w:rPr>
-        <w:t xml:space="preserve"> aspect of self-determinism theory</w:t>
-      </w:r>
-      <w:r>
-        <w:rPr>
-          <w:color w:val="000000" w:themeColor="text1"/>
-        </w:rPr>
-        <w:t xml:space="preserve">, </w:t>
-      </w:r>
-      <w:r>
-        <w:rPr>
-          <w:color w:val="000000" w:themeColor="text1"/>
-        </w:rPr>
-        <w:t>provid</w:t>
-      </w:r>
-      <w:r>
-        <w:rPr>
-          <w:color w:val="000000" w:themeColor="text1"/>
-        </w:rPr>
-        <w:t>ing</w:t>
-      </w:r>
-      <w:r>
-        <w:rPr>
-          <w:color w:val="000000" w:themeColor="text1"/>
-        </w:rPr>
-        <w:t xml:space="preserve"> </w:t>
-      </w:r>
-      <w:r>
-        <w:rPr>
-          <w:color w:val="000000" w:themeColor="text1"/>
-        </w:rPr>
         <w:t xml:space="preserve">players with a sense of community </w:t>
       </w:r>
       <w:r>
@@ -5914,166 +5823,172 @@
         <w:rPr>
           <w:color w:val="000000" w:themeColor="text1"/>
         </w:rPr>
+        <w:t xml:space="preserve">With this in mind, it is crucial to carefully plan which features to include in the design of </w:t>
+      </w:r>
+      <w:r>
+        <w:rPr>
+          <w:color w:val="000000" w:themeColor="text1"/>
+        </w:rPr>
+        <w:t xml:space="preserve">a </w:t>
+      </w:r>
+      <w:r>
+        <w:rPr>
+          <w:color w:val="000000" w:themeColor="text1"/>
+        </w:rPr>
+        <w:t>gamified application.</w:t>
+      </w:r>
+      <w:r>
+        <w:rPr>
+          <w:color w:val="000000" w:themeColor="text1"/>
+        </w:rPr>
+        <w:t xml:space="preserve"> </w:t>
+      </w:r>
+      <w:r>
+        <w:rPr>
+          <w:color w:val="000000" w:themeColor="text1"/>
+        </w:rPr>
+        <w:t>(</w:t>
+      </w:r>
+      <w:proofErr w:type="spellStart"/>
+      <w:r>
+        <w:rPr>
+          <w:color w:val="000000" w:themeColor="text1"/>
+        </w:rPr>
+        <w:t>Nannan</w:t>
+      </w:r>
+      <w:proofErr w:type="spellEnd"/>
+      <w:r>
+        <w:rPr>
+          <w:color w:val="000000" w:themeColor="text1"/>
+        </w:rPr>
+        <w:t xml:space="preserve"> Xi 2019)’s research discovers </w:t>
+      </w:r>
+      <w:r>
+        <w:rPr>
+          <w:color w:val="000000" w:themeColor="text1"/>
+        </w:rPr>
+        <w:t>that among the three broad categories of gamification features of immersion, achievement and social features,</w:t>
+      </w:r>
+      <w:r>
+        <w:rPr>
+          <w:color w:val="000000" w:themeColor="text1"/>
+        </w:rPr>
+        <w:t xml:space="preserve"> </w:t>
+      </w:r>
+      <w:r>
+        <w:rPr>
+          <w:color w:val="000000" w:themeColor="text1"/>
+        </w:rPr>
+        <w:t xml:space="preserve">achievement had the most significant impact on fulfilling </w:t>
+      </w:r>
+      <w:r>
+        <w:rPr>
+          <w:color w:val="000000" w:themeColor="text1"/>
+        </w:rPr>
+        <w:t xml:space="preserve">the </w:t>
+      </w:r>
+      <w:r>
+        <w:rPr>
+          <w:color w:val="000000" w:themeColor="text1"/>
+        </w:rPr>
+        <w:t>psychological user needs</w:t>
+      </w:r>
+      <w:r>
+        <w:rPr>
+          <w:color w:val="000000" w:themeColor="text1"/>
+        </w:rPr>
+        <w:t xml:space="preserve"> of autonomy, competence and relatedness</w:t>
+      </w:r>
+      <w:r>
+        <w:rPr>
+          <w:color w:val="000000" w:themeColor="text1"/>
+        </w:rPr>
+        <w:t>, followed by social</w:t>
+      </w:r>
+      <w:r>
+        <w:rPr>
+          <w:color w:val="000000" w:themeColor="text1"/>
+        </w:rPr>
+        <w:t xml:space="preserve"> and then</w:t>
+      </w:r>
+      <w:r>
+        <w:rPr>
+          <w:color w:val="000000" w:themeColor="text1"/>
+        </w:rPr>
+        <w:t xml:space="preserve"> immersive features.</w:t>
+      </w:r>
+      <w:r>
+        <w:rPr>
+          <w:color w:val="000000" w:themeColor="text1"/>
+        </w:rPr>
+        <w:t xml:space="preserve"> </w:t>
+      </w:r>
+      <w:r>
+        <w:rPr>
+          <w:color w:val="000000" w:themeColor="text1"/>
+        </w:rPr>
+        <w:t xml:space="preserve">Each feature had its own benefits, </w:t>
+      </w:r>
+      <w:r>
+        <w:rPr>
+          <w:color w:val="000000" w:themeColor="text1"/>
+        </w:rPr>
+        <w:t>however with</w:t>
+      </w:r>
+      <w:r>
+        <w:rPr>
+          <w:color w:val="000000" w:themeColor="text1"/>
+        </w:rPr>
+        <w:t xml:space="preserve"> immersion </w:t>
+      </w:r>
+      <w:r>
+        <w:rPr>
+          <w:color w:val="000000" w:themeColor="text1"/>
+        </w:rPr>
+        <w:t xml:space="preserve">only </w:t>
+      </w:r>
+      <w:r>
+        <w:rPr>
+          <w:color w:val="000000" w:themeColor="text1"/>
+        </w:rPr>
+        <w:t xml:space="preserve">targeting autonomy, and </w:t>
+      </w:r>
+      <w:r>
+        <w:rPr>
+          <w:color w:val="000000" w:themeColor="text1"/>
+        </w:rPr>
+        <w:t xml:space="preserve">achievement features having a greater </w:t>
+      </w:r>
+      <w:r>
+        <w:rPr>
+          <w:color w:val="000000" w:themeColor="text1"/>
+        </w:rPr>
+        <w:t xml:space="preserve">impact </w:t>
+      </w:r>
+      <w:r>
+        <w:rPr>
+          <w:color w:val="000000" w:themeColor="text1"/>
+        </w:rPr>
+        <w:t>on autonomy</w:t>
+      </w:r>
+      <w:r>
+        <w:rPr>
+          <w:color w:val="000000" w:themeColor="text1"/>
+        </w:rPr>
+        <w:t xml:space="preserve">, </w:t>
+      </w:r>
+      <w:r>
+        <w:rPr>
+          <w:color w:val="000000" w:themeColor="text1"/>
+        </w:rPr>
+        <w:t xml:space="preserve">competence and relatedness </w:t>
+      </w:r>
+      <w:r>
+        <w:rPr>
+          <w:color w:val="000000" w:themeColor="text1"/>
+        </w:rPr>
         <w:lastRenderedPageBreak/>
-        <w:t xml:space="preserve">With this in mind, it is crucial to carefully plan which features to include in the design of </w:t>
-      </w:r>
-      <w:r>
-        <w:rPr>
-          <w:color w:val="000000" w:themeColor="text1"/>
-        </w:rPr>
-        <w:t xml:space="preserve">a </w:t>
-      </w:r>
-      <w:r>
-        <w:rPr>
-          <w:color w:val="000000" w:themeColor="text1"/>
-        </w:rPr>
-        <w:t>gamified application.</w:t>
-      </w:r>
-      <w:r>
-        <w:rPr>
-          <w:color w:val="000000" w:themeColor="text1"/>
-        </w:rPr>
-        <w:t xml:space="preserve"> </w:t>
-      </w:r>
-      <w:r>
-        <w:rPr>
-          <w:color w:val="000000" w:themeColor="text1"/>
-        </w:rPr>
-        <w:t>(</w:t>
-      </w:r>
-      <w:proofErr w:type="spellStart"/>
-      <w:r>
-        <w:rPr>
-          <w:color w:val="000000" w:themeColor="text1"/>
-        </w:rPr>
-        <w:t>Nannan</w:t>
-      </w:r>
-      <w:proofErr w:type="spellEnd"/>
-      <w:r>
-        <w:rPr>
-          <w:color w:val="000000" w:themeColor="text1"/>
-        </w:rPr>
-        <w:t xml:space="preserve"> Xi 2019)’s research discovers </w:t>
-      </w:r>
-      <w:r>
-        <w:rPr>
-          <w:color w:val="000000" w:themeColor="text1"/>
-        </w:rPr>
-        <w:t>that among the three broad categories of gamification features of immersion, achievement and social features,</w:t>
-      </w:r>
-      <w:r>
-        <w:rPr>
-          <w:color w:val="000000" w:themeColor="text1"/>
-        </w:rPr>
-        <w:t xml:space="preserve"> </w:t>
-      </w:r>
-      <w:r>
-        <w:rPr>
-          <w:color w:val="000000" w:themeColor="text1"/>
-        </w:rPr>
-        <w:t xml:space="preserve">achievement had the most significant impact on fulfilling </w:t>
-      </w:r>
-      <w:r>
-        <w:rPr>
-          <w:color w:val="000000" w:themeColor="text1"/>
-        </w:rPr>
-        <w:t xml:space="preserve">the </w:t>
-      </w:r>
-      <w:r>
-        <w:rPr>
-          <w:color w:val="000000" w:themeColor="text1"/>
-        </w:rPr>
-        <w:t>psychological user needs</w:t>
-      </w:r>
-      <w:r>
-        <w:rPr>
-          <w:color w:val="000000" w:themeColor="text1"/>
-        </w:rPr>
-        <w:t xml:space="preserve"> of autonomy, competence and relatedness</w:t>
-      </w:r>
-      <w:r>
-        <w:rPr>
-          <w:color w:val="000000" w:themeColor="text1"/>
-        </w:rPr>
-        <w:t>, followed by social</w:t>
-      </w:r>
-      <w:r>
-        <w:rPr>
-          <w:color w:val="000000" w:themeColor="text1"/>
-        </w:rPr>
-        <w:t xml:space="preserve"> and then</w:t>
-      </w:r>
-      <w:r>
-        <w:rPr>
-          <w:color w:val="000000" w:themeColor="text1"/>
-        </w:rPr>
-        <w:t xml:space="preserve"> immersive features.</w:t>
-      </w:r>
-      <w:r>
-        <w:rPr>
-          <w:color w:val="000000" w:themeColor="text1"/>
-        </w:rPr>
-        <w:t xml:space="preserve"> </w:t>
-      </w:r>
-      <w:r>
-        <w:rPr>
-          <w:color w:val="000000" w:themeColor="text1"/>
-        </w:rPr>
-        <w:t xml:space="preserve">Each feature had its own benefits, </w:t>
-      </w:r>
-      <w:r>
-        <w:rPr>
-          <w:color w:val="000000" w:themeColor="text1"/>
-        </w:rPr>
-        <w:t>however with</w:t>
-      </w:r>
-      <w:r>
-        <w:rPr>
-          <w:color w:val="000000" w:themeColor="text1"/>
-        </w:rPr>
-        <w:t xml:space="preserve"> immersion </w:t>
-      </w:r>
-      <w:r>
-        <w:rPr>
-          <w:color w:val="000000" w:themeColor="text1"/>
-        </w:rPr>
-        <w:t xml:space="preserve">only </w:t>
-      </w:r>
-      <w:r>
-        <w:rPr>
-          <w:color w:val="000000" w:themeColor="text1"/>
-        </w:rPr>
-        <w:t xml:space="preserve">targeting autonomy, and </w:t>
-      </w:r>
-      <w:r>
-        <w:rPr>
-          <w:color w:val="000000" w:themeColor="text1"/>
-        </w:rPr>
-        <w:t xml:space="preserve">achievement features having a greater </w:t>
-      </w:r>
-      <w:r>
-        <w:rPr>
-          <w:color w:val="000000" w:themeColor="text1"/>
-        </w:rPr>
-        <w:t xml:space="preserve">impact </w:t>
-      </w:r>
-      <w:r>
-        <w:rPr>
-          <w:color w:val="000000" w:themeColor="text1"/>
-        </w:rPr>
-        <w:t>on autonomy</w:t>
-      </w:r>
-      <w:r>
-        <w:rPr>
-          <w:color w:val="000000" w:themeColor="text1"/>
-        </w:rPr>
-        <w:t xml:space="preserve">, </w:t>
-      </w:r>
-      <w:r>
-        <w:rPr>
-          <w:color w:val="000000" w:themeColor="text1"/>
-        </w:rPr>
-        <w:t>competence and relatedness than</w:t>
+        <w:t>than</w:t>
       </w:r>
       <w:r>
         <w:rPr>
@@ -6115,28 +6030,12 @@
           <w:color w:val="000000" w:themeColor="text1"/>
         </w:rPr>
       </w:pPr>
-    </w:p>
-    <w:p>
-      <w:pPr>
-        <w:spacing w:line="360" w:lineRule="auto"/>
-        <w:rPr>
-          <w:color w:val="000000" w:themeColor="text1"/>
-        </w:rPr>
-      </w:pPr>
-    </w:p>
-    <w:p>
-      <w:pPr>
-        <w:rPr>
-          <w:color w:val="000000" w:themeColor="text1"/>
-        </w:rPr>
-      </w:pPr>
-    </w:p>
-    <w:p>
-      <w:pPr>
-        <w:rPr>
-          <w:color w:val="000000" w:themeColor="text1"/>
-        </w:rPr>
-      </w:pPr>
+      <w:r>
+        <w:rPr>
+          <w:color w:val="000000" w:themeColor="text1"/>
+        </w:rPr>
+        <w:t>This research provides great motivation for this project to prioritise implementing achievement features such as leaderboards, points and progress maps, before progressing on to social features such as chatting and teamwork.</w:t>
+      </w:r>
     </w:p>
     <w:p>
       <w:pPr>
@@ -6299,128 +6198,54 @@
     </w:p>
     <w:p>
       <w:pPr>
+        <w:pStyle w:val="Heading3"/>
+        <w:numPr>
+          <w:ilvl w:val="1"/>
+          <w:numId w:val="1"/>
+        </w:numPr>
+        <w:rPr>
+          <w:b/>
+          <w:bCs/>
+          <w:u w:val="single"/>
+        </w:rPr>
+      </w:pPr>
+      <w:r>
+        <w:rPr>
+          <w:b/>
+          <w:bCs/>
+          <w:color w:val="000000" w:themeColor="text1"/>
+          <w:sz w:val="28"/>
+          <w:szCs w:val="28"/>
+          <w:u w:val="single"/>
+        </w:rPr>
+        <w:t>Conclusion</w:t>
+      </w:r>
+    </w:p>
+    <w:p>
+      <w:pPr>
         <w:spacing w:line="360" w:lineRule="auto"/>
         <w:rPr>
           <w:color w:val="000000" w:themeColor="text1"/>
         </w:rPr>
       </w:pPr>
-    </w:p>
-    <w:p>
-      <w:pPr>
-        <w:spacing w:line="360" w:lineRule="auto"/>
-        <w:rPr>
-          <w:color w:val="000000" w:themeColor="text1"/>
-        </w:rPr>
-      </w:pPr>
-    </w:p>
-    <w:p>
-      <w:pPr>
-        <w:spacing w:line="360" w:lineRule="auto"/>
-        <w:rPr>
-          <w:color w:val="000000" w:themeColor="text1"/>
-        </w:rPr>
-      </w:pPr>
-    </w:p>
-    <w:p>
-      <w:pPr>
-        <w:spacing w:line="360" w:lineRule="auto"/>
-        <w:rPr>
-          <w:color w:val="000000" w:themeColor="text1"/>
-        </w:rPr>
-      </w:pPr>
-    </w:p>
-    <w:p>
-      <w:pPr>
-        <w:spacing w:line="360" w:lineRule="auto"/>
-        <w:rPr>
-          <w:color w:val="000000" w:themeColor="text1"/>
-        </w:rPr>
-      </w:pPr>
-    </w:p>
-    <w:p>
-      <w:pPr>
-        <w:spacing w:line="360" w:lineRule="auto"/>
-        <w:rPr>
-          <w:color w:val="000000" w:themeColor="text1"/>
-        </w:rPr>
-      </w:pPr>
-    </w:p>
-    <w:p>
-      <w:pPr>
-        <w:spacing w:line="360" w:lineRule="auto"/>
-        <w:rPr>
-          <w:color w:val="000000" w:themeColor="text1"/>
-        </w:rPr>
-      </w:pPr>
-    </w:p>
-    <w:p>
-      <w:pPr>
-        <w:spacing w:line="360" w:lineRule="auto"/>
-        <w:rPr>
-          <w:color w:val="000000" w:themeColor="text1"/>
-        </w:rPr>
-      </w:pPr>
-    </w:p>
-    <w:p>
-      <w:pPr>
-        <w:spacing w:line="360" w:lineRule="auto"/>
-        <w:rPr>
-          <w:color w:val="000000" w:themeColor="text1"/>
-        </w:rPr>
-      </w:pPr>
-    </w:p>
-    <w:p>
-      <w:pPr>
-        <w:spacing w:line="360" w:lineRule="auto"/>
-        <w:rPr>
-          <w:color w:val="000000" w:themeColor="text1"/>
-        </w:rPr>
-      </w:pPr>
-    </w:p>
-    <w:p>
-      <w:pPr>
-        <w:spacing w:line="360" w:lineRule="auto"/>
-        <w:rPr>
-          <w:color w:val="000000" w:themeColor="text1"/>
-        </w:rPr>
-      </w:pPr>
-    </w:p>
-    <w:p>
-      <w:pPr>
-        <w:spacing w:line="360" w:lineRule="auto"/>
-        <w:rPr>
-          <w:color w:val="000000" w:themeColor="text1"/>
-        </w:rPr>
-      </w:pPr>
-    </w:p>
-    <w:p>
-      <w:pPr>
-        <w:spacing w:line="360" w:lineRule="auto"/>
-        <w:rPr>
-          <w:color w:val="000000" w:themeColor="text1"/>
-        </w:rPr>
-      </w:pPr>
-    </w:p>
-    <w:p>
-      <w:pPr>
-        <w:rPr>
-          <w:color w:val="000000" w:themeColor="text1"/>
-        </w:rPr>
-      </w:pPr>
-    </w:p>
-    <w:p>
-      <w:pPr>
-        <w:rPr>
-          <w:color w:val="000000" w:themeColor="text1"/>
-        </w:rPr>
-      </w:pPr>
-    </w:p>
-    <w:p>
-      <w:pPr>
-        <w:rPr>
-          <w:color w:val="000000" w:themeColor="text1"/>
-        </w:rPr>
-      </w:pPr>
+      <w:r>
+        <w:rPr>
+          <w:color w:val="000000" w:themeColor="text1"/>
+        </w:rPr>
+        <w:t xml:space="preserve">This section has </w:t>
+      </w:r>
+      <w:r>
+        <w:rPr>
+          <w:color w:val="000000" w:themeColor="text1"/>
+        </w:rPr>
+        <w:t>introduced the theory, importance of selecting design features, and the effects of gamification</w:t>
+      </w:r>
+      <w:r>
+        <w:rPr>
+          <w:color w:val="000000" w:themeColor="text1"/>
+        </w:rPr>
+        <w:t>, providing great insight into how specifically to overcome the psychological barriers to pro-environmental action outlined in section 4.</w:t>
+      </w:r>
     </w:p>
     <w:p>
       <w:pPr>
@@ -6521,7 +6346,11 @@
         <w:t>u</w:t>
       </w:r>
       <w:r>
-        <w:t xml:space="preserve">rs. When the virtual tree grows, a real tree will be planted by the public welfare partner of Ant Financial Services Group. The Ant Forest has now developed multiple forms of gamified interactions, such as team up or race with friends. </w:t>
+        <w:t xml:space="preserve">rs. When the virtual tree grows, a real tree will be planted by the public welfare partner of Ant Financial </w:t>
+      </w:r>
+      <w:r>
+        <w:lastRenderedPageBreak/>
+        <w:t xml:space="preserve">Services Group. The Ant Forest has now developed multiple forms of gamified interactions, such as team up or race with friends. </w:t>
       </w:r>
     </w:p>
     <w:p>
@@ -6593,7 +6422,6 @@
         <w:spacing w:line="360" w:lineRule="auto"/>
       </w:pPr>
       <w:r>
-        <w:lastRenderedPageBreak/>
         <w:t xml:space="preserve">This impressive reduction is proof that individual environmental action, when </w:t>
       </w:r>
       <w:r>
@@ -6756,16 +6584,11 @@
         <w:t xml:space="preserve">. </w:t>
       </w:r>
       <w:r>
-        <w:t xml:space="preserve">Green Life is the perfect illustration of the danger of assuming any form of gamification will result in effective behavioural change, and that, as previously mentioned by </w:t>
-      </w:r>
-      <w:r>
-        <w:t>(Gartner, 2012)</w:t>
-      </w:r>
-      <w:r>
-        <w:t>,</w:t>
-      </w:r>
-      <w:r>
-        <w:t xml:space="preserve"> 80% of current gamified applications were estimated to fail to meet their objectives due to poor design. (from “does gamification satisfy needs, </w:t>
+        <w:t xml:space="preserve">Green Life is the perfect illustration of the danger of </w:t>
+      </w:r>
+      <w:r>
+        <w:lastRenderedPageBreak/>
+        <w:t xml:space="preserve">assuming any form of gamification will result in effective behavioural change, and that, as previously mentioned by (Gartner, 2012), 80% of current gamified applications were estimated to fail to meet their objectives due to poor design. (from “does gamification satisfy needs, </w:t>
       </w:r>
       <w:proofErr w:type="spellStart"/>
       <w:r>
@@ -6773,10 +6596,7 @@
       </w:r>
       <w:proofErr w:type="spellEnd"/>
       <w:r>
-        <w:t xml:space="preserve"> Xi, 2019”)</w:t>
-      </w:r>
-      <w:r>
-        <w:t>. With this example in mind, this project will focus on the most effective combination of gamification features needed to achieve the required environmental behavioural change.</w:t>
+        <w:t xml:space="preserve"> Xi, 2019”). With this example in mind, this project will focus on the most effective combination of gamification features needed to achieve the required environmental behavioural change.</w:t>
       </w:r>
     </w:p>
     <w:p>
@@ -6845,14 +6665,7 @@
         <w:rPr>
           <w:color w:val="000000" w:themeColor="text1"/>
         </w:rPr>
-        <w:t xml:space="preserve"> After identifying the knowledge-action gap problem, the central motivation for this project, the inclusion model, social identity and lack of responsibility put into </w:t>
-      </w:r>
-      <w:r>
-        <w:rPr>
-          <w:color w:val="000000" w:themeColor="text1"/>
-        </w:rPr>
-        <w:lastRenderedPageBreak/>
-        <w:t>perspective why such infrequent action is taken.</w:t>
+        <w:t xml:space="preserve"> After identifying the knowledge-action gap problem, the central motivation for this project, the inclusion model, social identity and lack of responsibility put into perspective why such infrequent action is taken.</w:t>
       </w:r>
       <w:r>
         <w:rPr>
@@ -7708,6 +7521,92 @@
     </w:lvl>
   </w:abstractNum>
   <w:abstractNum w:abstractNumId="9" w15:restartNumberingAfterBreak="0">
+    <w:nsid w:val="23DF610A"/>
+    <w:multiLevelType w:val="hybridMultilevel"/>
+    <w:tmpl w:val="FC76E118"/>
+    <w:lvl w:ilvl="0" w:tplc="0809000F">
+      <w:start w:val="1"/>
+      <w:numFmt w:val="decimal"/>
+      <w:lvlText w:val="%1."/>
+      <w:lvlJc w:val="left"/>
+      <w:pPr>
+        <w:ind w:left="720" w:hanging="360"/>
+      </w:pPr>
+    </w:lvl>
+    <w:lvl w:ilvl="1" w:tplc="08090019" w:tentative="1">
+      <w:start w:val="1"/>
+      <w:numFmt w:val="lowerLetter"/>
+      <w:lvlText w:val="%2."/>
+      <w:lvlJc w:val="left"/>
+      <w:pPr>
+        <w:ind w:left="1440" w:hanging="360"/>
+      </w:pPr>
+    </w:lvl>
+    <w:lvl w:ilvl="2" w:tplc="0809001B" w:tentative="1">
+      <w:start w:val="1"/>
+      <w:numFmt w:val="lowerRoman"/>
+      <w:lvlText w:val="%3."/>
+      <w:lvlJc w:val="right"/>
+      <w:pPr>
+        <w:ind w:left="2160" w:hanging="180"/>
+      </w:pPr>
+    </w:lvl>
+    <w:lvl w:ilvl="3" w:tplc="0809000F" w:tentative="1">
+      <w:start w:val="1"/>
+      <w:numFmt w:val="decimal"/>
+      <w:lvlText w:val="%4."/>
+      <w:lvlJc w:val="left"/>
+      <w:pPr>
+        <w:ind w:left="2880" w:hanging="360"/>
+      </w:pPr>
+    </w:lvl>
+    <w:lvl w:ilvl="4" w:tplc="08090019" w:tentative="1">
+      <w:start w:val="1"/>
+      <w:numFmt w:val="lowerLetter"/>
+      <w:lvlText w:val="%5."/>
+      <w:lvlJc w:val="left"/>
+      <w:pPr>
+        <w:ind w:left="3600" w:hanging="360"/>
+      </w:pPr>
+    </w:lvl>
+    <w:lvl w:ilvl="5" w:tplc="0809001B" w:tentative="1">
+      <w:start w:val="1"/>
+      <w:numFmt w:val="lowerRoman"/>
+      <w:lvlText w:val="%6."/>
+      <w:lvlJc w:val="right"/>
+      <w:pPr>
+        <w:ind w:left="4320" w:hanging="180"/>
+      </w:pPr>
+    </w:lvl>
+    <w:lvl w:ilvl="6" w:tplc="0809000F" w:tentative="1">
+      <w:start w:val="1"/>
+      <w:numFmt w:val="decimal"/>
+      <w:lvlText w:val="%7."/>
+      <w:lvlJc w:val="left"/>
+      <w:pPr>
+        <w:ind w:left="5040" w:hanging="360"/>
+      </w:pPr>
+    </w:lvl>
+    <w:lvl w:ilvl="7" w:tplc="08090019" w:tentative="1">
+      <w:start w:val="1"/>
+      <w:numFmt w:val="lowerLetter"/>
+      <w:lvlText w:val="%8."/>
+      <w:lvlJc w:val="left"/>
+      <w:pPr>
+        <w:ind w:left="5760" w:hanging="360"/>
+      </w:pPr>
+    </w:lvl>
+    <w:lvl w:ilvl="8" w:tplc="0809001B" w:tentative="1">
+      <w:start w:val="1"/>
+      <w:numFmt w:val="lowerRoman"/>
+      <w:lvlText w:val="%9."/>
+      <w:lvlJc w:val="right"/>
+      <w:pPr>
+        <w:ind w:left="6480" w:hanging="180"/>
+      </w:pPr>
+    </w:lvl>
+  </w:abstractNum>
+  <w:abstractNum w:abstractNumId="10" w15:restartNumberingAfterBreak="0">
     <w:nsid w:val="2AB17FB5"/>
     <w:multiLevelType w:val="multilevel"/>
     <w:tmpl w:val="0809001F"/>
@@ -7793,7 +7692,7 @@
       </w:pPr>
     </w:lvl>
   </w:abstractNum>
-  <w:abstractNum w:abstractNumId="10" w15:restartNumberingAfterBreak="0">
+  <w:abstractNum w:abstractNumId="11" w15:restartNumberingAfterBreak="0">
     <w:nsid w:val="347953E5"/>
     <w:multiLevelType w:val="multilevel"/>
     <w:tmpl w:val="0809001F"/>
@@ -7879,7 +7778,7 @@
       </w:pPr>
     </w:lvl>
   </w:abstractNum>
-  <w:abstractNum w:abstractNumId="11" w15:restartNumberingAfterBreak="0">
+  <w:abstractNum w:abstractNumId="12" w15:restartNumberingAfterBreak="0">
     <w:nsid w:val="4B9E34A1"/>
     <w:multiLevelType w:val="hybridMultilevel"/>
     <w:tmpl w:val="7DFA42E2"/>
@@ -7992,7 +7891,7 @@
       </w:rPr>
     </w:lvl>
   </w:abstractNum>
-  <w:abstractNum w:abstractNumId="12" w15:restartNumberingAfterBreak="0">
+  <w:abstractNum w:abstractNumId="13" w15:restartNumberingAfterBreak="0">
     <w:nsid w:val="55206724"/>
     <w:multiLevelType w:val="hybridMultilevel"/>
     <w:tmpl w:val="31A634BE"/>
@@ -8105,7 +8004,7 @@
       </w:rPr>
     </w:lvl>
   </w:abstractNum>
-  <w:abstractNum w:abstractNumId="13" w15:restartNumberingAfterBreak="0">
+  <w:abstractNum w:abstractNumId="14" w15:restartNumberingAfterBreak="0">
     <w:nsid w:val="5830031E"/>
     <w:multiLevelType w:val="multilevel"/>
     <w:tmpl w:val="B6C2A86C"/>
@@ -8195,7 +8094,7 @@
       </w:pPr>
     </w:lvl>
   </w:abstractNum>
-  <w:abstractNum w:abstractNumId="14" w15:restartNumberingAfterBreak="0">
+  <w:abstractNum w:abstractNumId="15" w15:restartNumberingAfterBreak="0">
     <w:nsid w:val="5F127CFA"/>
     <w:multiLevelType w:val="multilevel"/>
     <w:tmpl w:val="0809001F"/>
@@ -8281,7 +8180,7 @@
       </w:pPr>
     </w:lvl>
   </w:abstractNum>
-  <w:abstractNum w:abstractNumId="15" w15:restartNumberingAfterBreak="0">
+  <w:abstractNum w:abstractNumId="16" w15:restartNumberingAfterBreak="0">
     <w:nsid w:val="63631CF3"/>
     <w:multiLevelType w:val="multilevel"/>
     <w:tmpl w:val="BB427758"/>
@@ -8374,7 +8273,7 @@
       </w:pPr>
     </w:lvl>
   </w:abstractNum>
-  <w:abstractNum w:abstractNumId="16" w15:restartNumberingAfterBreak="0">
+  <w:abstractNum w:abstractNumId="17" w15:restartNumberingAfterBreak="0">
     <w:nsid w:val="63FA4C24"/>
     <w:multiLevelType w:val="multilevel"/>
     <w:tmpl w:val="0809001F"/>
@@ -8460,7 +8359,7 @@
       </w:pPr>
     </w:lvl>
   </w:abstractNum>
-  <w:abstractNum w:abstractNumId="17" w15:restartNumberingAfterBreak="0">
+  <w:abstractNum w:abstractNumId="18" w15:restartNumberingAfterBreak="0">
     <w:nsid w:val="69D96B20"/>
     <w:multiLevelType w:val="hybridMultilevel"/>
     <w:tmpl w:val="E87A2824"/>
@@ -8573,7 +8472,7 @@
       </w:rPr>
     </w:lvl>
   </w:abstractNum>
-  <w:abstractNum w:abstractNumId="18" w15:restartNumberingAfterBreak="0">
+  <w:abstractNum w:abstractNumId="19" w15:restartNumberingAfterBreak="0">
     <w:nsid w:val="6BEB7260"/>
     <w:multiLevelType w:val="hybridMultilevel"/>
     <w:tmpl w:val="4C5495BC"/>
@@ -8686,7 +8585,7 @@
       </w:rPr>
     </w:lvl>
   </w:abstractNum>
-  <w:abstractNum w:abstractNumId="19" w15:restartNumberingAfterBreak="0">
+  <w:abstractNum w:abstractNumId="20" w15:restartNumberingAfterBreak="0">
     <w:nsid w:val="6E19103B"/>
     <w:multiLevelType w:val="multilevel"/>
     <w:tmpl w:val="BB427758"/>
@@ -8779,7 +8678,7 @@
       </w:pPr>
     </w:lvl>
   </w:abstractNum>
-  <w:abstractNum w:abstractNumId="20" w15:restartNumberingAfterBreak="0">
+  <w:abstractNum w:abstractNumId="21" w15:restartNumberingAfterBreak="0">
     <w:nsid w:val="725C16AE"/>
     <w:multiLevelType w:val="multilevel"/>
     <w:tmpl w:val="0809001F"/>
@@ -8865,7 +8764,7 @@
       </w:pPr>
     </w:lvl>
   </w:abstractNum>
-  <w:abstractNum w:abstractNumId="21" w15:restartNumberingAfterBreak="0">
+  <w:abstractNum w:abstractNumId="22" w15:restartNumberingAfterBreak="0">
     <w:nsid w:val="737D43E8"/>
     <w:multiLevelType w:val="multilevel"/>
     <w:tmpl w:val="0809001F"/>
@@ -8951,7 +8850,7 @@
       </w:pPr>
     </w:lvl>
   </w:abstractNum>
-  <w:abstractNum w:abstractNumId="22" w15:restartNumberingAfterBreak="0">
+  <w:abstractNum w:abstractNumId="23" w15:restartNumberingAfterBreak="0">
     <w:nsid w:val="73D86ACF"/>
     <w:multiLevelType w:val="multilevel"/>
     <w:tmpl w:val="BB427758"/>
@@ -9044,7 +8943,7 @@
       </w:pPr>
     </w:lvl>
   </w:abstractNum>
-  <w:abstractNum w:abstractNumId="23" w15:restartNumberingAfterBreak="0">
+  <w:abstractNum w:abstractNumId="24" w15:restartNumberingAfterBreak="0">
     <w:nsid w:val="79C67B19"/>
     <w:multiLevelType w:val="hybridMultilevel"/>
     <w:tmpl w:val="63E6CC7A"/>
@@ -9130,7 +9029,7 @@
       </w:pPr>
     </w:lvl>
   </w:abstractNum>
-  <w:abstractNum w:abstractNumId="24" w15:restartNumberingAfterBreak="0">
+  <w:abstractNum w:abstractNumId="25" w15:restartNumberingAfterBreak="0">
     <w:nsid w:val="7F401015"/>
     <w:multiLevelType w:val="multilevel"/>
     <w:tmpl w:val="B6C2A86C"/>
@@ -9221,7 +9120,7 @@
     </w:lvl>
   </w:abstractNum>
   <w:num w:numId="1" w16cid:durableId="89205712">
-    <w:abstractNumId w:val="22"/>
+    <w:abstractNumId w:val="23"/>
   </w:num>
   <w:num w:numId="2" w16cid:durableId="681051379">
     <w:abstractNumId w:val="1"/>
@@ -9230,10 +9129,10 @@
     <w:abstractNumId w:val="8"/>
   </w:num>
   <w:num w:numId="4" w16cid:durableId="1717584875">
-    <w:abstractNumId w:val="14"/>
+    <w:abstractNumId w:val="15"/>
   </w:num>
   <w:num w:numId="5" w16cid:durableId="2118910174">
-    <w:abstractNumId w:val="20"/>
+    <w:abstractNumId w:val="21"/>
   </w:num>
   <w:num w:numId="6" w16cid:durableId="1869678636">
     <w:abstractNumId w:val="7"/>
@@ -9242,7 +9141,7 @@
     <w:abstractNumId w:val="6"/>
   </w:num>
   <w:num w:numId="8" w16cid:durableId="893349842">
-    <w:abstractNumId w:val="9"/>
+    <w:abstractNumId w:val="10"/>
   </w:num>
   <w:num w:numId="9" w16cid:durableId="1861237356">
     <w:abstractNumId w:val="0"/>
@@ -9251,22 +9150,22 @@
     <w:abstractNumId w:val="3"/>
   </w:num>
   <w:num w:numId="11" w16cid:durableId="1171065308">
-    <w:abstractNumId w:val="24"/>
+    <w:abstractNumId w:val="25"/>
   </w:num>
   <w:num w:numId="12" w16cid:durableId="867065687">
-    <w:abstractNumId w:val="13"/>
+    <w:abstractNumId w:val="14"/>
   </w:num>
   <w:num w:numId="13" w16cid:durableId="1125733538">
     <w:abstractNumId w:val="2"/>
   </w:num>
   <w:num w:numId="14" w16cid:durableId="1498185392">
-    <w:abstractNumId w:val="21"/>
+    <w:abstractNumId w:val="22"/>
   </w:num>
   <w:num w:numId="15" w16cid:durableId="1668053612">
-    <w:abstractNumId w:val="16"/>
+    <w:abstractNumId w:val="17"/>
   </w:num>
   <w:num w:numId="16" w16cid:durableId="938834913">
-    <w:abstractNumId w:val="10"/>
+    <w:abstractNumId w:val="11"/>
   </w:num>
   <w:num w:numId="17" w16cid:durableId="2102992908">
     <w:abstractNumId w:val="4"/>
@@ -9275,25 +9174,28 @@
     <w:abstractNumId w:val="5"/>
   </w:num>
   <w:num w:numId="19" w16cid:durableId="2118713506">
-    <w:abstractNumId w:val="15"/>
+    <w:abstractNumId w:val="16"/>
   </w:num>
   <w:num w:numId="20" w16cid:durableId="467600142">
+    <w:abstractNumId w:val="20"/>
+  </w:num>
+  <w:num w:numId="21" w16cid:durableId="656231895">
     <w:abstractNumId w:val="19"/>
   </w:num>
-  <w:num w:numId="21" w16cid:durableId="656231895">
+  <w:num w:numId="22" w16cid:durableId="91777466">
+    <w:abstractNumId w:val="12"/>
+  </w:num>
+  <w:num w:numId="23" w16cid:durableId="450978899">
+    <w:abstractNumId w:val="13"/>
+  </w:num>
+  <w:num w:numId="24" w16cid:durableId="290137806">
     <w:abstractNumId w:val="18"/>
   </w:num>
-  <w:num w:numId="22" w16cid:durableId="91777466">
-    <w:abstractNumId w:val="11"/>
+  <w:num w:numId="25" w16cid:durableId="364454429">
+    <w:abstractNumId w:val="24"/>
   </w:num>
-  <w:num w:numId="23" w16cid:durableId="450978899">
-    <w:abstractNumId w:val="12"/>
-  </w:num>
-  <w:num w:numId="24" w16cid:durableId="290137806">
-    <w:abstractNumId w:val="17"/>
-  </w:num>
-  <w:num w:numId="25" w16cid:durableId="364454429">
-    <w:abstractNumId w:val="23"/>
+  <w:num w:numId="26" w16cid:durableId="777676363">
+    <w:abstractNumId w:val="9"/>
   </w:num>
 </w:numbering>
 </file>

</xml_diff>

<commit_message>
Uploading interim report template
</commit_message>
<xml_diff>
--- a/LitReview/Lit_Review_1st_Draft.docx
+++ b/LitReview/Lit_Review_1st_Draft.docx
@@ -179,7 +179,7 @@
             </w:rPr>
             <w:fldChar w:fldCharType="separate"/>
           </w:r>
-          <w:hyperlink w:anchor="_Toc122291335" w:history="1">
+          <w:hyperlink w:anchor="_Toc122300327" w:history="1">
             <w:r>
               <w:rPr>
                 <w:rStyle w:val="Hyperlink"/>
@@ -225,7 +225,7 @@
                 <w:noProof/>
                 <w:webHidden/>
               </w:rPr>
-              <w:instrText xml:space="preserve"> PAGEREF _Toc122291335 \h </w:instrText>
+              <w:instrText xml:space="preserve"> PAGEREF _Toc122300327 \h </w:instrText>
             </w:r>
             <w:r>
               <w:rPr>
@@ -273,7 +273,7 @@
               <w:lang w:eastAsia="en-GB"/>
             </w:rPr>
           </w:pPr>
-          <w:hyperlink w:anchor="_Toc122291336" w:history="1">
+          <w:hyperlink w:anchor="_Toc122300328" w:history="1">
             <w:r>
               <w:rPr>
                 <w:rStyle w:val="Hyperlink"/>
@@ -319,7 +319,7 @@
                 <w:noProof/>
                 <w:webHidden/>
               </w:rPr>
-              <w:instrText xml:space="preserve"> PAGEREF _Toc122291336 \h </w:instrText>
+              <w:instrText xml:space="preserve"> PAGEREF _Toc122300328 \h </w:instrText>
             </w:r>
             <w:r>
               <w:rPr>
@@ -365,7 +365,7 @@
               <w:lang w:eastAsia="en-GB"/>
             </w:rPr>
           </w:pPr>
-          <w:hyperlink w:anchor="_Toc122291337" w:history="1">
+          <w:hyperlink w:anchor="_Toc122300329" w:history="1">
             <w:r>
               <w:rPr>
                 <w:rStyle w:val="Hyperlink"/>
@@ -413,7 +413,7 @@
                 <w:noProof/>
                 <w:webHidden/>
               </w:rPr>
-              <w:instrText xml:space="preserve"> PAGEREF _Toc122291337 \h </w:instrText>
+              <w:instrText xml:space="preserve"> PAGEREF _Toc122300329 \h </w:instrText>
             </w:r>
             <w:r>
               <w:rPr>
@@ -459,7 +459,7 @@
               <w:lang w:eastAsia="en-GB"/>
             </w:rPr>
           </w:pPr>
-          <w:hyperlink w:anchor="_Toc122291338" w:history="1">
+          <w:hyperlink w:anchor="_Toc122300330" w:history="1">
             <w:r>
               <w:rPr>
                 <w:rStyle w:val="Hyperlink"/>
@@ -507,7 +507,7 @@
                 <w:noProof/>
                 <w:webHidden/>
               </w:rPr>
-              <w:instrText xml:space="preserve"> PAGEREF _Toc122291338 \h </w:instrText>
+              <w:instrText xml:space="preserve"> PAGEREF _Toc122300330 \h </w:instrText>
             </w:r>
             <w:r>
               <w:rPr>
@@ -553,7 +553,7 @@
               <w:lang w:eastAsia="en-GB"/>
             </w:rPr>
           </w:pPr>
-          <w:hyperlink w:anchor="_Toc122291339" w:history="1">
+          <w:hyperlink w:anchor="_Toc122300331" w:history="1">
             <w:r>
               <w:rPr>
                 <w:rStyle w:val="Hyperlink"/>
@@ -601,7 +601,7 @@
                 <w:noProof/>
                 <w:webHidden/>
               </w:rPr>
-              <w:instrText xml:space="preserve"> PAGEREF _Toc122291339 \h </w:instrText>
+              <w:instrText xml:space="preserve"> PAGEREF _Toc122300331 \h </w:instrText>
             </w:r>
             <w:r>
               <w:rPr>
@@ -649,7 +649,7 @@
               <w:lang w:eastAsia="en-GB"/>
             </w:rPr>
           </w:pPr>
-          <w:hyperlink w:anchor="_Toc122291340" w:history="1">
+          <w:hyperlink w:anchor="_Toc122300332" w:history="1">
             <w:r>
               <w:rPr>
                 <w:rStyle w:val="Hyperlink"/>
@@ -674,7 +674,7 @@
                 <w:rStyle w:val="Hyperlink"/>
                 <w:noProof/>
               </w:rPr>
-              <w:t>Sustainability – 600 words</w:t>
+              <w:t>Sustainability</w:t>
             </w:r>
             <w:r>
               <w:rPr>
@@ -695,7 +695,7 @@
                 <w:noProof/>
                 <w:webHidden/>
               </w:rPr>
-              <w:instrText xml:space="preserve"> PAGEREF _Toc122291340 \h </w:instrText>
+              <w:instrText xml:space="preserve"> PAGEREF _Toc122300332 \h </w:instrText>
             </w:r>
             <w:r>
               <w:rPr>
@@ -741,7 +741,7 @@
               <w:lang w:eastAsia="en-GB"/>
             </w:rPr>
           </w:pPr>
-          <w:hyperlink w:anchor="_Toc122291341" w:history="1">
+          <w:hyperlink w:anchor="_Toc122300333" w:history="1">
             <w:r>
               <w:rPr>
                 <w:rStyle w:val="Hyperlink"/>
@@ -789,7 +789,7 @@
                 <w:noProof/>
                 <w:webHidden/>
               </w:rPr>
-              <w:instrText xml:space="preserve"> PAGEREF _Toc122291341 \h </w:instrText>
+              <w:instrText xml:space="preserve"> PAGEREF _Toc122300333 \h </w:instrText>
             </w:r>
             <w:r>
               <w:rPr>
@@ -835,10 +835,12 @@
               <w:lang w:eastAsia="en-GB"/>
             </w:rPr>
           </w:pPr>
-          <w:hyperlink w:anchor="_Toc122291342" w:history="1">
+          <w:hyperlink w:anchor="_Toc122300334" w:history="1">
             <w:r>
               <w:rPr>
                 <w:rStyle w:val="Hyperlink"/>
+                <w:b/>
+                <w:bCs/>
                 <w:noProof/>
               </w:rPr>
               <w:t>3.2.</w:t>
@@ -881,7 +883,7 @@
                 <w:noProof/>
                 <w:webHidden/>
               </w:rPr>
-              <w:instrText xml:space="preserve"> PAGEREF _Toc122291342 \h </w:instrText>
+              <w:instrText xml:space="preserve"> PAGEREF _Toc122300334 \h </w:instrText>
             </w:r>
             <w:r>
               <w:rPr>
@@ -927,7 +929,7 @@
               <w:lang w:eastAsia="en-GB"/>
             </w:rPr>
           </w:pPr>
-          <w:hyperlink w:anchor="_Toc122291343" w:history="1">
+          <w:hyperlink w:anchor="_Toc122300335" w:history="1">
             <w:r>
               <w:rPr>
                 <w:rStyle w:val="Hyperlink"/>
@@ -954,7 +956,7 @@
                 <w:bCs/>
                 <w:noProof/>
               </w:rPr>
-              <w:t>Knowledge-Action Gap - &lt;TO DO&gt;</w:t>
+              <w:t>Conclusion</w:t>
             </w:r>
             <w:r>
               <w:rPr>
@@ -975,7 +977,7 @@
                 <w:noProof/>
                 <w:webHidden/>
               </w:rPr>
-              <w:instrText xml:space="preserve"> PAGEREF _Toc122291343 \h </w:instrText>
+              <w:instrText xml:space="preserve"> PAGEREF _Toc122300335 \h </w:instrText>
             </w:r>
             <w:r>
               <w:rPr>
@@ -1023,7 +1025,7 @@
               <w:lang w:eastAsia="en-GB"/>
             </w:rPr>
           </w:pPr>
-          <w:hyperlink w:anchor="_Toc122291344" w:history="1">
+          <w:hyperlink w:anchor="_Toc122300336" w:history="1">
             <w:r>
               <w:rPr>
                 <w:rStyle w:val="Hyperlink"/>
@@ -1048,7 +1050,7 @@
                 <w:rStyle w:val="Hyperlink"/>
                 <w:noProof/>
               </w:rPr>
-              <w:t>Behavioural Psychology and Climate Change – 891/600 words</w:t>
+              <w:t>Behavioural Psychology and Climate Change</w:t>
             </w:r>
             <w:r>
               <w:rPr>
@@ -1069,7 +1071,7 @@
                 <w:noProof/>
                 <w:webHidden/>
               </w:rPr>
-              <w:instrText xml:space="preserve"> PAGEREF _Toc122291344 \h </w:instrText>
+              <w:instrText xml:space="preserve"> PAGEREF _Toc122300336 \h </w:instrText>
             </w:r>
             <w:r>
               <w:rPr>
@@ -1089,7 +1091,7 @@
                 <w:noProof/>
                 <w:webHidden/>
               </w:rPr>
-              <w:t>7</w:t>
+              <w:t>6</w:t>
             </w:r>
             <w:r>
               <w:rPr>
@@ -1115,7 +1117,7 @@
               <w:lang w:eastAsia="en-GB"/>
             </w:rPr>
           </w:pPr>
-          <w:hyperlink w:anchor="_Toc122291345" w:history="1">
+          <w:hyperlink w:anchor="_Toc122300337" w:history="1">
             <w:r>
               <w:rPr>
                 <w:rStyle w:val="Hyperlink"/>
@@ -1163,7 +1165,7 @@
                 <w:noProof/>
                 <w:webHidden/>
               </w:rPr>
-              <w:instrText xml:space="preserve"> PAGEREF _Toc122291345 \h </w:instrText>
+              <w:instrText xml:space="preserve"> PAGEREF _Toc122300337 \h </w:instrText>
             </w:r>
             <w:r>
               <w:rPr>
@@ -1183,7 +1185,7 @@
                 <w:noProof/>
                 <w:webHidden/>
               </w:rPr>
-              <w:t>7</w:t>
+              <w:t>6</w:t>
             </w:r>
             <w:r>
               <w:rPr>
@@ -1209,7 +1211,7 @@
               <w:lang w:eastAsia="en-GB"/>
             </w:rPr>
           </w:pPr>
-          <w:hyperlink w:anchor="_Toc122291346" w:history="1">
+          <w:hyperlink w:anchor="_Toc122300338" w:history="1">
             <w:r>
               <w:rPr>
                 <w:rStyle w:val="Hyperlink"/>
@@ -1236,7 +1238,7 @@
                 <w:bCs/>
                 <w:noProof/>
               </w:rPr>
-              <w:t>Social Identity – COPY AND PASTED!</w:t>
+              <w:t>Social Identity</w:t>
             </w:r>
             <w:r>
               <w:rPr>
@@ -1257,7 +1259,7 @@
                 <w:noProof/>
                 <w:webHidden/>
               </w:rPr>
-              <w:instrText xml:space="preserve"> PAGEREF _Toc122291346 \h </w:instrText>
+              <w:instrText xml:space="preserve"> PAGEREF _Toc122300338 \h </w:instrText>
             </w:r>
             <w:r>
               <w:rPr>
@@ -1277,7 +1279,7 @@
                 <w:noProof/>
                 <w:webHidden/>
               </w:rPr>
-              <w:t>9</w:t>
+              <w:t>7</w:t>
             </w:r>
             <w:r>
               <w:rPr>
@@ -1303,7 +1305,7 @@
               <w:lang w:eastAsia="en-GB"/>
             </w:rPr>
           </w:pPr>
-          <w:hyperlink w:anchor="_Toc122291347" w:history="1">
+          <w:hyperlink w:anchor="_Toc122300339" w:history="1">
             <w:r>
               <w:rPr>
                 <w:rStyle w:val="Hyperlink"/>
@@ -1351,7 +1353,7 @@
                 <w:noProof/>
                 <w:webHidden/>
               </w:rPr>
-              <w:instrText xml:space="preserve"> PAGEREF _Toc122291347 \h </w:instrText>
+              <w:instrText xml:space="preserve"> PAGEREF _Toc122300339 \h </w:instrText>
             </w:r>
             <w:r>
               <w:rPr>
@@ -1371,7 +1373,101 @@
                 <w:noProof/>
                 <w:webHidden/>
               </w:rPr>
-              <w:t>9</w:t>
+              <w:t>8</w:t>
+            </w:r>
+            <w:r>
+              <w:rPr>
+                <w:noProof/>
+                <w:webHidden/>
+              </w:rPr>
+              <w:fldChar w:fldCharType="end"/>
+            </w:r>
+          </w:hyperlink>
+        </w:p>
+        <w:p>
+          <w:pPr>
+            <w:pStyle w:val="TOC3"/>
+            <w:tabs>
+              <w:tab w:val="left" w:pos="1200"/>
+              <w:tab w:val="right" w:leader="dot" w:pos="9016"/>
+            </w:tabs>
+            <w:rPr>
+              <w:rFonts w:eastAsiaTheme="minorEastAsia" w:cstheme="minorBidi"/>
+              <w:noProof/>
+              <w:sz w:val="24"/>
+              <w:szCs w:val="24"/>
+              <w:lang w:eastAsia="en-GB"/>
+            </w:rPr>
+          </w:pPr>
+          <w:hyperlink w:anchor="_Toc122300340" w:history="1">
+            <w:r>
+              <w:rPr>
+                <w:rStyle w:val="Hyperlink"/>
+                <w:b/>
+                <w:bCs/>
+                <w:noProof/>
+              </w:rPr>
+              <w:t>4.4.</w:t>
+            </w:r>
+            <w:r>
+              <w:rPr>
+                <w:rFonts w:eastAsiaTheme="minorEastAsia" w:cstheme="minorBidi"/>
+                <w:noProof/>
+                <w:sz w:val="24"/>
+                <w:szCs w:val="24"/>
+                <w:lang w:eastAsia="en-GB"/>
+              </w:rPr>
+              <w:tab/>
+            </w:r>
+            <w:r>
+              <w:rPr>
+                <w:rStyle w:val="Hyperlink"/>
+                <w:b/>
+                <w:bCs/>
+                <w:noProof/>
+              </w:rPr>
+              <w:t>Conclusion</w:t>
+            </w:r>
+            <w:r>
+              <w:rPr>
+                <w:noProof/>
+                <w:webHidden/>
+              </w:rPr>
+              <w:tab/>
+            </w:r>
+            <w:r>
+              <w:rPr>
+                <w:noProof/>
+                <w:webHidden/>
+              </w:rPr>
+              <w:fldChar w:fldCharType="begin"/>
+            </w:r>
+            <w:r>
+              <w:rPr>
+                <w:noProof/>
+                <w:webHidden/>
+              </w:rPr>
+              <w:instrText xml:space="preserve"> PAGEREF _Toc122300340 \h </w:instrText>
+            </w:r>
+            <w:r>
+              <w:rPr>
+                <w:noProof/>
+                <w:webHidden/>
+              </w:rPr>
+            </w:r>
+            <w:r>
+              <w:rPr>
+                <w:noProof/>
+                <w:webHidden/>
+              </w:rPr>
+              <w:fldChar w:fldCharType="separate"/>
+            </w:r>
+            <w:r>
+              <w:rPr>
+                <w:noProof/>
+                <w:webHidden/>
+              </w:rPr>
+              <w:t>8</w:t>
             </w:r>
             <w:r>
               <w:rPr>
@@ -1399,7 +1495,7 @@
               <w:lang w:eastAsia="en-GB"/>
             </w:rPr>
           </w:pPr>
-          <w:hyperlink w:anchor="_Toc122291348" w:history="1">
+          <w:hyperlink w:anchor="_Toc122300341" w:history="1">
             <w:r>
               <w:rPr>
                 <w:rStyle w:val="Hyperlink"/>
@@ -1424,7 +1520,7 @@
                 <w:rStyle w:val="Hyperlink"/>
                 <w:noProof/>
               </w:rPr>
-              <w:t>Gamifying Climate Change – 600 words – Make sure to include CRITICISMS!</w:t>
+              <w:t>Gamifying Climate Change</w:t>
             </w:r>
             <w:r>
               <w:rPr>
@@ -1445,7 +1541,7 @@
                 <w:noProof/>
                 <w:webHidden/>
               </w:rPr>
-              <w:instrText xml:space="preserve"> PAGEREF _Toc122291348 \h </w:instrText>
+              <w:instrText xml:space="preserve"> PAGEREF _Toc122300341 \h </w:instrText>
             </w:r>
             <w:r>
               <w:rPr>
@@ -1465,7 +1561,7 @@
                 <w:noProof/>
                 <w:webHidden/>
               </w:rPr>
-              <w:t>10</w:t>
+              <w:t>9</w:t>
             </w:r>
             <w:r>
               <w:rPr>
@@ -1491,10 +1587,12 @@
               <w:lang w:eastAsia="en-GB"/>
             </w:rPr>
           </w:pPr>
-          <w:hyperlink w:anchor="_Toc122291349" w:history="1">
+          <w:hyperlink w:anchor="_Toc122300342" w:history="1">
             <w:r>
               <w:rPr>
                 <w:rStyle w:val="Hyperlink"/>
+                <w:b/>
+                <w:bCs/>
                 <w:noProof/>
               </w:rPr>
               <w:t>5.1.</w:t>
@@ -1537,7 +1635,7 @@
                 <w:noProof/>
                 <w:webHidden/>
               </w:rPr>
-              <w:instrText xml:space="preserve"> PAGEREF _Toc122291349 \h </w:instrText>
+              <w:instrText xml:space="preserve"> PAGEREF _Toc122300342 \h </w:instrText>
             </w:r>
             <w:r>
               <w:rPr>
@@ -1557,7 +1655,7 @@
                 <w:noProof/>
                 <w:webHidden/>
               </w:rPr>
-              <w:t>10</w:t>
+              <w:t>9</w:t>
             </w:r>
             <w:r>
               <w:rPr>
@@ -1583,7 +1681,7 @@
               <w:lang w:eastAsia="en-GB"/>
             </w:rPr>
           </w:pPr>
-          <w:hyperlink w:anchor="_Toc122291350" w:history="1">
+          <w:hyperlink w:anchor="_Toc122300343" w:history="1">
             <w:r>
               <w:rPr>
                 <w:rStyle w:val="Hyperlink"/>
@@ -1631,7 +1729,7 @@
                 <w:noProof/>
                 <w:webHidden/>
               </w:rPr>
-              <w:instrText xml:space="preserve"> PAGEREF _Toc122291350 \h </w:instrText>
+              <w:instrText xml:space="preserve"> PAGEREF _Toc122300343 \h </w:instrText>
             </w:r>
             <w:r>
               <w:rPr>
@@ -1651,7 +1749,7 @@
                 <w:noProof/>
                 <w:webHidden/>
               </w:rPr>
-              <w:t>11</w:t>
+              <w:t>10</w:t>
             </w:r>
             <w:r>
               <w:rPr>
@@ -1677,7 +1775,7 @@
               <w:lang w:eastAsia="en-GB"/>
             </w:rPr>
           </w:pPr>
-          <w:hyperlink w:anchor="_Toc122291351" w:history="1">
+          <w:hyperlink w:anchor="_Toc122300344" w:history="1">
             <w:r>
               <w:rPr>
                 <w:rStyle w:val="Hyperlink"/>
@@ -1704,7 +1802,7 @@
                 <w:bCs/>
                 <w:noProof/>
               </w:rPr>
-              <w:t>Effects of Gamification</w:t>
+              <w:t>Conclusion</w:t>
             </w:r>
             <w:r>
               <w:rPr>
@@ -1725,7 +1823,7 @@
                 <w:noProof/>
                 <w:webHidden/>
               </w:rPr>
-              <w:instrText xml:space="preserve"> PAGEREF _Toc122291351 \h </w:instrText>
+              <w:instrText xml:space="preserve"> PAGEREF _Toc122300344 \h </w:instrText>
             </w:r>
             <w:r>
               <w:rPr>
@@ -1745,7 +1843,7 @@
                 <w:noProof/>
                 <w:webHidden/>
               </w:rPr>
-              <w:t>12</w:t>
+              <w:t>11</w:t>
             </w:r>
             <w:r>
               <w:rPr>
@@ -1773,7 +1871,7 @@
               <w:lang w:eastAsia="en-GB"/>
             </w:rPr>
           </w:pPr>
-          <w:hyperlink w:anchor="_Toc122291352" w:history="1">
+          <w:hyperlink w:anchor="_Toc122300345" w:history="1">
             <w:r>
               <w:rPr>
                 <w:rStyle w:val="Hyperlink"/>
@@ -1798,7 +1896,7 @@
                 <w:rStyle w:val="Hyperlink"/>
                 <w:noProof/>
               </w:rPr>
-              <w:t>Existing Solutions – 600 words</w:t>
+              <w:t>Existing Solutions</w:t>
             </w:r>
             <w:r>
               <w:rPr>
@@ -1819,7 +1917,7 @@
                 <w:noProof/>
                 <w:webHidden/>
               </w:rPr>
-              <w:instrText xml:space="preserve"> PAGEREF _Toc122291352 \h </w:instrText>
+              <w:instrText xml:space="preserve"> PAGEREF _Toc122300345 \h </w:instrText>
             </w:r>
             <w:r>
               <w:rPr>
@@ -1839,7 +1937,7 @@
                 <w:noProof/>
                 <w:webHidden/>
               </w:rPr>
-              <w:t>13</w:t>
+              <w:t>11</w:t>
             </w:r>
             <w:r>
               <w:rPr>
@@ -1865,7 +1963,7 @@
               <w:lang w:eastAsia="en-GB"/>
             </w:rPr>
           </w:pPr>
-          <w:hyperlink w:anchor="_Toc122291353" w:history="1">
+          <w:hyperlink w:anchor="_Toc122300346" w:history="1">
             <w:r>
               <w:rPr>
                 <w:rStyle w:val="Hyperlink"/>
@@ -1892,7 +1990,7 @@
                 <w:bCs/>
                 <w:noProof/>
               </w:rPr>
-              <w:t>Ant Forest – check gamified cooperation and competition literature review</w:t>
+              <w:t>Ant Forest</w:t>
             </w:r>
             <w:r>
               <w:rPr>
@@ -1913,7 +2011,7 @@
                 <w:noProof/>
                 <w:webHidden/>
               </w:rPr>
-              <w:instrText xml:space="preserve"> PAGEREF _Toc122291353 \h </w:instrText>
+              <w:instrText xml:space="preserve"> PAGEREF _Toc122300346 \h </w:instrText>
             </w:r>
             <w:r>
               <w:rPr>
@@ -1933,7 +2031,7 @@
                 <w:noProof/>
                 <w:webHidden/>
               </w:rPr>
-              <w:t>13</w:t>
+              <w:t>11</w:t>
             </w:r>
             <w:r>
               <w:rPr>
@@ -1959,7 +2057,7 @@
               <w:lang w:eastAsia="en-GB"/>
             </w:rPr>
           </w:pPr>
-          <w:hyperlink w:anchor="_Toc122291354" w:history="1">
+          <w:hyperlink w:anchor="_Toc122300347" w:history="1">
             <w:r>
               <w:rPr>
                 <w:rStyle w:val="Hyperlink"/>
@@ -2007,7 +2105,7 @@
                 <w:noProof/>
                 <w:webHidden/>
               </w:rPr>
-              <w:instrText xml:space="preserve"> PAGEREF _Toc122291354 \h </w:instrText>
+              <w:instrText xml:space="preserve"> PAGEREF _Toc122300347 \h </w:instrText>
             </w:r>
             <w:r>
               <w:rPr>
@@ -2027,7 +2125,7 @@
                 <w:noProof/>
                 <w:webHidden/>
               </w:rPr>
-              <w:t>14</w:t>
+              <w:t>13</w:t>
             </w:r>
             <w:r>
               <w:rPr>
@@ -2055,7 +2153,7 @@
               <w:lang w:eastAsia="en-GB"/>
             </w:rPr>
           </w:pPr>
-          <w:hyperlink w:anchor="_Toc122291355" w:history="1">
+          <w:hyperlink w:anchor="_Toc122300348" w:history="1">
             <w:r>
               <w:rPr>
                 <w:rStyle w:val="Hyperlink"/>
@@ -2101,7 +2199,7 @@
                 <w:noProof/>
                 <w:webHidden/>
               </w:rPr>
-              <w:instrText xml:space="preserve"> PAGEREF _Toc122291355 \h </w:instrText>
+              <w:instrText xml:space="preserve"> PAGEREF _Toc122300348 \h </w:instrText>
             </w:r>
             <w:r>
               <w:rPr>
@@ -2121,7 +2219,7 @@
                 <w:noProof/>
                 <w:webHidden/>
               </w:rPr>
-              <w:t>14</w:t>
+              <w:t>13</w:t>
             </w:r>
             <w:r>
               <w:rPr>
@@ -2301,7 +2399,7 @@
           <w:u w:val="single"/>
         </w:rPr>
       </w:pPr>
-      <w:bookmarkStart w:id="0" w:name="_Toc122291335"/>
+      <w:bookmarkStart w:id="0" w:name="_Toc122300327"/>
       <w:r>
         <w:rPr>
           <w:b/>
@@ -2431,7 +2529,7 @@
           <w:u w:val="single"/>
         </w:rPr>
       </w:pPr>
-      <w:bookmarkStart w:id="1" w:name="_Toc122291336"/>
+      <w:bookmarkStart w:id="1" w:name="_Toc122300328"/>
       <w:r>
         <w:rPr>
           <w:b/>
@@ -2444,28 +2542,6 @@
         <w:t>Method, Scope and Purpose</w:t>
       </w:r>
       <w:bookmarkEnd w:id="1"/>
-      <w:r>
-        <w:rPr>
-          <w:b/>
-          <w:bCs/>
-          <w:color w:val="000000" w:themeColor="text1"/>
-          <w:sz w:val="32"/>
-          <w:szCs w:val="32"/>
-          <w:u w:val="single"/>
-        </w:rPr>
-        <w:t xml:space="preserve"> - &lt;RE-DO&gt;</w:t>
-      </w:r>
-      <w:r>
-        <w:rPr>
-          <w:b/>
-          <w:bCs/>
-          <w:color w:val="000000" w:themeColor="text1"/>
-          <w:sz w:val="32"/>
-          <w:szCs w:val="32"/>
-          <w:u w:val="single"/>
-        </w:rPr>
-        <w:t xml:space="preserve"> - 332 words</w:t>
-      </w:r>
     </w:p>
     <w:p>
       <w:pPr>
@@ -2485,15 +2561,19 @@
           <w:b/>
           <w:bCs/>
           <w:color w:val="000000" w:themeColor="text1"/>
+          <w:sz w:val="28"/>
+          <w:szCs w:val="28"/>
           <w:u w:val="single"/>
         </w:rPr>
       </w:pPr>
-      <w:bookmarkStart w:id="2" w:name="_Toc122291337"/>
+      <w:bookmarkStart w:id="2" w:name="_Toc122300329"/>
       <w:r>
         <w:rPr>
           <w:b/>
           <w:bCs/>
           <w:color w:val="000000" w:themeColor="text1"/>
+          <w:sz w:val="28"/>
+          <w:szCs w:val="28"/>
           <w:u w:val="single"/>
         </w:rPr>
         <w:t>Method</w:t>
@@ -2505,7 +2585,19 @@
         <w:spacing w:line="360" w:lineRule="auto"/>
       </w:pPr>
       <w:r>
-        <w:t xml:space="preserve">Using “Climate Change”, “Behavioural Psychology” and “Gamification” as search strings, reputable sources were searched in Scopus and the original results returned 1,000 results. This figure was then filtered down to 300 results based on …, before deciding on the 10 most applicable papers. Throughout this process, hundreds of abstracts were read, before deciding whether </w:t>
+        <w:t xml:space="preserve">Using “Climate Change”, “Behavioural Psychology” and “Gamification” as search strings, reputable sources were searched in Scopus and the original results returned </w:t>
+      </w:r>
+      <w:r>
+        <w:t xml:space="preserve">an overwhelming number of </w:t>
+      </w:r>
+      <w:r>
+        <w:t xml:space="preserve">results. This figure was then filtered down to results based on </w:t>
+      </w:r>
+      <w:r>
+        <w:t>their level of overlap across the different key search strings</w:t>
+      </w:r>
+      <w:r>
+        <w:t xml:space="preserve">, before deciding on the most applicable papers. Throughout this process, hundreds of abstracts were read, before deciding whether </w:t>
       </w:r>
       <w:r>
         <w:t xml:space="preserve">or not </w:t>
@@ -2546,15 +2638,19 @@
           <w:b/>
           <w:bCs/>
           <w:color w:val="000000" w:themeColor="text1"/>
+          <w:sz w:val="28"/>
+          <w:szCs w:val="28"/>
           <w:u w:val="single"/>
         </w:rPr>
       </w:pPr>
-      <w:bookmarkStart w:id="3" w:name="_Toc122291338"/>
+      <w:bookmarkStart w:id="3" w:name="_Toc122300330"/>
       <w:r>
         <w:rPr>
           <w:b/>
           <w:bCs/>
           <w:color w:val="000000" w:themeColor="text1"/>
+          <w:sz w:val="28"/>
+          <w:szCs w:val="28"/>
           <w:u w:val="single"/>
         </w:rPr>
         <w:t>Scope</w:t>
@@ -2572,12 +2668,45 @@
         <w:t>society’s</w:t>
       </w:r>
       <w:r>
-        <w:t xml:space="preserve"> impact on our shared planet dynamically increases exponentially each day, only papers in the last 5 years were consulted in this paper to keep this literature review as current as possible. Any papers outside of this scope risks using outdated information which may have worsened over time, providing an inaccurate view of the current state of this problem.</w:t>
-      </w:r>
-    </w:p>
-    <w:p>
-      <w:pPr>
-        <w:ind w:left="720"/>
+        <w:t xml:space="preserve"> impact on our shared planet dynamically increases exponentially each day, </w:t>
+      </w:r>
+      <w:r>
+        <w:t xml:space="preserve">the original approach was </w:t>
+      </w:r>
+      <w:r>
+        <w:t>for</w:t>
+      </w:r>
+      <w:r>
+        <w:t xml:space="preserve"> </w:t>
+      </w:r>
+      <w:r>
+        <w:t xml:space="preserve">only papers in the last 5 years </w:t>
+      </w:r>
+      <w:r>
+        <w:t xml:space="preserve">to be </w:t>
+      </w:r>
+      <w:r>
+        <w:t>consulted</w:t>
+      </w:r>
+      <w:r>
+        <w:t>, however, in order to correctly reference the original authors, this original, restricted scope was given a lengthy extension</w:t>
+      </w:r>
+      <w:r>
+        <w:t>.</w:t>
+      </w:r>
+      <w:r>
+        <w:t xml:space="preserve"> For example a 2019 paper more often than not would reference a point made from a 2013 article which may reference an article from a 2001 article.</w:t>
+      </w:r>
+      <w:r>
+        <w:t xml:space="preserve"> Where statistics were needed, every effort was </w:t>
+      </w:r>
+      <w:r>
+        <w:lastRenderedPageBreak/>
+        <w:t>made to use the most up to date material, however, for definitions, these were generally relatively older since these definitions will not change over time.</w:t>
+      </w:r>
+    </w:p>
+    <w:p>
+      <w:pPr>
         <w:rPr>
           <w:color w:val="000000" w:themeColor="text1"/>
         </w:rPr>
@@ -2594,18 +2723,21 @@
           <w:b/>
           <w:bCs/>
           <w:color w:val="000000" w:themeColor="text1"/>
+          <w:sz w:val="28"/>
+          <w:szCs w:val="28"/>
           <w:u w:val="single"/>
         </w:rPr>
       </w:pPr>
-      <w:bookmarkStart w:id="4" w:name="_Toc122291339"/>
+      <w:bookmarkStart w:id="4" w:name="_Toc122300331"/>
       <w:r>
         <w:rPr>
           <w:b/>
           <w:bCs/>
           <w:color w:val="000000" w:themeColor="text1"/>
+          <w:sz w:val="28"/>
+          <w:szCs w:val="28"/>
           <w:u w:val="single"/>
         </w:rPr>
-        <w:lastRenderedPageBreak/>
         <w:t>Purpose</w:t>
       </w:r>
       <w:bookmarkEnd w:id="4"/>
@@ -2633,28 +2765,25 @@
         <w:rPr>
           <w:color w:val="000000" w:themeColor="text1"/>
         </w:rPr>
-        <w:t>how best to implement this solution and to analyse existing solutions to this problem of a lack of action taken towards climate change. By carrying out this initial extensive research, informed design decisions can be made as the project progresses. Without such research, design decisions would be merely guesswork with no justification or evidence, or indication that such decisions would prove successful or impactful. The importance of literature reviews cannot be understated, with there being “an urgent need for developing a clear understanding of advancements and state of knowledge stock in the discipline to inform and guide future researchers aiming to advance the field” (</w:t>
-      </w:r>
-      <w:r>
-        <w:rPr>
-          <w:b/>
-          <w:bCs/>
-          <w:i/>
-          <w:iCs/>
-          <w:color w:val="000000" w:themeColor="text1"/>
-          <w:highlight w:val="yellow"/>
-        </w:rPr>
-        <w:t>https://www.scopus.com/record/display.uri?eid=2-s2.0-85113769687&amp;origin=resultslist&amp;sort=cp-f&amp;src=s&amp;st1=%22importance+of+literature+review%22&amp;sid=e13880c111ba94adf0a2857eb7d1c8f0&amp;sot=b&amp;sdt=b&amp;sl=48&amp;s=TITLE-ABS-KEY%28%22importance+of+literature+review%22%29&amp;relpos=2&amp;citeCnt=24&amp;searchTerm=</w:t>
-      </w:r>
-      <w:r>
-        <w:rPr>
-          <w:b/>
-          <w:bCs/>
-          <w:i/>
-          <w:iCs/>
-          <w:color w:val="000000" w:themeColor="text1"/>
-        </w:rPr>
-        <w:t xml:space="preserve"> </w:t>
+        <w:t xml:space="preserve">how best to implement </w:t>
+      </w:r>
+      <w:r>
+        <w:rPr>
+          <w:color w:val="000000" w:themeColor="text1"/>
+        </w:rPr>
+        <w:t xml:space="preserve">a </w:t>
+      </w:r>
+      <w:r>
+        <w:rPr>
+          <w:color w:val="000000" w:themeColor="text1"/>
+        </w:rPr>
+        <w:t>solution and to analyse existing solutions to this problem of a lack of action taken towards climate change. By carrying out this initial extensive research, informed design decisions can be made as the project progresses. Without such research, design decisions would be merely guesswork with no justification or evidence, or indication that such decisions would prove successful or impactful. The importance of literature reviews cannot be understated, with there being “an urgent need for developing a clear understanding of advancements and state of knowledge stock in the discipline to inform and guide future researchers aiming to advance the field” (</w:t>
+      </w:r>
+      <w:r>
+        <w:rPr>
+          <w:color w:val="000000" w:themeColor="text1"/>
+        </w:rPr>
+        <w:t>Kraus, S., 2021</w:t>
       </w:r>
       <w:r>
         <w:rPr>
@@ -2686,7 +2815,7 @@
           <w:u w:val="single"/>
         </w:rPr>
       </w:pPr>
-      <w:bookmarkStart w:id="5" w:name="_Toc122291340"/>
+      <w:bookmarkStart w:id="5" w:name="_Toc122300332"/>
       <w:r>
         <w:rPr>
           <w:b/>
@@ -2697,17 +2826,6 @@
           <w:u w:val="single"/>
         </w:rPr>
         <w:t>Sustainability</w:t>
-      </w:r>
-      <w:r>
-        <w:rPr>
-          <w:b/>
-          <w:bCs/>
-          <w:color w:val="000000" w:themeColor="text1"/>
-          <w:sz w:val="32"/>
-          <w:szCs w:val="32"/>
-          <w:u w:val="single"/>
-        </w:rPr>
-        <w:t xml:space="preserve"> – 600 words</w:t>
       </w:r>
       <w:bookmarkEnd w:id="5"/>
     </w:p>
@@ -2790,7 +2908,7 @@
           <w:u w:val="single"/>
         </w:rPr>
       </w:pPr>
-      <w:bookmarkStart w:id="6" w:name="_Toc122291341"/>
+      <w:bookmarkStart w:id="6" w:name="_Toc122300333"/>
       <w:r>
         <w:rPr>
           <w:b/>
@@ -2869,7 +2987,6 @@
         <w:spacing w:line="360" w:lineRule="auto"/>
       </w:pPr>
       <w:r>
-        <w:lastRenderedPageBreak/>
         <w:t>With such adoption, carbon footprints have become a useful tool to educate and motivate pro-environmental behaviour.</w:t>
       </w:r>
       <w:r>
@@ -2911,14 +3028,6 @@
           <w:u w:val="single"/>
         </w:rPr>
         <w:t>Critiques</w:t>
-      </w:r>
-    </w:p>
-    <w:p>
-      <w:pPr>
-        <w:spacing w:line="360" w:lineRule="auto"/>
-      </w:pPr>
-      <w:r>
-        <w:t>&lt;MAYBE MOVE THIS TO THE DESIGN SECTION INSTEAD?&gt;</w:t>
       </w:r>
     </w:p>
     <w:p>
@@ -3047,7 +3156,7 @@
         </w:numPr>
         <w:spacing w:line="360" w:lineRule="auto"/>
       </w:pPr>
-      <w:bookmarkStart w:id="7" w:name="_Toc122291342"/>
+      <w:bookmarkStart w:id="7" w:name="_Toc122300334"/>
       <w:r>
         <w:rPr>
           <w:b/>
@@ -3107,10 +3216,10 @@
       <w:r>
         <w:t xml:space="preserve"> Note, carbon footprint calculators tend to use different factors and underlying calculations so there is no universal answer.</w:t>
       </w:r>
-    </w:p>
-    <w:p/>
-    <w:p/>
-    <w:p/>
+      <w:r>
+        <w:t xml:space="preserve"> The following statistics are based off of Irish emissions.</w:t>
+      </w:r>
+    </w:p>
     <w:p/>
     <w:p/>
     <w:p>
@@ -3136,39 +3245,51 @@
           <w:szCs w:val="28"/>
           <w:u w:val="single"/>
         </w:rPr>
+        <w:t>Transport</w:t>
+      </w:r>
+    </w:p>
+    <w:p>
+      <w:pPr>
+        <w:spacing w:line="360" w:lineRule="auto"/>
+      </w:pPr>
+      <w:r>
+        <w:t xml:space="preserve">Transport accounts for </w:t>
+      </w:r>
+      <w:r>
+        <w:t xml:space="preserve">17.7% </w:t>
+      </w:r>
+      <w:r>
+        <w:t>towards carbon emissions (</w:t>
+      </w:r>
+      <w:r>
+        <w:t xml:space="preserve">EPA, 2021). </w:t>
+      </w:r>
+      <w:r>
+        <w:t>This is unsurprising due to the nature and frequency of use of vehicles, where they burn fossil fuels to operate.</w:t>
+      </w:r>
+    </w:p>
+    <w:p>
+      <w:pPr>
+        <w:spacing w:line="360" w:lineRule="auto"/>
+      </w:pPr>
+      <w:r>
+        <w:t>I</w:t>
+      </w:r>
+      <w:r>
+        <w:t xml:space="preserve">n his academic journal on analysing the state of carbon footprint calculators, </w:t>
+      </w:r>
+      <w:r>
+        <w:t>(Mulrow 2019)</w:t>
+      </w:r>
+      <w:r>
+        <w:t xml:space="preserve"> </w:t>
+      </w:r>
+      <w:r>
+        <w:t xml:space="preserve">discussed that users of these calculators are not only aware of the impact transport </w:t>
+      </w:r>
+      <w:r>
         <w:lastRenderedPageBreak/>
-        <w:t>Transport</w:t>
-      </w:r>
-    </w:p>
-    <w:p>
-      <w:pPr>
-        <w:spacing w:line="360" w:lineRule="auto"/>
-      </w:pPr>
-      <w:r>
-        <w:t>Transport accounts for the largest single contributing factor towards carbon emissions (SOME SOURCE).</w:t>
-      </w:r>
-      <w:r>
-        <w:t xml:space="preserve"> This is unsurprising due to the nature and frequency of use of vehicles, where they burn fossil fuels to operate.</w:t>
-      </w:r>
-    </w:p>
-    <w:p>
-      <w:pPr>
-        <w:spacing w:line="360" w:lineRule="auto"/>
-      </w:pPr>
-      <w:r>
-        <w:t>I</w:t>
-      </w:r>
-      <w:r>
-        <w:t xml:space="preserve">n his academic journal on analysing the state of carbon footprint calculators, </w:t>
-      </w:r>
-      <w:r>
-        <w:t>(Mulrow 2019)</w:t>
-      </w:r>
-      <w:r>
-        <w:t xml:space="preserve"> </w:t>
-      </w:r>
-      <w:r>
-        <w:t xml:space="preserve">discussed that users of these calculators are not only aware of the impact transport has on their carbon footprint, but are also curious about learning more about the impact transport has on their scores. </w:t>
+        <w:t xml:space="preserve">has on their carbon footprint, but are also curious about learning more about the impact transport has on their scores. </w:t>
       </w:r>
     </w:p>
     <w:p/>
@@ -3195,9 +3316,149 @@
           <w:szCs w:val="28"/>
           <w:u w:val="single"/>
         </w:rPr>
-        <w:t>Meat Consumption</w:t>
-      </w:r>
-      <w:r>
+        <w:t>Agriculture</w:t>
+      </w:r>
+    </w:p>
+    <w:p/>
+    <w:p>
+      <w:pPr>
+        <w:spacing w:line="360" w:lineRule="auto"/>
+      </w:pPr>
+      <w:r>
+        <w:t>Agriculture, and predominantly meat consumption,</w:t>
+      </w:r>
+      <w:r>
+        <w:t xml:space="preserve"> accounts for </w:t>
+      </w:r>
+      <w:r>
+        <w:t>3</w:t>
+      </w:r>
+      <w:r>
+        <w:t>7.5</w:t>
+      </w:r>
+      <w:r>
+        <w:t xml:space="preserve">% of </w:t>
+      </w:r>
+      <w:r>
+        <w:t xml:space="preserve">Irish </w:t>
+      </w:r>
+      <w:r>
+        <w:t xml:space="preserve">carbon emissions </w:t>
+      </w:r>
+      <w:r>
+        <w:t>(</w:t>
+      </w:r>
+      <w:r>
+        <w:t>EPA, 2021</w:t>
+      </w:r>
+      <w:r>
+        <w:t>).</w:t>
+      </w:r>
+    </w:p>
+    <w:p>
+      <w:pPr>
+        <w:spacing w:line="360" w:lineRule="auto"/>
+      </w:pPr>
+    </w:p>
+    <w:p>
+      <w:pPr>
+        <w:spacing w:line="360" w:lineRule="auto"/>
+      </w:pPr>
+      <w:r>
+        <w:t>(</w:t>
+      </w:r>
+      <w:proofErr w:type="spellStart"/>
+      <w:r>
+        <w:t>Westhoek</w:t>
+      </w:r>
+      <w:proofErr w:type="spellEnd"/>
+      <w:r>
+        <w:t xml:space="preserve"> et al., 2014)</w:t>
+      </w:r>
+      <w:r>
+        <w:t xml:space="preserve"> propose that a</w:t>
+      </w:r>
+      <w:r>
+        <w:t xml:space="preserve"> 50% reduction in meat, dairy products and eggs in the European Union would result in a 25%</w:t>
+      </w:r>
+      <w:r>
+        <w:t>-</w:t>
+      </w:r>
+      <w:r>
+        <w:t>40% reduction in greenhouse gas emissions associated with food production</w:t>
+      </w:r>
+      <w:r>
+        <w:t>.</w:t>
+      </w:r>
+    </w:p>
+    <w:p>
+      <w:pPr>
+        <w:spacing w:line="360" w:lineRule="auto"/>
+      </w:pPr>
+    </w:p>
+    <w:p>
+      <w:pPr>
+        <w:spacing w:line="360" w:lineRule="auto"/>
+      </w:pPr>
+      <w:r>
+        <w:t xml:space="preserve">The problem here is identified by </w:t>
+      </w:r>
+      <w:r>
+        <w:t>(</w:t>
+      </w:r>
+      <w:r>
+        <w:t>Ruben Sanchez-</w:t>
+      </w:r>
+      <w:proofErr w:type="spellStart"/>
+      <w:r>
+        <w:t>Sabate</w:t>
+      </w:r>
+      <w:proofErr w:type="spellEnd"/>
+      <w:r>
+        <w:t>, 2019</w:t>
+      </w:r>
+      <w:r>
+        <w:t>)</w:t>
+      </w:r>
+      <w:r>
+        <w:t xml:space="preserve">, when he says </w:t>
+      </w:r>
+      <w:r>
+        <w:t>that consumer awareness of the environmental impact of meat production is surprisingly low, as well as the willingness to change meat consumption behaviour in terms of reducing or substituting meat (e.g., by eating insects or meat substitutes).</w:t>
+      </w:r>
+      <w:r>
+        <w:t xml:space="preserve"> </w:t>
+      </w:r>
+    </w:p>
+    <w:p>
+      <w:pPr>
+        <w:spacing w:line="360" w:lineRule="auto"/>
+      </w:pPr>
+    </w:p>
+    <w:p>
+      <w:pPr>
+        <w:spacing w:line="360" w:lineRule="auto"/>
+      </w:pPr>
+      <w:r>
+        <w:t xml:space="preserve">In terms of user interest, </w:t>
+      </w:r>
+      <w:r>
+        <w:t>(Mulrow 2019) identified food and meat consumption as an area of high interest and curiosity to consumers when receiving their carbon footprint scores.</w:t>
+      </w:r>
+    </w:p>
+    <w:p>
+      <w:pPr>
+        <w:spacing w:line="360" w:lineRule="auto"/>
+      </w:pPr>
+    </w:p>
+    <w:p/>
+    <w:p>
+      <w:pPr>
+        <w:pStyle w:val="ListParagraph"/>
+        <w:numPr>
+          <w:ilvl w:val="2"/>
+          <w:numId w:val="1"/>
+        </w:numPr>
         <w:rPr>
           <w:b/>
           <w:bCs/>
@@ -3205,8 +3466,7 @@
           <w:szCs w:val="28"/>
           <w:u w:val="single"/>
         </w:rPr>
-        <w:t xml:space="preserve"> – COPY AND PASTED!</w:t>
-      </w:r>
+      </w:pPr>
       <w:r>
         <w:rPr>
           <w:b/>
@@ -3215,267 +3475,164 @@
           <w:szCs w:val="28"/>
           <w:u w:val="single"/>
         </w:rPr>
-        <w:t xml:space="preserve"> – 227 words</w:t>
-      </w:r>
-    </w:p>
-    <w:p/>
+        <w:t>Energy Usage</w:t>
+      </w:r>
+    </w:p>
+    <w:p>
+      <w:pPr>
+        <w:rPr>
+          <w:color w:val="000000" w:themeColor="text1"/>
+        </w:rPr>
+      </w:pPr>
+    </w:p>
     <w:p>
       <w:pPr>
         <w:spacing w:line="360" w:lineRule="auto"/>
-      </w:pPr>
-      <w:r>
-        <w:t>&lt;</w:t>
-      </w:r>
-      <w:r>
-        <w:t>Meat production accounts for x% of carbon emissions worldwide…</w:t>
-      </w:r>
-      <w:r>
-        <w:t>&gt;</w:t>
+        <w:rPr>
+          <w:color w:val="000000" w:themeColor="text1"/>
+        </w:rPr>
+      </w:pPr>
+      <w:r>
+        <w:rPr>
+          <w:color w:val="000000" w:themeColor="text1"/>
+        </w:rPr>
+        <w:t xml:space="preserve">Agriculture, accounts for </w:t>
+      </w:r>
+      <w:r>
+        <w:rPr>
+          <w:color w:val="000000" w:themeColor="text1"/>
+        </w:rPr>
+        <w:t>16.7</w:t>
+      </w:r>
+      <w:r>
+        <w:rPr>
+          <w:color w:val="000000" w:themeColor="text1"/>
+        </w:rPr>
+        <w:t>% of Irish carbon emissions (EPA, 2021).</w:t>
       </w:r>
     </w:p>
     <w:p>
       <w:pPr>
         <w:spacing w:line="360" w:lineRule="auto"/>
+        <w:rPr>
+          <w:color w:val="000000" w:themeColor="text1"/>
+        </w:rPr>
       </w:pPr>
     </w:p>
     <w:p>
       <w:pPr>
         <w:spacing w:line="360" w:lineRule="auto"/>
-      </w:pPr>
-      <w:r>
+        <w:rPr>
+          <w:color w:val="000000" w:themeColor="text1"/>
+        </w:rPr>
+      </w:pPr>
+      <w:r>
+        <w:rPr>
+          <w:color w:val="000000" w:themeColor="text1"/>
+        </w:rPr>
         <w:t>(</w:t>
       </w:r>
-      <w:proofErr w:type="spellStart"/>
-      <w:r>
-        <w:t>Westhoek</w:t>
-      </w:r>
-      <w:proofErr w:type="spellEnd"/>
-      <w:r>
-        <w:t xml:space="preserve"> et al., 2014)</w:t>
-      </w:r>
-      <w:r>
-        <w:t xml:space="preserve"> propose that a</w:t>
-      </w:r>
-      <w:r>
-        <w:t xml:space="preserve"> 50% reduction in meat, dairy products and eggs in the European Union would result in a 25%</w:t>
-      </w:r>
-      <w:r>
-        <w:t>-</w:t>
-      </w:r>
-      <w:r>
-        <w:t>40% reduction in greenhouse gas emissions associated with food production</w:t>
-      </w:r>
-      <w:r>
-        <w:t>.</w:t>
+      <w:r>
+        <w:rPr>
+          <w:color w:val="000000" w:themeColor="text1"/>
+        </w:rPr>
+        <w:t>Mulrow 2019)</w:t>
+      </w:r>
+      <w:r>
+        <w:rPr>
+          <w:color w:val="000000" w:themeColor="text1"/>
+        </w:rPr>
+        <w:t xml:space="preserve"> found in his research on carbon footprint calculators that a majority of participants are </w:t>
+      </w:r>
+      <w:r>
+        <w:rPr>
+          <w:color w:val="000000" w:themeColor="text1"/>
+        </w:rPr>
+        <w:t>unable to accurately estimate</w:t>
+      </w:r>
+      <w:r>
+        <w:rPr>
+          <w:color w:val="000000" w:themeColor="text1"/>
+        </w:rPr>
+        <w:t xml:space="preserve"> </w:t>
+      </w:r>
+      <w:r>
+        <w:rPr>
+          <w:color w:val="000000" w:themeColor="text1"/>
+        </w:rPr>
+        <w:t xml:space="preserve">the level </w:t>
+      </w:r>
+      <w:r>
+        <w:rPr>
+          <w:color w:val="000000" w:themeColor="text1"/>
+        </w:rPr>
+        <w:t xml:space="preserve">of energy </w:t>
+      </w:r>
+      <w:r>
+        <w:rPr>
+          <w:color w:val="000000" w:themeColor="text1"/>
+        </w:rPr>
+        <w:t xml:space="preserve">usage </w:t>
+      </w:r>
+      <w:r>
+        <w:rPr>
+          <w:color w:val="000000" w:themeColor="text1"/>
+        </w:rPr>
+        <w:t>in their homes.</w:t>
+      </w:r>
+      <w:r>
+        <w:rPr>
+          <w:color w:val="000000" w:themeColor="text1"/>
+        </w:rPr>
+        <w:t xml:space="preserve"> Mu</w:t>
+      </w:r>
+      <w:r>
+        <w:rPr>
+          <w:color w:val="000000" w:themeColor="text1"/>
+        </w:rPr>
+        <w:t>l</w:t>
+      </w:r>
+      <w:r>
+        <w:rPr>
+          <w:color w:val="000000" w:themeColor="text1"/>
+        </w:rPr>
+        <w:t>row outlines that users can retrieve this information, but this extra step would place more effort on the users’ behalf</w:t>
+      </w:r>
+      <w:r>
+        <w:rPr>
+          <w:color w:val="000000" w:themeColor="text1"/>
+        </w:rPr>
+        <w:t>, increasing the cost of trying to learn about and implement pro-environmental behaviour.</w:t>
       </w:r>
     </w:p>
     <w:p>
       <w:pPr>
         <w:spacing w:line="360" w:lineRule="auto"/>
+        <w:rPr>
+          <w:color w:val="000000" w:themeColor="text1"/>
+        </w:rPr>
       </w:pPr>
     </w:p>
     <w:p>
       <w:pPr>
         <w:spacing w:line="360" w:lineRule="auto"/>
-      </w:pPr>
-      <w:r>
-        <w:t xml:space="preserve">The problem here is identified by </w:t>
-      </w:r>
-      <w:r>
-        <w:t>(</w:t>
-      </w:r>
-      <w:r>
-        <w:t>Ruben Sanchez-</w:t>
-      </w:r>
-      <w:proofErr w:type="spellStart"/>
-      <w:r>
-        <w:t>Sabate</w:t>
-      </w:r>
-      <w:proofErr w:type="spellEnd"/>
-      <w:r>
-        <w:t>, 2019</w:t>
-      </w:r>
-      <w:r>
-        <w:t>)</w:t>
-      </w:r>
-      <w:r>
-        <w:t xml:space="preserve">, when he says </w:t>
-      </w:r>
-      <w:r>
-        <w:t>that consumer awareness of the environmental impact of meat production is surprisingly low, as well as the willingness to change meat consumption behaviour in terms of reducing or substituting meat (e.g., by eating insects or meat substitutes).</w:t>
-      </w:r>
-      <w:r>
-        <w:t xml:space="preserve"> </w:t>
-      </w:r>
+        <w:rPr>
+          <w:color w:val="000000" w:themeColor="text1"/>
+        </w:rPr>
+      </w:pPr>
     </w:p>
     <w:p>
       <w:pPr>
         <w:spacing w:line="360" w:lineRule="auto"/>
-      </w:pPr>
-    </w:p>
-    <w:p>
-      <w:pPr>
-        <w:spacing w:line="360" w:lineRule="auto"/>
-      </w:pPr>
-      <w:r>
-        <w:t xml:space="preserve">In terms of user interest, </w:t>
-      </w:r>
-      <w:r>
-        <w:t>(Mulrow 2019) identified food and meat consumption as an area of high interest and curiosity to consumers when receiving their carbon footprint scores.</w:t>
-      </w:r>
-    </w:p>
-    <w:p>
-      <w:pPr>
-        <w:spacing w:line="360" w:lineRule="auto"/>
-      </w:pPr>
-    </w:p>
-    <w:p/>
-    <w:p>
-      <w:pPr>
-        <w:pStyle w:val="ListParagraph"/>
-        <w:numPr>
-          <w:ilvl w:val="2"/>
-          <w:numId w:val="1"/>
-        </w:numPr>
-        <w:rPr>
-          <w:b/>
-          <w:bCs/>
-          <w:sz w:val="28"/>
-          <w:szCs w:val="28"/>
-          <w:u w:val="single"/>
-        </w:rPr>
-      </w:pPr>
-      <w:r>
-        <w:rPr>
-          <w:b/>
-          <w:bCs/>
-          <w:sz w:val="28"/>
-          <w:szCs w:val="28"/>
-          <w:u w:val="single"/>
-        </w:rPr>
-        <w:t>Energy Usage</w:t>
-      </w:r>
-    </w:p>
-    <w:p>
-      <w:pPr>
-        <w:rPr>
-          <w:color w:val="000000" w:themeColor="text1"/>
-        </w:rPr>
-      </w:pPr>
-    </w:p>
-    <w:p>
-      <w:pPr>
-        <w:spacing w:line="360" w:lineRule="auto"/>
-        <w:rPr>
-          <w:color w:val="000000" w:themeColor="text1"/>
-        </w:rPr>
-      </w:pPr>
-      <w:r>
-        <w:rPr>
-          <w:color w:val="000000" w:themeColor="text1"/>
-        </w:rPr>
-        <w:t>(</w:t>
-      </w:r>
-      <w:r>
-        <w:rPr>
-          <w:color w:val="000000" w:themeColor="text1"/>
-        </w:rPr>
-        <w:t>Mulrow 2019)</w:t>
-      </w:r>
-      <w:r>
-        <w:rPr>
-          <w:color w:val="000000" w:themeColor="text1"/>
-        </w:rPr>
-        <w:t xml:space="preserve"> found in his research on carbon footprint calculators that a majority of participants are </w:t>
-      </w:r>
-      <w:r>
-        <w:rPr>
-          <w:color w:val="000000" w:themeColor="text1"/>
-        </w:rPr>
-        <w:t>unable to accurately estimate</w:t>
-      </w:r>
-      <w:r>
-        <w:rPr>
-          <w:color w:val="000000" w:themeColor="text1"/>
-        </w:rPr>
-        <w:t xml:space="preserve"> </w:t>
-      </w:r>
-      <w:r>
-        <w:rPr>
-          <w:color w:val="000000" w:themeColor="text1"/>
-        </w:rPr>
-        <w:t xml:space="preserve">the level </w:t>
-      </w:r>
-      <w:r>
-        <w:rPr>
-          <w:color w:val="000000" w:themeColor="text1"/>
-        </w:rPr>
-        <w:t xml:space="preserve">of energy </w:t>
-      </w:r>
-      <w:r>
-        <w:rPr>
-          <w:color w:val="000000" w:themeColor="text1"/>
-        </w:rPr>
-        <w:t xml:space="preserve">usage </w:t>
-      </w:r>
-      <w:r>
-        <w:rPr>
-          <w:color w:val="000000" w:themeColor="text1"/>
-        </w:rPr>
-        <w:t>in their homes.</w:t>
-      </w:r>
-      <w:r>
-        <w:rPr>
-          <w:color w:val="000000" w:themeColor="text1"/>
-        </w:rPr>
-        <w:t xml:space="preserve"> Mu</w:t>
-      </w:r>
-      <w:r>
-        <w:rPr>
-          <w:color w:val="000000" w:themeColor="text1"/>
-        </w:rPr>
-        <w:t>l</w:t>
-      </w:r>
-      <w:r>
-        <w:rPr>
-          <w:color w:val="000000" w:themeColor="text1"/>
-        </w:rPr>
-        <w:t>row outlines that users can retrieve this information, but this extra step would place more effort on the users’ behalf</w:t>
-      </w:r>
-      <w:r>
-        <w:rPr>
-          <w:color w:val="000000" w:themeColor="text1"/>
-        </w:rPr>
-        <w:t>, increasing the cost of trying to learn about and implement pro-environmental behaviour.</w:t>
-      </w:r>
-    </w:p>
-    <w:p>
-      <w:pPr>
-        <w:spacing w:line="360" w:lineRule="auto"/>
-        <w:rPr>
-          <w:color w:val="000000" w:themeColor="text1"/>
-        </w:rPr>
-      </w:pPr>
-    </w:p>
-    <w:p>
-      <w:pPr>
-        <w:spacing w:line="360" w:lineRule="auto"/>
-        <w:rPr>
-          <w:color w:val="000000" w:themeColor="text1"/>
-        </w:rPr>
-      </w:pPr>
-    </w:p>
-    <w:p>
-      <w:pPr>
-        <w:spacing w:line="360" w:lineRule="auto"/>
-        <w:rPr>
-          <w:color w:val="000000" w:themeColor="text1"/>
-        </w:rPr>
-      </w:pPr>
-      <w:r>
-        <w:rPr>
-          <w:color w:val="000000" w:themeColor="text1"/>
-        </w:rPr>
+        <w:rPr>
+          <w:color w:val="000000" w:themeColor="text1"/>
+        </w:rPr>
+      </w:pPr>
+      <w:r>
+        <w:rPr>
+          <w:color w:val="000000" w:themeColor="text1"/>
+        </w:rPr>
+        <w:lastRenderedPageBreak/>
         <w:t xml:space="preserve">An interesting point to note from Mulrow’s study is that users reported the most enjoyable and rewarding calculators to be those which pair </w:t>
       </w:r>
       <w:r>
@@ -3537,6 +3694,7 @@
           <w:u w:val="single"/>
         </w:rPr>
       </w:pPr>
+      <w:bookmarkStart w:id="8" w:name="_Toc122300335"/>
       <w:r>
         <w:rPr>
           <w:b/>
@@ -3548,6 +3706,7 @@
         </w:rPr>
         <w:t>Conclusion</w:t>
       </w:r>
+      <w:bookmarkEnd w:id="8"/>
     </w:p>
     <w:p>
       <w:pPr>
@@ -3625,7 +3784,7 @@
           <w:color w:val="000000" w:themeColor="text1"/>
         </w:rPr>
       </w:pPr>
-      <w:bookmarkStart w:id="8" w:name="_Toc122291344"/>
+      <w:bookmarkStart w:id="9" w:name="_Toc122300336"/>
       <w:r>
         <w:rPr>
           <w:b/>
@@ -3637,51 +3796,7 @@
         </w:rPr>
         <w:t>Behavioural Psychology and Climate Change</w:t>
       </w:r>
-      <w:r>
-        <w:rPr>
-          <w:b/>
-          <w:bCs/>
-          <w:color w:val="000000" w:themeColor="text1"/>
-          <w:sz w:val="32"/>
-          <w:szCs w:val="32"/>
-          <w:u w:val="single"/>
-        </w:rPr>
-        <w:t xml:space="preserve"> – </w:t>
-      </w:r>
-      <w:r>
-        <w:rPr>
-          <w:b/>
-          <w:bCs/>
-          <w:color w:val="000000" w:themeColor="text1"/>
-          <w:sz w:val="32"/>
-          <w:szCs w:val="32"/>
-          <w:u w:val="single"/>
-        </w:rPr>
-        <w:t>891/600</w:t>
-      </w:r>
-      <w:r>
-        <w:rPr>
-          <w:b/>
-          <w:bCs/>
-          <w:color w:val="000000" w:themeColor="text1"/>
-          <w:sz w:val="32"/>
-          <w:szCs w:val="32"/>
-          <w:u w:val="single"/>
-        </w:rPr>
-        <w:t xml:space="preserve"> </w:t>
-      </w:r>
-      <w:r>
-        <w:rPr>
-          <w:b/>
-          <w:bCs/>
-          <w:color w:val="000000" w:themeColor="text1"/>
-          <w:sz w:val="32"/>
-          <w:szCs w:val="32"/>
-          <w:u w:val="single"/>
-        </w:rPr>
-        <w:t>words</w:t>
-      </w:r>
-      <w:bookmarkEnd w:id="8"/>
+      <w:bookmarkEnd w:id="9"/>
     </w:p>
     <w:p>
       <w:pPr>
@@ -3787,7 +3902,7 @@
           <w:u w:val="single"/>
         </w:rPr>
       </w:pPr>
-      <w:bookmarkStart w:id="9" w:name="_Toc122291345"/>
+      <w:bookmarkStart w:id="10" w:name="_Toc122300337"/>
       <w:r>
         <w:rPr>
           <w:b/>
@@ -3799,7 +3914,7 @@
         </w:rPr>
         <w:t>Inclusion Model for Environmental Concern</w:t>
       </w:r>
-      <w:bookmarkEnd w:id="9"/>
+      <w:bookmarkEnd w:id="10"/>
     </w:p>
     <w:p>
       <w:pPr>
@@ -3857,34 +3972,34 @@
         <w:rPr>
           <w:color w:val="000000" w:themeColor="text1"/>
         </w:rPr>
-        <w:t xml:space="preserve"> failed because of focusing on highlighting the altruistic benefits on nature or the greater good, where they should have focused more on self-</w:t>
+        <w:t xml:space="preserve"> failed because of focusing on highlighting the altruistic benefits on nature or the greater good, where they should have focused more on self-interest or self-enhancement.</w:t>
+      </w:r>
+      <w:r>
+        <w:rPr>
+          <w:color w:val="000000" w:themeColor="text1"/>
+        </w:rPr>
+        <w:t xml:space="preserve"> </w:t>
+      </w:r>
+      <w:proofErr w:type="spellStart"/>
+      <w:r>
+        <w:rPr>
+          <w:color w:val="000000" w:themeColor="text1"/>
+        </w:rPr>
+        <w:t>Dominicis</w:t>
+      </w:r>
+      <w:proofErr w:type="spellEnd"/>
+      <w:r>
+        <w:rPr>
+          <w:color w:val="000000" w:themeColor="text1"/>
+        </w:rPr>
+        <w:t xml:space="preserve">’ work expands that of the Inclusion Model for </w:t>
       </w:r>
       <w:r>
         <w:rPr>
           <w:color w:val="000000" w:themeColor="text1"/>
         </w:rPr>
         <w:lastRenderedPageBreak/>
-        <w:t>interest or self-enhancement.</w:t>
-      </w:r>
-      <w:r>
-        <w:rPr>
-          <w:color w:val="000000" w:themeColor="text1"/>
-        </w:rPr>
-        <w:t xml:space="preserve"> </w:t>
-      </w:r>
-      <w:proofErr w:type="spellStart"/>
-      <w:r>
-        <w:rPr>
-          <w:color w:val="000000" w:themeColor="text1"/>
-        </w:rPr>
-        <w:t>Dominicis</w:t>
-      </w:r>
-      <w:proofErr w:type="spellEnd"/>
-      <w:r>
-        <w:rPr>
-          <w:color w:val="000000" w:themeColor="text1"/>
-        </w:rPr>
-        <w:t>’ work expands that of the Inclusion Model for Environmental Concern</w:t>
+        <w:t>Environmental Concern</w:t>
       </w:r>
       <w:r>
         <w:rPr>
@@ -4138,6 +4253,12 @@
           <w:numId w:val="1"/>
         </w:numPr>
         <w:rPr>
+          <w:color w:val="000000" w:themeColor="text1"/>
+        </w:rPr>
+      </w:pPr>
+      <w:bookmarkStart w:id="11" w:name="_Toc122300338"/>
+      <w:r>
+        <w:rPr>
           <w:b/>
           <w:bCs/>
           <w:color w:val="000000" w:themeColor="text1"/>
@@ -4145,38 +4266,9 @@
           <w:szCs w:val="28"/>
           <w:u w:val="single"/>
         </w:rPr>
-      </w:pPr>
-      <w:bookmarkStart w:id="10" w:name="_Toc122291346"/>
-      <w:r>
-        <w:rPr>
-          <w:b/>
-          <w:bCs/>
-          <w:color w:val="000000" w:themeColor="text1"/>
-          <w:sz w:val="28"/>
-          <w:szCs w:val="28"/>
-          <w:u w:val="single"/>
-        </w:rPr>
         <w:t>Social Identity</w:t>
       </w:r>
-      <w:r>
-        <w:rPr>
-          <w:b/>
-          <w:bCs/>
-          <w:color w:val="000000" w:themeColor="text1"/>
-          <w:sz w:val="28"/>
-          <w:szCs w:val="28"/>
-          <w:u w:val="single"/>
-        </w:rPr>
-        <w:t xml:space="preserve"> – COPY AND PASTED!</w:t>
-      </w:r>
-      <w:bookmarkEnd w:id="10"/>
-    </w:p>
-    <w:p>
-      <w:pPr>
-        <w:rPr>
-          <w:color w:val="000000" w:themeColor="text1"/>
-        </w:rPr>
-      </w:pPr>
+      <w:bookmarkEnd w:id="11"/>
     </w:p>
     <w:p>
       <w:pPr>
@@ -4261,40 +4353,46 @@
         <w:rPr>
           <w:color w:val="000000" w:themeColor="text1"/>
         </w:rPr>
+        <w:t xml:space="preserve">(Fielding &amp; Hornsey 2016; </w:t>
+      </w:r>
+      <w:proofErr w:type="spellStart"/>
+      <w:r>
+        <w:rPr>
+          <w:color w:val="000000" w:themeColor="text1"/>
+        </w:rPr>
+        <w:t>Jans</w:t>
+      </w:r>
+      <w:proofErr w:type="spellEnd"/>
+      <w:r>
+        <w:rPr>
+          <w:color w:val="000000" w:themeColor="text1"/>
+        </w:rPr>
+        <w:t xml:space="preserve"> et al., 2018</w:t>
+      </w:r>
+      <w:r>
+        <w:rPr>
+          <w:color w:val="000000" w:themeColor="text1"/>
+        </w:rPr>
+        <w:t xml:space="preserve">), whereby </w:t>
+      </w:r>
+      <w:r>
+        <w:rPr>
+          <w:color w:val="000000" w:themeColor="text1"/>
+        </w:rPr>
+        <w:t>g</w:t>
+      </w:r>
+      <w:r>
+        <w:rPr>
+          <w:color w:val="000000" w:themeColor="text1"/>
+        </w:rPr>
+        <w:t xml:space="preserve">roups can provide standards that </w:t>
+      </w:r>
+      <w:r>
+        <w:rPr>
+          <w:color w:val="000000" w:themeColor="text1"/>
+        </w:rPr>
         <w:lastRenderedPageBreak/>
-        <w:t xml:space="preserve">(Fielding &amp; Hornsey 2016; </w:t>
-      </w:r>
-      <w:proofErr w:type="spellStart"/>
-      <w:r>
-        <w:rPr>
-          <w:color w:val="000000" w:themeColor="text1"/>
-        </w:rPr>
-        <w:t>Jans</w:t>
-      </w:r>
-      <w:proofErr w:type="spellEnd"/>
-      <w:r>
-        <w:rPr>
-          <w:color w:val="000000" w:themeColor="text1"/>
-        </w:rPr>
-        <w:t xml:space="preserve"> et al., 2018</w:t>
-      </w:r>
-      <w:r>
-        <w:rPr>
-          <w:color w:val="000000" w:themeColor="text1"/>
-        </w:rPr>
-        <w:t xml:space="preserve">), whereby </w:t>
-      </w:r>
-      <w:r>
-        <w:rPr>
-          <w:color w:val="000000" w:themeColor="text1"/>
-        </w:rPr>
-        <w:t>g</w:t>
-      </w:r>
-      <w:r>
-        <w:rPr>
-          <w:color w:val="000000" w:themeColor="text1"/>
-        </w:rPr>
-        <w:t>roups can provide standards that guide individual actions.</w:t>
+        <w:t>guide individual actions.</w:t>
       </w:r>
       <w:r>
         <w:rPr>
@@ -4340,7 +4438,7 @@
           <w:u w:val="single"/>
         </w:rPr>
       </w:pPr>
-      <w:bookmarkStart w:id="11" w:name="_Toc122291347"/>
+      <w:bookmarkStart w:id="12" w:name="_Toc122300339"/>
       <w:r>
         <w:rPr>
           <w:b/>
@@ -4363,7 +4461,7 @@
         </w:rPr>
         <w:t>Proportion of Individual Impact</w:t>
       </w:r>
-      <w:bookmarkEnd w:id="11"/>
+      <w:bookmarkEnd w:id="12"/>
     </w:p>
     <w:p>
       <w:pPr>
@@ -4639,6 +4737,7 @@
           <w:u w:val="single"/>
         </w:rPr>
       </w:pPr>
+      <w:bookmarkStart w:id="13" w:name="_Toc122300340"/>
       <w:r>
         <w:rPr>
           <w:b/>
@@ -4650,6 +4749,7 @@
         </w:rPr>
         <w:t>Conclusion</w:t>
       </w:r>
+      <w:bookmarkEnd w:id="13"/>
     </w:p>
     <w:p>
       <w:pPr>
@@ -4717,6 +4817,12 @@
           <w:numId w:val="1"/>
         </w:numPr>
         <w:rPr>
+          <w:color w:val="000000" w:themeColor="text1"/>
+        </w:rPr>
+      </w:pPr>
+      <w:bookmarkStart w:id="14" w:name="_Toc122300341"/>
+      <w:r>
+        <w:rPr>
           <w:b/>
           <w:bCs/>
           <w:color w:val="000000" w:themeColor="text1"/>
@@ -4724,8 +4830,9 @@
           <w:szCs w:val="32"/>
           <w:u w:val="single"/>
         </w:rPr>
-      </w:pPr>
-      <w:bookmarkStart w:id="12" w:name="_Toc122291348"/>
+        <w:lastRenderedPageBreak/>
+        <w:t>Gamif</w:t>
+      </w:r>
       <w:r>
         <w:rPr>
           <w:b/>
@@ -4735,50 +4842,9 @@
           <w:szCs w:val="32"/>
           <w:u w:val="single"/>
         </w:rPr>
-        <w:lastRenderedPageBreak/>
-        <w:t>Gamif</w:t>
-      </w:r>
-      <w:r>
-        <w:rPr>
-          <w:b/>
-          <w:bCs/>
-          <w:color w:val="000000" w:themeColor="text1"/>
-          <w:sz w:val="32"/>
-          <w:szCs w:val="32"/>
-          <w:u w:val="single"/>
-        </w:rPr>
         <w:t>ying Climate Change</w:t>
       </w:r>
-      <w:r>
-        <w:rPr>
-          <w:b/>
-          <w:bCs/>
-          <w:color w:val="000000" w:themeColor="text1"/>
-          <w:sz w:val="32"/>
-          <w:szCs w:val="32"/>
-          <w:u w:val="single"/>
-        </w:rPr>
-        <w:t xml:space="preserve"> – 600 words</w:t>
-      </w:r>
-      <w:r>
-        <w:rPr>
-          <w:b/>
-          <w:bCs/>
-          <w:color w:val="000000" w:themeColor="text1"/>
-          <w:sz w:val="32"/>
-          <w:szCs w:val="32"/>
-          <w:u w:val="single"/>
-        </w:rPr>
-        <w:t xml:space="preserve"> – Make sure to include CRITICISMS!</w:t>
-      </w:r>
-      <w:bookmarkEnd w:id="12"/>
-    </w:p>
-    <w:p>
-      <w:pPr>
-        <w:rPr>
-          <w:color w:val="000000" w:themeColor="text1"/>
-        </w:rPr>
-      </w:pPr>
+      <w:bookmarkEnd w:id="14"/>
     </w:p>
     <w:p>
       <w:pPr>
@@ -4865,19 +4931,23 @@
         </w:numPr>
         <w:rPr>
           <w:color w:val="000000" w:themeColor="text1"/>
-        </w:rPr>
-      </w:pPr>
-      <w:bookmarkStart w:id="13" w:name="_Toc122291349"/>
+          <w:sz w:val="28"/>
+          <w:szCs w:val="28"/>
+        </w:rPr>
+      </w:pPr>
+      <w:bookmarkStart w:id="15" w:name="_Toc122300342"/>
       <w:r>
         <w:rPr>
           <w:b/>
           <w:bCs/>
           <w:color w:val="000000" w:themeColor="text1"/>
+          <w:sz w:val="28"/>
+          <w:szCs w:val="28"/>
           <w:u w:val="single"/>
         </w:rPr>
         <w:t>Theory of Gamification</w:t>
       </w:r>
-      <w:bookmarkEnd w:id="13"/>
+      <w:bookmarkEnd w:id="15"/>
     </w:p>
     <w:p>
       <w:pPr>
@@ -5539,7 +5609,6 @@
         <w:rPr>
           <w:color w:val="000000" w:themeColor="text1"/>
         </w:rPr>
-        <w:lastRenderedPageBreak/>
         <w:t xml:space="preserve">players with a sense of community </w:t>
       </w:r>
       <w:r>
@@ -5714,20 +5783,24 @@
           <w:b/>
           <w:bCs/>
           <w:color w:val="000000" w:themeColor="text1"/>
+          <w:sz w:val="28"/>
+          <w:szCs w:val="28"/>
           <w:u w:val="single"/>
         </w:rPr>
       </w:pPr>
-      <w:bookmarkStart w:id="14" w:name="_Toc122291350"/>
+      <w:bookmarkStart w:id="16" w:name="_Toc122300343"/>
       <w:r>
         <w:rPr>
           <w:b/>
           <w:bCs/>
           <w:color w:val="000000" w:themeColor="text1"/>
+          <w:sz w:val="28"/>
+          <w:szCs w:val="28"/>
           <w:u w:val="single"/>
         </w:rPr>
         <w:t>Selecting Effective Design Features</w:t>
       </w:r>
-      <w:bookmarkEnd w:id="14"/>
+      <w:bookmarkEnd w:id="16"/>
     </w:p>
     <w:p>
       <w:pPr>
@@ -6039,7 +6112,7 @@
     </w:p>
     <w:p>
       <w:pPr>
-        <w:ind w:firstLine="720"/>
+        <w:spacing w:line="360" w:lineRule="auto"/>
         <w:rPr>
           <w:color w:val="000000" w:themeColor="text1"/>
         </w:rPr>
@@ -6055,39 +6128,109 @@
         <w:rPr>
           <w:b/>
           <w:bCs/>
-          <w:color w:val="000000" w:themeColor="text1"/>
           <w:u w:val="single"/>
         </w:rPr>
       </w:pPr>
-      <w:bookmarkStart w:id="15" w:name="_Toc122291351"/>
+      <w:bookmarkStart w:id="17" w:name="_Toc122300344"/>
       <w:r>
         <w:rPr>
           <w:b/>
           <w:bCs/>
           <w:color w:val="000000" w:themeColor="text1"/>
+          <w:sz w:val="28"/>
+          <w:szCs w:val="28"/>
           <w:u w:val="single"/>
         </w:rPr>
-        <w:t xml:space="preserve">Effects of </w:t>
-      </w:r>
-      <w:r>
+        <w:t>Conclusion</w:t>
+      </w:r>
+      <w:bookmarkEnd w:id="17"/>
+    </w:p>
+    <w:p>
+      <w:pPr>
+        <w:spacing w:line="360" w:lineRule="auto"/>
+        <w:rPr>
+          <w:color w:val="000000" w:themeColor="text1"/>
+        </w:rPr>
+      </w:pPr>
+      <w:r>
+        <w:rPr>
+          <w:color w:val="000000" w:themeColor="text1"/>
+        </w:rPr>
+        <w:t xml:space="preserve">This section has </w:t>
+      </w:r>
+      <w:r>
+        <w:rPr>
+          <w:color w:val="000000" w:themeColor="text1"/>
+        </w:rPr>
+        <w:t>introduced the theory</w:t>
+      </w:r>
+      <w:r>
+        <w:rPr>
+          <w:color w:val="000000" w:themeColor="text1"/>
+        </w:rPr>
+        <w:t xml:space="preserve"> and </w:t>
+      </w:r>
+      <w:r>
+        <w:rPr>
+          <w:color w:val="000000" w:themeColor="text1"/>
+        </w:rPr>
+        <w:t xml:space="preserve">importance of selecting </w:t>
+      </w:r>
+      <w:r>
+        <w:rPr>
+          <w:color w:val="000000" w:themeColor="text1"/>
+        </w:rPr>
+        <w:t xml:space="preserve">gamification </w:t>
+      </w:r>
+      <w:r>
+        <w:rPr>
+          <w:color w:val="000000" w:themeColor="text1"/>
+        </w:rPr>
+        <w:t xml:space="preserve">design features, </w:t>
+      </w:r>
+      <w:r>
+        <w:rPr>
+          <w:color w:val="000000" w:themeColor="text1"/>
+        </w:rPr>
+        <w:t>providing great insight into how specifically to overcome the psychological barriers to pro-environmental action outlined in section 4.</w:t>
+      </w:r>
+    </w:p>
+    <w:p>
+      <w:pPr>
+        <w:rPr>
+          <w:color w:val="000000" w:themeColor="text1"/>
+        </w:rPr>
+      </w:pPr>
+    </w:p>
+    <w:p>
+      <w:pPr>
+        <w:pStyle w:val="Heading2"/>
+        <w:numPr>
+          <w:ilvl w:val="0"/>
+          <w:numId w:val="1"/>
+        </w:numPr>
         <w:rPr>
           <w:b/>
           <w:bCs/>
           <w:color w:val="000000" w:themeColor="text1"/>
+          <w:sz w:val="36"/>
+          <w:szCs w:val="36"/>
           <w:u w:val="single"/>
         </w:rPr>
-        <w:t>Gamification</w:t>
-      </w:r>
-      <w:bookmarkEnd w:id="15"/>
+      </w:pPr>
+      <w:bookmarkStart w:id="18" w:name="_Toc122300345"/>
       <w:r>
         <w:rPr>
           <w:b/>
           <w:bCs/>
           <w:color w:val="000000" w:themeColor="text1"/>
+          <w:sz w:val="36"/>
+          <w:szCs w:val="36"/>
           <w:u w:val="single"/>
         </w:rPr>
-        <w:t xml:space="preserve"> </w:t>
-      </w:r>
+        <w:t>Existing Solutions</w:t>
+      </w:r>
+      <w:bookmarkEnd w:id="18"/>
     </w:p>
     <w:p>
       <w:pPr>
@@ -6107,90 +6250,17 @@
         <w:rPr>
           <w:color w:val="000000" w:themeColor="text1"/>
         </w:rPr>
-        <w:t>Gamification has led to increased usage of apps, increased emotions experienced using apps and increased connectivity amongst peer groups.</w:t>
-      </w:r>
-    </w:p>
-    <w:p>
-      <w:pPr>
-        <w:spacing w:line="360" w:lineRule="auto"/>
-        <w:rPr>
-          <w:color w:val="000000" w:themeColor="text1"/>
-        </w:rPr>
-      </w:pPr>
-    </w:p>
-    <w:p>
-      <w:pPr>
-        <w:spacing w:line="360" w:lineRule="auto"/>
-        <w:rPr>
-          <w:color w:val="000000" w:themeColor="text1"/>
-        </w:rPr>
-      </w:pPr>
-      <w:r>
-        <w:rPr>
-          <w:color w:val="000000" w:themeColor="text1"/>
-        </w:rPr>
-        <w:t>By fulfilling psychological user needs, effective gamification designs can have a multitude of effects.</w:t>
-      </w:r>
-    </w:p>
-    <w:p>
-      <w:pPr>
-        <w:spacing w:line="360" w:lineRule="auto"/>
-        <w:rPr>
-          <w:color w:val="000000" w:themeColor="text1"/>
-        </w:rPr>
-      </w:pPr>
-    </w:p>
-    <w:p>
-      <w:pPr>
-        <w:spacing w:line="360" w:lineRule="auto"/>
-        <w:rPr>
-          <w:color w:val="000000" w:themeColor="text1"/>
-        </w:rPr>
-      </w:pPr>
-      <w:r>
-        <w:rPr>
-          <w:color w:val="000000" w:themeColor="text1"/>
-        </w:rPr>
-        <w:t>As previously mentioned, the purpose of gamification is to motivate behavioural change.</w:t>
-      </w:r>
-      <w:r>
-        <w:rPr>
-          <w:color w:val="000000" w:themeColor="text1"/>
-        </w:rPr>
-        <w:t xml:space="preserve"> </w:t>
-      </w:r>
-      <w:r>
-        <w:rPr>
-          <w:color w:val="000000" w:themeColor="text1"/>
-        </w:rPr>
-        <w:t>To do this, gamification targets psychological user needs.</w:t>
-      </w:r>
-    </w:p>
-    <w:p>
-      <w:pPr>
-        <w:spacing w:line="360" w:lineRule="auto"/>
-        <w:rPr>
-          <w:color w:val="000000" w:themeColor="text1"/>
-        </w:rPr>
-      </w:pPr>
-    </w:p>
-    <w:p>
-      <w:pPr>
-        <w:spacing w:line="360" w:lineRule="auto"/>
-        <w:rPr>
-          <w:color w:val="000000" w:themeColor="text1"/>
-        </w:rPr>
-      </w:pPr>
-      <w:r>
-        <w:rPr>
-          <w:color w:val="000000" w:themeColor="text1"/>
-        </w:rPr>
-        <w:t>&lt;CONNECT HUMAN COMPUTER INTERACTION HERE TO SHOW HOW GAMIFICATION IMPROVES ENJOYMENT&gt;</w:t>
-      </w:r>
-    </w:p>
-    <w:p>
-      <w:pPr>
-        <w:spacing w:line="360" w:lineRule="auto"/>
+        <w:t xml:space="preserve">This section is arguably the most important section, analysing existing solutions to gamify climate change to reduce carbon footprints. </w:t>
+      </w:r>
+      <w:r>
+        <w:rPr>
+          <w:color w:val="000000" w:themeColor="text1"/>
+        </w:rPr>
+        <w:t>The existing solutions of “Ant Forest” and “Green Life” will be analysed, 2 solutions with contrasting levels of success.</w:t>
+      </w:r>
+    </w:p>
+    <w:p>
+      <w:pPr>
         <w:rPr>
           <w:color w:val="000000" w:themeColor="text1"/>
         </w:rPr>
@@ -6206,46 +6276,566 @@
         <w:rPr>
           <w:b/>
           <w:bCs/>
-          <w:u w:val="single"/>
-        </w:rPr>
-      </w:pPr>
-      <w:r>
-        <w:rPr>
-          <w:b/>
-          <w:bCs/>
           <w:color w:val="000000" w:themeColor="text1"/>
           <w:sz w:val="28"/>
           <w:szCs w:val="28"/>
           <w:u w:val="single"/>
         </w:rPr>
-        <w:t>Conclusion</w:t>
-      </w:r>
-    </w:p>
+      </w:pPr>
+      <w:r>
+        <w:rPr>
+          <w:b/>
+          <w:bCs/>
+          <w:color w:val="000000" w:themeColor="text1"/>
+          <w:sz w:val="28"/>
+          <w:szCs w:val="28"/>
+          <w:u w:val="single"/>
+        </w:rPr>
+        <w:t xml:space="preserve"> </w:t>
+      </w:r>
+      <w:bookmarkStart w:id="19" w:name="_Toc122300346"/>
+      <w:r>
+        <w:rPr>
+          <w:b/>
+          <w:bCs/>
+          <w:color w:val="000000" w:themeColor="text1"/>
+          <w:sz w:val="28"/>
+          <w:szCs w:val="28"/>
+          <w:u w:val="single"/>
+        </w:rPr>
+        <w:t>Ant Forest</w:t>
+      </w:r>
+      <w:bookmarkEnd w:id="19"/>
+    </w:p>
+    <w:p/>
     <w:p>
       <w:pPr>
         <w:spacing w:line="360" w:lineRule="auto"/>
-        <w:rPr>
-          <w:color w:val="000000" w:themeColor="text1"/>
-        </w:rPr>
-      </w:pPr>
-      <w:r>
-        <w:rPr>
-          <w:color w:val="000000" w:themeColor="text1"/>
-        </w:rPr>
-        <w:t xml:space="preserve">This section has </w:t>
-      </w:r>
-      <w:r>
-        <w:rPr>
-          <w:color w:val="000000" w:themeColor="text1"/>
-        </w:rPr>
-        <w:t>introduced the theory, importance of selecting design features, and the effects of gamification</w:t>
-      </w:r>
-      <w:r>
-        <w:rPr>
-          <w:color w:val="000000" w:themeColor="text1"/>
-        </w:rPr>
-        <w:t>, providing great insight into how specifically to overcome the psychological barriers to pro-environmental action outlined in section 4.</w:t>
-      </w:r>
+      </w:pPr>
+      <w:r>
+        <w:t>Ant Forest</w:t>
+      </w:r>
+      <w:r>
+        <w:t xml:space="preserve"> is a Chinese based app, which</w:t>
+      </w:r>
+      <w:r>
+        <w:t xml:space="preserve"> pioneered the use of gamification for public environmental protection. As shown in Figure 1, users on the platform can earn "green energy" to cultivate a virtual tree by online and offline low-carbon behavio</w:t>
+      </w:r>
+      <w:r>
+        <w:t>u</w:t>
+      </w:r>
+      <w:r>
+        <w:t>rs. When the virtual tree grows, a real tree will be planted by the public welfare partner of Ant Financial Services Group. The Ant Forest has now developed multiple forms of gamified interactions, such as team up or race with friends</w:t>
+      </w:r>
+      <w:r>
+        <w:t xml:space="preserve"> (Cao, 2022)</w:t>
+      </w:r>
+      <w:r>
+        <w:t xml:space="preserve">. </w:t>
+      </w:r>
+    </w:p>
+    <w:p>
+      <w:pPr>
+        <w:spacing w:line="360" w:lineRule="auto"/>
+      </w:pPr>
+      <w:r>
+        <w:rPr>
+          <w:noProof/>
+        </w:rPr>
+        <w:lastRenderedPageBreak/>
+        <w:drawing>
+          <wp:anchor distT="0" distB="0" distL="114300" distR="114300" simplePos="0" relativeHeight="251658240" behindDoc="1" locked="0" layoutInCell="1" allowOverlap="1" wp14:anchorId="57BC6990" wp14:editId="3E65EC11">
+            <wp:simplePos x="0" y="0"/>
+            <wp:positionH relativeFrom="column">
+              <wp:posOffset>1399540</wp:posOffset>
+            </wp:positionH>
+            <wp:positionV relativeFrom="paragraph">
+              <wp:posOffset>216747</wp:posOffset>
+            </wp:positionV>
+            <wp:extent cx="3549650" cy="2347595"/>
+            <wp:effectExtent l="0" t="0" r="6350" b="1905"/>
+            <wp:wrapTight wrapText="bothSides">
+              <wp:wrapPolygon edited="0">
+                <wp:start x="0" y="0"/>
+                <wp:lineTo x="0" y="21501"/>
+                <wp:lineTo x="21561" y="21501"/>
+                <wp:lineTo x="21561" y="0"/>
+                <wp:lineTo x="0" y="0"/>
+              </wp:wrapPolygon>
+            </wp:wrapTight>
+            <wp:docPr id="1" name="Picture 1" descr="Timeline&#10;&#10;Description automatically generated"/>
+            <wp:cNvGraphicFramePr>
+              <a:graphicFrameLocks xmlns:a="http://schemas.openxmlformats.org/drawingml/2006/main" noChangeAspect="1"/>
+            </wp:cNvGraphicFramePr>
+            <a:graphic xmlns:a="http://schemas.openxmlformats.org/drawingml/2006/main">
+              <a:graphicData uri="http://schemas.openxmlformats.org/drawingml/2006/picture">
+                <pic:pic xmlns:pic="http://schemas.openxmlformats.org/drawingml/2006/picture">
+                  <pic:nvPicPr>
+                    <pic:cNvPr id="1" name="Picture 1" descr="Timeline&#10;&#10;Description automatically generated"/>
+                    <pic:cNvPicPr/>
+                  </pic:nvPicPr>
+                  <pic:blipFill>
+                    <a:blip r:embed="rId8" cstate="print">
+                      <a:extLst>
+                        <a:ext uri="{28A0092B-C50C-407E-A947-70E740481C1C}">
+                          <a14:useLocalDpi xmlns:a14="http://schemas.microsoft.com/office/drawing/2010/main" val="0"/>
+                        </a:ext>
+                      </a:extLst>
+                    </a:blip>
+                    <a:stretch>
+                      <a:fillRect/>
+                    </a:stretch>
+                  </pic:blipFill>
+                  <pic:spPr>
+                    <a:xfrm>
+                      <a:off x="0" y="0"/>
+                      <a:ext cx="3549650" cy="2347595"/>
+                    </a:xfrm>
+                    <a:prstGeom prst="rect">
+                      <a:avLst/>
+                    </a:prstGeom>
+                  </pic:spPr>
+                </pic:pic>
+              </a:graphicData>
+            </a:graphic>
+            <wp14:sizeRelH relativeFrom="page">
+              <wp14:pctWidth>0</wp14:pctWidth>
+            </wp14:sizeRelH>
+            <wp14:sizeRelV relativeFrom="page">
+              <wp14:pctHeight>0</wp14:pctHeight>
+            </wp14:sizeRelV>
+          </wp:anchor>
+        </w:drawing>
+      </w:r>
+    </w:p>
+    <w:p>
+      <w:pPr>
+        <w:spacing w:line="360" w:lineRule="auto"/>
+      </w:pPr>
+    </w:p>
+    <w:p>
+      <w:pPr>
+        <w:spacing w:line="360" w:lineRule="auto"/>
+      </w:pPr>
+    </w:p>
+    <w:p>
+      <w:pPr>
+        <w:spacing w:line="360" w:lineRule="auto"/>
+      </w:pPr>
+    </w:p>
+    <w:p>
+      <w:pPr>
+        <w:spacing w:line="360" w:lineRule="auto"/>
+      </w:pPr>
+    </w:p>
+    <w:p>
+      <w:pPr>
+        <w:spacing w:line="360" w:lineRule="auto"/>
+      </w:pPr>
+    </w:p>
+    <w:p>
+      <w:pPr>
+        <w:spacing w:line="360" w:lineRule="auto"/>
+      </w:pPr>
+    </w:p>
+    <w:p>
+      <w:pPr>
+        <w:spacing w:line="360" w:lineRule="auto"/>
+      </w:pPr>
+    </w:p>
+    <w:p>
+      <w:pPr>
+        <w:spacing w:line="360" w:lineRule="auto"/>
+      </w:pPr>
+    </w:p>
+    <w:p>
+      <w:pPr>
+        <w:spacing w:line="360" w:lineRule="auto"/>
+      </w:pPr>
+      <w:r>
+        <w:rPr>
+          <w:noProof/>
+        </w:rPr>
+        <mc:AlternateContent>
+          <mc:Choice Requires="wps">
+            <w:drawing>
+              <wp:anchor distT="0" distB="0" distL="114300" distR="114300" simplePos="0" relativeHeight="251660288" behindDoc="1" locked="0" layoutInCell="1" allowOverlap="1" wp14:anchorId="4FBE7EC4" wp14:editId="52047915">
+                <wp:simplePos x="0" y="0"/>
+                <wp:positionH relativeFrom="column">
+                  <wp:posOffset>1399540</wp:posOffset>
+                </wp:positionH>
+                <wp:positionV relativeFrom="paragraph">
+                  <wp:posOffset>52705</wp:posOffset>
+                </wp:positionV>
+                <wp:extent cx="3549650" cy="635"/>
+                <wp:effectExtent l="0" t="0" r="6350" b="12065"/>
+                <wp:wrapTight wrapText="bothSides">
+                  <wp:wrapPolygon edited="0">
+                    <wp:start x="0" y="0"/>
+                    <wp:lineTo x="0" y="0"/>
+                    <wp:lineTo x="21561" y="0"/>
+                    <wp:lineTo x="21561" y="0"/>
+                    <wp:lineTo x="0" y="0"/>
+                  </wp:wrapPolygon>
+                </wp:wrapTight>
+                <wp:docPr id="2" name="Text Box 2"/>
+                <wp:cNvGraphicFramePr/>
+                <a:graphic xmlns:a="http://schemas.openxmlformats.org/drawingml/2006/main">
+                  <a:graphicData uri="http://schemas.microsoft.com/office/word/2010/wordprocessingShape">
+                    <wps:wsp>
+                      <wps:cNvSpPr txBox="1"/>
+                      <wps:spPr>
+                        <a:xfrm>
+                          <a:off x="0" y="0"/>
+                          <a:ext cx="3549650" cy="635"/>
+                        </a:xfrm>
+                        <a:prstGeom prst="rect">
+                          <a:avLst/>
+                        </a:prstGeom>
+                        <a:solidFill>
+                          <a:prstClr val="white"/>
+                        </a:solidFill>
+                        <a:ln>
+                          <a:noFill/>
+                        </a:ln>
+                      </wps:spPr>
+                      <wps:txbx>
+                        <w:txbxContent>
+                          <w:p>
+                            <w:pPr>
+                              <w:pStyle w:val="Caption"/>
+                              <w:rPr>
+                                <w:noProof/>
+                              </w:rPr>
+                            </w:pPr>
+                            <w:r>
+                              <w:t xml:space="preserve">Figure </w:t>
+                            </w:r>
+                            <w:fldSimple w:instr=" SEQ Figure \* ARABIC ">
+                              <w:r>
+                                <w:rPr>
+                                  <w:noProof/>
+                                </w:rPr>
+                                <w:t>1</w:t>
+                              </w:r>
+                            </w:fldSimple>
+                            <w:r>
+                              <w:t>: Workflow of Ant Forest app to promote and gamify pro-environmental behaviour (Cao, 2022).</w:t>
+                            </w:r>
+                          </w:p>
+                        </w:txbxContent>
+                      </wps:txbx>
+                      <wps:bodyPr rot="0" spcFirstLastPara="0" vertOverflow="overflow" horzOverflow="overflow" vert="horz" wrap="square" lIns="0" tIns="0" rIns="0" bIns="0" numCol="1" spcCol="0" rtlCol="0" fromWordArt="0" anchor="t" anchorCtr="0" forceAA="0" compatLnSpc="1">
+                        <a:prstTxWarp prst="textNoShape">
+                          <a:avLst/>
+                        </a:prstTxWarp>
+                        <a:spAutoFit/>
+                      </wps:bodyPr>
+                    </wps:wsp>
+                  </a:graphicData>
+                </a:graphic>
+              </wp:anchor>
+            </w:drawing>
+          </mc:Choice>
+          <mc:Fallback>
+            <w:pict>
+              <v:shapetype w14:anchorId="4FBE7EC4" id="_x0000_t202" coordsize="21600,21600" o:spt="202" path="m,l,21600r21600,l21600,xe">
+                <v:stroke joinstyle="miter"/>
+                <v:path gradientshapeok="t" o:connecttype="rect"/>
+              </v:shapetype>
+              <v:shape id="Text Box 2" o:spid="_x0000_s1026" type="#_x0000_t202" style="position:absolute;margin-left:110.2pt;margin-top:4.15pt;width:279.5pt;height:.05pt;z-index:-251656192;visibility:visible;mso-wrap-style:square;mso-wrap-distance-left:9pt;mso-wrap-distance-top:0;mso-wrap-distance-right:9pt;mso-wrap-distance-bottom:0;mso-position-horizontal:absolute;mso-position-horizontal-relative:text;mso-position-vertical:absolute;mso-position-vertical-relative:text;v-text-anchor:top" o:gfxdata="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" stroked="f">
+                <v:textbox style="mso-fit-shape-to-text:t" inset="0,0,0,0">
+                  <w:txbxContent>
+                    <w:p>
+                      <w:pPr>
+                        <w:pStyle w:val="Caption"/>
+                        <w:rPr>
+                          <w:noProof/>
+                        </w:rPr>
+                      </w:pPr>
+                      <w:r>
+                        <w:t xml:space="preserve">Figure </w:t>
+                      </w:r>
+                      <w:fldSimple w:instr=" SEQ Figure \* ARABIC ">
+                        <w:r>
+                          <w:rPr>
+                            <w:noProof/>
+                          </w:rPr>
+                          <w:t>1</w:t>
+                        </w:r>
+                      </w:fldSimple>
+                      <w:r>
+                        <w:t>: Workflow of Ant Forest app to promote and gamify pro-environmental behaviour (Cao, 2022).</w:t>
+                      </w:r>
+                    </w:p>
+                  </w:txbxContent>
+                </v:textbox>
+                <w10:wrap type="tight"/>
+              </v:shape>
+            </w:pict>
+          </mc:Fallback>
+        </mc:AlternateContent>
+      </w:r>
+    </w:p>
+    <w:p>
+      <w:pPr>
+        <w:spacing w:line="360" w:lineRule="auto"/>
+      </w:pPr>
+    </w:p>
+    <w:p>
+      <w:pPr>
+        <w:spacing w:line="360" w:lineRule="auto"/>
+      </w:pPr>
+    </w:p>
+    <w:p>
+      <w:pPr>
+        <w:spacing w:line="360" w:lineRule="auto"/>
+      </w:pPr>
+      <w:r>
+        <w:t xml:space="preserve">The success of Ant Forest is indicative of its user base reaching </w:t>
+      </w:r>
+      <w:r>
+        <w:t>500</w:t>
+      </w:r>
+      <w:r>
+        <w:t xml:space="preserve"> million users as of 2019</w:t>
+      </w:r>
+      <w:r>
+        <w:t>, all participating in reduced carbon actions.</w:t>
+      </w:r>
+      <w:r>
+        <w:t xml:space="preserve"> </w:t>
+      </w:r>
+      <w:r>
+        <w:t xml:space="preserve">The cooperative and competitive features in Ant Forest have resulted in </w:t>
+      </w:r>
+      <w:r>
+        <w:t xml:space="preserve">more than </w:t>
+      </w:r>
+      <w:r>
+        <w:t xml:space="preserve">20 million tons of “green energy” (It takes at least 17 kg of "green energy" to plant one tree). </w:t>
+      </w:r>
+      <w:r>
+        <w:t xml:space="preserve">To put this into perspective, the </w:t>
+      </w:r>
+      <w:r>
+        <w:t>carbon emissions reduction of this “green energy” is equivalent to saving 29.4 billion kwh of electricity, which is equivalent to one full day of China’s electricity consumption</w:t>
+      </w:r>
+      <w:r>
+        <w:t xml:space="preserve"> (</w:t>
+      </w:r>
+      <w:r>
+        <w:t>Cao, 2022)</w:t>
+      </w:r>
+      <w:r>
+        <w:t>.</w:t>
+      </w:r>
+    </w:p>
+    <w:p>
+      <w:pPr>
+        <w:spacing w:line="360" w:lineRule="auto"/>
+      </w:pPr>
+    </w:p>
+    <w:p>
+      <w:pPr>
+        <w:spacing w:line="360" w:lineRule="auto"/>
+      </w:pPr>
+      <w:r>
+        <w:t xml:space="preserve">This impressive reduction is proof that individual environmental action, when </w:t>
+      </w:r>
+      <w:r>
+        <w:t>aggregated</w:t>
+      </w:r>
+      <w:r>
+        <w:t>, can have significant benefits</w:t>
+      </w:r>
+      <w:r>
+        <w:t>, as outlined previously by (</w:t>
+      </w:r>
+      <w:proofErr w:type="spellStart"/>
+      <w:r>
+        <w:rPr>
+          <w:color w:val="000000" w:themeColor="text1"/>
+        </w:rPr>
+        <w:t>Schwenkenbecher</w:t>
+      </w:r>
+      <w:proofErr w:type="spellEnd"/>
+      <w:r>
+        <w:rPr>
+          <w:color w:val="000000" w:themeColor="text1"/>
+        </w:rPr>
+        <w:t>, 2014</w:t>
+      </w:r>
+      <w:r>
+        <w:t>) in her paper on the proportion of individual impact.</w:t>
+      </w:r>
+    </w:p>
+    <w:p>
+      <w:pPr>
+        <w:spacing w:line="360" w:lineRule="auto"/>
+      </w:pPr>
+    </w:p>
+    <w:p>
+      <w:pPr>
+        <w:spacing w:line="360" w:lineRule="auto"/>
+      </w:pPr>
+      <w:r>
+        <w:t>Not only have emissions drastically reduced, but Ant Forest is evidence that individual environmental change, can influence others to do the same, as seen by companies agreeing to work with Ant Forest to incentivise green consumption behaviour</w:t>
+      </w:r>
+      <w:r>
+        <w:t>, again previously proposed by (</w:t>
+      </w:r>
+      <w:proofErr w:type="spellStart"/>
+      <w:r>
+        <w:t>Schwenkenbecher</w:t>
+      </w:r>
+      <w:proofErr w:type="spellEnd"/>
+      <w:r>
+        <w:t>, 2014).</w:t>
+      </w:r>
+    </w:p>
+    <w:p>
+      <w:pPr>
+        <w:spacing w:line="360" w:lineRule="auto"/>
+      </w:pPr>
+    </w:p>
+    <w:p>
+      <w:pPr>
+        <w:spacing w:line="360" w:lineRule="auto"/>
+      </w:pPr>
+      <w:r>
+        <w:t>As such, Ant Forest is hard evidence that applying gamification to climate change can reduce carbon footprint scores.</w:t>
+      </w:r>
+      <w:r>
+        <w:t xml:space="preserve"> With such success, Ant Forest is a key motivation for the design and rationale of this project.</w:t>
+      </w:r>
+    </w:p>
+    <w:p>
+      <w:pPr>
+        <w:rPr>
+          <w:color w:val="000000" w:themeColor="text1"/>
+        </w:rPr>
+      </w:pPr>
+    </w:p>
+    <w:p>
+      <w:pPr>
+        <w:pStyle w:val="Heading3"/>
+        <w:numPr>
+          <w:ilvl w:val="1"/>
+          <w:numId w:val="1"/>
+        </w:numPr>
+        <w:rPr>
+          <w:b/>
+          <w:bCs/>
+          <w:color w:val="000000" w:themeColor="text1"/>
+          <w:sz w:val="28"/>
+          <w:szCs w:val="28"/>
+          <w:u w:val="single"/>
+        </w:rPr>
+      </w:pPr>
+      <w:r>
+        <w:rPr>
+          <w:b/>
+          <w:bCs/>
+          <w:color w:val="000000" w:themeColor="text1"/>
+          <w:sz w:val="28"/>
+          <w:szCs w:val="28"/>
+          <w:u w:val="single"/>
+        </w:rPr>
+        <w:lastRenderedPageBreak/>
+        <w:t xml:space="preserve"> </w:t>
+      </w:r>
+      <w:bookmarkStart w:id="20" w:name="_Toc122300347"/>
+      <w:r>
+        <w:rPr>
+          <w:b/>
+          <w:bCs/>
+          <w:color w:val="000000" w:themeColor="text1"/>
+          <w:sz w:val="28"/>
+          <w:szCs w:val="28"/>
+          <w:u w:val="single"/>
+        </w:rPr>
+        <w:t>Green Life</w:t>
+      </w:r>
+      <w:bookmarkEnd w:id="20"/>
+    </w:p>
+    <w:p/>
+    <w:p>
+      <w:pPr>
+        <w:spacing w:line="360" w:lineRule="auto"/>
+      </w:pPr>
+      <w:r>
+        <w:t>“</w:t>
+      </w:r>
+      <w:r>
+        <w:t>G</w:t>
+      </w:r>
+      <w:r>
+        <w:t xml:space="preserve">reen life” is an app that encourages waste separation and recycling by offering free trash bags or other cash rewards. </w:t>
+      </w:r>
+      <w:r>
+        <w:t>Having an underwhelming user base of</w:t>
+      </w:r>
+      <w:r>
+        <w:t xml:space="preserve"> 700,000 users in total so </w:t>
+      </w:r>
+      <w:r>
+        <w:t>f</w:t>
+      </w:r>
+      <w:r>
+        <w:t>a</w:t>
+      </w:r>
+      <w:r>
+        <w:t xml:space="preserve">r, with a concerning app store rating of </w:t>
+      </w:r>
+      <w:r>
+        <w:t>only 2.3</w:t>
+      </w:r>
+      <w:r>
+        <w:t xml:space="preserve"> out of 5,</w:t>
+      </w:r>
+      <w:r>
+        <w:t xml:space="preserve"> “Green Life” is a good example of how solely </w:t>
+      </w:r>
+      <w:r>
+        <w:t xml:space="preserve">providing </w:t>
+      </w:r>
+      <w:r>
+        <w:t xml:space="preserve">financial </w:t>
+      </w:r>
+      <w:r>
+        <w:t>incentives is</w:t>
+      </w:r>
+      <w:r>
+        <w:t xml:space="preserve"> inadequate </w:t>
+      </w:r>
+      <w:r>
+        <w:t xml:space="preserve">to achieve </w:t>
+      </w:r>
+      <w:r>
+        <w:t>behavioural change amongst a wide customer base</w:t>
+      </w:r>
+      <w:r>
+        <w:t xml:space="preserve">. </w:t>
+      </w:r>
+      <w:r>
+        <w:t xml:space="preserve">Green Life is the perfect illustration of the danger of assuming any form of gamification will result in effective behavioural change, and that, as previously mentioned by (Gartner, 2012), 80% of current gamified applications were estimated to fail to meet their objectives due to poor design. (from “does gamification satisfy needs, </w:t>
+      </w:r>
+      <w:proofErr w:type="spellStart"/>
+      <w:r>
+        <w:t>Nannan</w:t>
+      </w:r>
+      <w:proofErr w:type="spellEnd"/>
+      <w:r>
+        <w:t xml:space="preserve"> Xi, 2019”). With this example in mind, this project will focus on the most effective combination of gamification features needed to achieve the required environmental behavioural change.</w:t>
+      </w:r>
+    </w:p>
+    <w:p>
+      <w:pPr>
+        <w:rPr>
+          <w:color w:val="000000" w:themeColor="text1"/>
+        </w:rPr>
+      </w:pPr>
     </w:p>
     <w:p>
       <w:pPr>
@@ -6265,369 +6855,10 @@
           <w:b/>
           <w:bCs/>
           <w:color w:val="000000" w:themeColor="text1"/>
-          <w:sz w:val="36"/>
-          <w:szCs w:val="36"/>
           <w:u w:val="single"/>
         </w:rPr>
       </w:pPr>
-      <w:bookmarkStart w:id="16" w:name="_Toc122291352"/>
-      <w:r>
-        <w:rPr>
-          <w:b/>
-          <w:bCs/>
-          <w:color w:val="000000" w:themeColor="text1"/>
-          <w:sz w:val="36"/>
-          <w:szCs w:val="36"/>
-          <w:u w:val="single"/>
-        </w:rPr>
-        <w:t>Existing Solutions</w:t>
-      </w:r>
-      <w:r>
-        <w:rPr>
-          <w:b/>
-          <w:bCs/>
-          <w:color w:val="000000" w:themeColor="text1"/>
-          <w:sz w:val="36"/>
-          <w:szCs w:val="36"/>
-          <w:u w:val="single"/>
-        </w:rPr>
-        <w:t xml:space="preserve"> – 600 words</w:t>
-      </w:r>
-      <w:bookmarkEnd w:id="16"/>
-    </w:p>
-    <w:p>
-      <w:pPr>
-        <w:rPr>
-          <w:color w:val="000000" w:themeColor="text1"/>
-        </w:rPr>
-      </w:pPr>
-    </w:p>
-    <w:p>
-      <w:pPr>
-        <w:pStyle w:val="Heading3"/>
-        <w:numPr>
-          <w:ilvl w:val="1"/>
-          <w:numId w:val="1"/>
-        </w:numPr>
-        <w:rPr>
-          <w:b/>
-          <w:bCs/>
-          <w:color w:val="000000" w:themeColor="text1"/>
-          <w:u w:val="single"/>
-        </w:rPr>
-      </w:pPr>
-      <w:bookmarkStart w:id="17" w:name="_Toc122291353"/>
-      <w:r>
-        <w:rPr>
-          <w:b/>
-          <w:bCs/>
-          <w:color w:val="000000" w:themeColor="text1"/>
-          <w:u w:val="single"/>
-        </w:rPr>
-        <w:t>Ant Forest – check gamified cooperation and competition literature review</w:t>
-      </w:r>
-      <w:bookmarkEnd w:id="17"/>
-    </w:p>
-    <w:p/>
-    <w:p>
-      <w:pPr>
-        <w:spacing w:line="360" w:lineRule="auto"/>
-      </w:pPr>
-      <w:r>
-        <w:t>Ant Forest</w:t>
-      </w:r>
-      <w:r>
-        <w:t xml:space="preserve"> is a Chinese based app, which</w:t>
-      </w:r>
-      <w:r>
-        <w:t xml:space="preserve"> pioneered the use of gamification for public environmental protection. As shown in Figure 1, users on the platform can earn "green energy" to cultivate a virtual tree by online and offline low-carbon behavio</w:t>
-      </w:r>
-      <w:r>
-        <w:t>u</w:t>
-      </w:r>
-      <w:r>
-        <w:t xml:space="preserve">rs. When the virtual tree grows, a real tree will be planted by the public welfare partner of Ant Financial </w:t>
-      </w:r>
-      <w:r>
-        <w:lastRenderedPageBreak/>
-        <w:t xml:space="preserve">Services Group. The Ant Forest has now developed multiple forms of gamified interactions, such as team up or race with friends. </w:t>
-      </w:r>
-    </w:p>
-    <w:p>
-      <w:pPr>
-        <w:spacing w:line="360" w:lineRule="auto"/>
-      </w:pPr>
-    </w:p>
-    <w:p>
-      <w:pPr>
-        <w:spacing w:line="360" w:lineRule="auto"/>
-      </w:pPr>
-      <w:r>
-        <w:t>&lt;Insert figure&gt;</w:t>
-      </w:r>
-    </w:p>
-    <w:p>
-      <w:pPr>
-        <w:spacing w:line="360" w:lineRule="auto"/>
-      </w:pPr>
-    </w:p>
-    <w:p>
-      <w:pPr>
-        <w:spacing w:line="360" w:lineRule="auto"/>
-      </w:pPr>
-      <w:r>
-        <w:t xml:space="preserve">The success of Ant Forest is indicative of its user base reaching </w:t>
-      </w:r>
-      <w:r>
-        <w:t>500</w:t>
-      </w:r>
-      <w:r>
-        <w:t xml:space="preserve"> million users as of 2019</w:t>
-      </w:r>
-      <w:r>
-        <w:t xml:space="preserve"> (Ant Forest Paper)</w:t>
-      </w:r>
-      <w:r>
-        <w:t>, all participating in reduced carbon actions.</w:t>
-      </w:r>
-      <w:r>
-        <w:t xml:space="preserve"> </w:t>
-      </w:r>
-      <w:r>
-        <w:t xml:space="preserve">The cooperative and competitive features in Ant Forest have resulted in </w:t>
-      </w:r>
-      <w:r>
-        <w:t xml:space="preserve">more than </w:t>
-      </w:r>
-      <w:r>
-        <w:t xml:space="preserve">20 million tons of “green energy” (It takes at least 17 kg of "green energy" to plant one tree). </w:t>
-      </w:r>
-      <w:r>
-        <w:t xml:space="preserve">To put this into perspective, the </w:t>
-      </w:r>
-      <w:r>
-        <w:t>carbon emissions reduction of this “green energy” is equivalent to saving 29.4 billion kwh of electricity, which is equivalent to one full day of China’s electricity consumption</w:t>
-      </w:r>
-      <w:r>
-        <w:t>.</w:t>
-      </w:r>
-    </w:p>
-    <w:p>
-      <w:pPr>
-        <w:spacing w:line="360" w:lineRule="auto"/>
-      </w:pPr>
-    </w:p>
-    <w:p>
-      <w:pPr>
-        <w:spacing w:line="360" w:lineRule="auto"/>
-      </w:pPr>
-      <w:r>
-        <w:t xml:space="preserve">This impressive reduction is proof that individual environmental action, when </w:t>
-      </w:r>
-      <w:r>
-        <w:t>aggregated</w:t>
-      </w:r>
-      <w:r>
-        <w:t>, can have significant benefits</w:t>
-      </w:r>
-      <w:r>
-        <w:t>, as outlined previously by (</w:t>
-      </w:r>
-      <w:proofErr w:type="spellStart"/>
-      <w:r>
-        <w:rPr>
-          <w:color w:val="000000" w:themeColor="text1"/>
-        </w:rPr>
-        <w:t>Schwenkenbecher</w:t>
-      </w:r>
-      <w:proofErr w:type="spellEnd"/>
-      <w:r>
-        <w:rPr>
-          <w:color w:val="000000" w:themeColor="text1"/>
-        </w:rPr>
-        <w:t>, 2014</w:t>
-      </w:r>
-      <w:r>
-        <w:t>) in her paper on the proportion of individual impact.</w:t>
-      </w:r>
-    </w:p>
-    <w:p>
-      <w:pPr>
-        <w:spacing w:line="360" w:lineRule="auto"/>
-      </w:pPr>
-    </w:p>
-    <w:p>
-      <w:pPr>
-        <w:spacing w:line="360" w:lineRule="auto"/>
-      </w:pPr>
-      <w:r>
-        <w:t>Not only have emissions drastically reduced, but Ant Forest is evidence that individual environmental change, can influence others to do the same, as seen by companies agreeing to work with Ant Forest to incentivise green consumption behaviour</w:t>
-      </w:r>
-      <w:r>
-        <w:t>, again previously proposed by (</w:t>
-      </w:r>
-      <w:proofErr w:type="spellStart"/>
-      <w:r>
-        <w:t>Schwenkenbecher</w:t>
-      </w:r>
-      <w:proofErr w:type="spellEnd"/>
-      <w:r>
-        <w:t>, 2014).</w:t>
-      </w:r>
-    </w:p>
-    <w:p>
-      <w:pPr>
-        <w:spacing w:line="360" w:lineRule="auto"/>
-      </w:pPr>
-    </w:p>
-    <w:p>
-      <w:pPr>
-        <w:spacing w:line="360" w:lineRule="auto"/>
-      </w:pPr>
-      <w:r>
-        <w:t>As such, Ant Forest is hard evidence that applying gamification to climate change can reduce carbon footprint scores.</w:t>
-      </w:r>
-      <w:r>
-        <w:t xml:space="preserve"> With such success, Ant Forest is a key motivation for the design and rationale of this project.</w:t>
-      </w:r>
-    </w:p>
-    <w:p>
-      <w:pPr>
-        <w:rPr>
-          <w:color w:val="000000" w:themeColor="text1"/>
-        </w:rPr>
-      </w:pPr>
-    </w:p>
-    <w:p>
-      <w:pPr>
-        <w:pStyle w:val="Heading3"/>
-        <w:numPr>
-          <w:ilvl w:val="1"/>
-          <w:numId w:val="1"/>
-        </w:numPr>
-        <w:rPr>
-          <w:b/>
-          <w:bCs/>
-          <w:color w:val="000000" w:themeColor="text1"/>
-          <w:u w:val="single"/>
-        </w:rPr>
-      </w:pPr>
-      <w:bookmarkStart w:id="18" w:name="_Toc122291354"/>
-      <w:r>
-        <w:rPr>
-          <w:b/>
-          <w:bCs/>
-          <w:color w:val="000000" w:themeColor="text1"/>
-          <w:u w:val="single"/>
-        </w:rPr>
-        <w:t>Green Life</w:t>
-      </w:r>
-      <w:bookmarkEnd w:id="18"/>
-    </w:p>
-    <w:p/>
-    <w:p>
-      <w:pPr>
-        <w:spacing w:line="360" w:lineRule="auto"/>
-      </w:pPr>
-      <w:r>
-        <w:t>“</w:t>
-      </w:r>
-      <w:r>
-        <w:t>G</w:t>
-      </w:r>
-      <w:r>
-        <w:t xml:space="preserve">reen life” is an app that encourages waste separation and recycling by offering free trash bags or other cash rewards. </w:t>
-      </w:r>
-      <w:r>
-        <w:t>Having an underwhelming user base of</w:t>
-      </w:r>
-      <w:r>
-        <w:t xml:space="preserve"> 700,000 users in total so </w:t>
-      </w:r>
-      <w:r>
-        <w:t>f</w:t>
-      </w:r>
-      <w:r>
-        <w:t>a</w:t>
-      </w:r>
-      <w:r>
-        <w:t xml:space="preserve">r, with a concerning app store rating of </w:t>
-      </w:r>
-      <w:r>
-        <w:t>only 2.3</w:t>
-      </w:r>
-      <w:r>
-        <w:t xml:space="preserve"> out of 5,</w:t>
-      </w:r>
-      <w:r>
-        <w:t xml:space="preserve"> “Green Life” is a good example of how solely </w:t>
-      </w:r>
-      <w:r>
-        <w:t xml:space="preserve">providing </w:t>
-      </w:r>
-      <w:r>
-        <w:t xml:space="preserve">financial </w:t>
-      </w:r>
-      <w:r>
-        <w:t>incentives is</w:t>
-      </w:r>
-      <w:r>
-        <w:t xml:space="preserve"> inadequate </w:t>
-      </w:r>
-      <w:r>
-        <w:t xml:space="preserve">to achieve </w:t>
-      </w:r>
-      <w:r>
-        <w:t>behavioural change amongst a wide customer base</w:t>
-      </w:r>
-      <w:r>
-        <w:t xml:space="preserve">. </w:t>
-      </w:r>
-      <w:r>
-        <w:t xml:space="preserve">Green Life is the perfect illustration of the danger of </w:t>
-      </w:r>
-      <w:r>
-        <w:lastRenderedPageBreak/>
-        <w:t xml:space="preserve">assuming any form of gamification will result in effective behavioural change, and that, as previously mentioned by (Gartner, 2012), 80% of current gamified applications were estimated to fail to meet their objectives due to poor design. (from “does gamification satisfy needs, </w:t>
-      </w:r>
-      <w:proofErr w:type="spellStart"/>
-      <w:r>
-        <w:t>Nannan</w:t>
-      </w:r>
-      <w:proofErr w:type="spellEnd"/>
-      <w:r>
-        <w:t xml:space="preserve"> Xi, 2019”). With this example in mind, this project will focus on the most effective combination of gamification features needed to achieve the required environmental behavioural change.</w:t>
-      </w:r>
-    </w:p>
-    <w:p>
-      <w:pPr>
-        <w:rPr>
-          <w:color w:val="000000" w:themeColor="text1"/>
-        </w:rPr>
-      </w:pPr>
-    </w:p>
-    <w:p>
-      <w:pPr>
-        <w:rPr>
-          <w:color w:val="000000" w:themeColor="text1"/>
-        </w:rPr>
-      </w:pPr>
-    </w:p>
-    <w:p>
-      <w:pPr>
-        <w:pStyle w:val="Heading2"/>
-        <w:numPr>
-          <w:ilvl w:val="0"/>
-          <w:numId w:val="1"/>
-        </w:numPr>
-        <w:rPr>
-          <w:b/>
-          <w:bCs/>
-          <w:color w:val="000000" w:themeColor="text1"/>
-          <w:u w:val="single"/>
-        </w:rPr>
-      </w:pPr>
-      <w:bookmarkStart w:id="19" w:name="_Toc122291355"/>
+      <w:bookmarkStart w:id="21" w:name="_Toc122300348"/>
       <w:r>
         <w:rPr>
           <w:b/>
@@ -6639,7 +6870,7 @@
         </w:rPr>
         <w:t>Conclusion</w:t>
       </w:r>
-      <w:bookmarkEnd w:id="19"/>
+      <w:bookmarkEnd w:id="21"/>
     </w:p>
     <w:p>
       <w:pPr>
@@ -6674,10 +6905,21 @@
         <w:t xml:space="preserve"> By connecting the ability of gamification to tackle these psychological barriers to pro-environmental behaviour change, and analysing this in practice through existing solutions of Ant Forest and Green Life, motivations and direction will be taken forward throughout this report, to aid in the design of this project.</w:t>
       </w:r>
     </w:p>
+    <w:p>
+      <w:pPr>
+        <w:spacing w:line="360" w:lineRule="auto"/>
+        <w:rPr>
+          <w:color w:val="000000" w:themeColor="text1"/>
+        </w:rPr>
+      </w:pPr>
+    </w:p>
     <w:sectPr>
+      <w:footerReference w:type="even" r:id="rId9"/>
+      <w:footerReference w:type="default" r:id="rId10"/>
       <w:pgSz w:w="11906" w:h="16838"/>
       <w:pgMar w:top="1440" w:right="1440" w:bottom="1440" w:left="1440" w:header="708" w:footer="708" w:gutter="0"/>
       <w:cols w:space="708"/>
+      <w:titlePg/>
       <w:docGrid w:linePitch="360"/>
     </w:sectPr>
   </w:body>
@@ -6701,6 +6943,166 @@
     </w:p>
   </w:endnote>
 </w:endnotes>
+</file>
+
+<file path=word/footer1.xml><?xml version="1.0" encoding="utf-8"?>
+<w:ftr xmlns:wpc="http://schemas.microsoft.com/office/word/2010/wordprocessingCanvas" xmlns:cx="http://schemas.microsoft.com/office/drawing/2014/chartex" xmlns:cx1="http://schemas.microsoft.com/office/drawing/2015/9/8/chartex" xmlns:cx2="http://schemas.microsoft.com/office/drawing/2015/10/21/chartex" xmlns:cx3="http://schemas.microsoft.com/office/drawing/2016/5/9/chartex" xmlns:cx4="http://schemas.microsoft.com/office/drawing/2016/5/10/chartex" xmlns:cx5="http://schemas.microsoft.com/office/drawing/2016/5/11/chartex" xmlns:cx6="http://schemas.microsoft.com/office/drawing/2016/5/12/chartex" xmlns:cx7="http://schemas.microsoft.com/office/drawing/2016/5/13/chartex" xmlns:cx8="http://schemas.microsoft.com/office/drawing/2016/5/14/chartex" xmlns:mc="http://schemas.openxmlformats.org/markup-compatibility/2006" xmlns:aink="http://schemas.microsoft.com/office/drawing/2016/ink" xmlns:am3d="http://schemas.microsoft.com/office/drawing/2017/model3d" xmlns:o="urn:schemas-microsoft-com:office:office" xmlns:oel="http://schemas.microsoft.com/office/2019/extlst" xmlns:r="http://schemas.openxmlformats.org/officeDocument/2006/relationships" xmlns:m="http://schemas.openxmlformats.org/officeDocument/2006/math" xmlns:v="urn:schemas-microsoft-com:vml" xmlns:wp14="http://schemas.microsoft.com/office/word/2010/wordprocessingDrawing" xmlns:wp="http://schemas.openxmlformats.org/drawingml/2006/wordprocessingDrawing" xmlns:w10="urn:schemas-microsoft-com:office:word" xmlns:w="http://schemas.openxmlformats.org/wordprocessingml/2006/main" xmlns:w14="http://schemas.microsoft.com/office/word/2010/wordml" xmlns:w15="http://schemas.microsoft.com/office/word/2012/wordml" xmlns:w16cex="http://schemas.microsoft.com/office/word/2018/wordml/cex" xmlns:w16cid="http://schemas.microsoft.com/office/word/2016/wordml/cid" xmlns:w16="http://schemas.microsoft.com/office/word/2018/wordml" xmlns:w16sdtdh="http://schemas.microsoft.com/office/word/2020/wordml/sdtdatahash" xmlns:w16se="http://schemas.microsoft.com/office/word/2015/wordml/symex" xmlns:wpg="http://schemas.microsoft.com/office/word/2010/wordprocessingGroup" xmlns:wpi="http://schemas.microsoft.com/office/word/2010/wordprocessingInk" xmlns:wne="http://schemas.microsoft.com/office/word/2006/wordml" xmlns:wps="http://schemas.microsoft.com/office/word/2010/wordprocessingShape" mc:Ignorable="w14 w15 w16se w16cid w16 w16cex w16sdtdh wp14">
+  <w:sdt>
+    <w:sdtPr>
+      <w:rPr>
+        <w:rStyle w:val="PageNumber"/>
+      </w:rPr>
+      <w:id w:val="-699851644"/>
+      <w:docPartObj>
+        <w:docPartGallery w:val="Page Numbers (Bottom of Page)"/>
+        <w:docPartUnique/>
+      </w:docPartObj>
+    </w:sdtPr>
+    <w:sdtContent>
+      <w:p>
+        <w:pPr>
+          <w:pStyle w:val="Footer"/>
+          <w:framePr w:wrap="none" w:vAnchor="text" w:hAnchor="margin" w:xAlign="right" w:y="1"/>
+          <w:rPr>
+            <w:rStyle w:val="PageNumber"/>
+          </w:rPr>
+        </w:pPr>
+        <w:r>
+          <w:rPr>
+            <w:rStyle w:val="PageNumber"/>
+          </w:rPr>
+          <w:fldChar w:fldCharType="begin"/>
+        </w:r>
+        <w:r>
+          <w:rPr>
+            <w:rStyle w:val="PageNumber"/>
+          </w:rPr>
+          <w:instrText xml:space="preserve"> PAGE </w:instrText>
+        </w:r>
+        <w:r>
+          <w:rPr>
+            <w:rStyle w:val="PageNumber"/>
+          </w:rPr>
+          <w:fldChar w:fldCharType="separate"/>
+        </w:r>
+        <w:r>
+          <w:rPr>
+            <w:rStyle w:val="PageNumber"/>
+            <w:noProof/>
+          </w:rPr>
+          <w:t>1</w:t>
+        </w:r>
+        <w:r>
+          <w:rPr>
+            <w:rStyle w:val="PageNumber"/>
+          </w:rPr>
+          <w:fldChar w:fldCharType="end"/>
+        </w:r>
+      </w:p>
+    </w:sdtContent>
+  </w:sdt>
+  <w:p>
+    <w:pPr>
+      <w:pStyle w:val="Footer"/>
+      <w:ind w:right="360"/>
+    </w:pPr>
+  </w:p>
+</w:ftr>
+</file>
+
+<file path=word/footer2.xml><?xml version="1.0" encoding="utf-8"?>
+<w:ftr xmlns:wpc="http://schemas.microsoft.com/office/word/2010/wordprocessingCanvas" xmlns:cx="http://schemas.microsoft.com/office/drawing/2014/chartex" xmlns:cx1="http://schemas.microsoft.com/office/drawing/2015/9/8/chartex" xmlns:cx2="http://schemas.microsoft.com/office/drawing/2015/10/21/chartex" xmlns:cx3="http://schemas.microsoft.com/office/drawing/2016/5/9/chartex" xmlns:cx4="http://schemas.microsoft.com/office/drawing/2016/5/10/chartex" xmlns:cx5="http://schemas.microsoft.com/office/drawing/2016/5/11/chartex" xmlns:cx6="http://schemas.microsoft.com/office/drawing/2016/5/12/chartex" xmlns:cx7="http://schemas.microsoft.com/office/drawing/2016/5/13/chartex" xmlns:cx8="http://schemas.microsoft.com/office/drawing/2016/5/14/chartex" xmlns:mc="http://schemas.openxmlformats.org/markup-compatibility/2006" xmlns:aink="http://schemas.microsoft.com/office/drawing/2016/ink" xmlns:am3d="http://schemas.microsoft.com/office/drawing/2017/model3d" xmlns:o="urn:schemas-microsoft-com:office:office" xmlns:oel="http://schemas.microsoft.com/office/2019/extlst" xmlns:r="http://schemas.openxmlformats.org/officeDocument/2006/relationships" xmlns:m="http://schemas.openxmlformats.org/officeDocument/2006/math" xmlns:v="urn:schemas-microsoft-com:vml" xmlns:wp14="http://schemas.microsoft.com/office/word/2010/wordprocessingDrawing" xmlns:wp="http://schemas.openxmlformats.org/drawingml/2006/wordprocessingDrawing" xmlns:w10="urn:schemas-microsoft-com:office:word" xmlns:w="http://schemas.openxmlformats.org/wordprocessingml/2006/main" xmlns:w14="http://schemas.microsoft.com/office/word/2010/wordml" xmlns:w15="http://schemas.microsoft.com/office/word/2012/wordml" xmlns:w16cex="http://schemas.microsoft.com/office/word/2018/wordml/cex" xmlns:w16cid="http://schemas.microsoft.com/office/word/2016/wordml/cid" xmlns:w16="http://schemas.microsoft.com/office/word/2018/wordml" xmlns:w16sdtdh="http://schemas.microsoft.com/office/word/2020/wordml/sdtdatahash" xmlns:w16se="http://schemas.microsoft.com/office/word/2015/wordml/symex" xmlns:wpg="http://schemas.microsoft.com/office/word/2010/wordprocessingGroup" xmlns:wpi="http://schemas.microsoft.com/office/word/2010/wordprocessingInk" xmlns:wne="http://schemas.microsoft.com/office/word/2006/wordml" xmlns:wps="http://schemas.microsoft.com/office/word/2010/wordprocessingShape" mc:Ignorable="w14 w15 w16se w16cid w16 w16cex w16sdtdh wp14">
+  <w:p>
+    <w:pPr>
+      <w:pStyle w:val="Footer"/>
+      <w:jc w:val="center"/>
+      <w:rPr>
+        <w:color w:val="808080" w:themeColor="background1" w:themeShade="80"/>
+      </w:rPr>
+    </w:pPr>
+    <w:r>
+      <w:rPr>
+        <w:color w:val="808080" w:themeColor="background1" w:themeShade="80"/>
+      </w:rPr>
+      <w:tab/>
+    </w:r>
+    <w:r>
+      <w:rPr>
+        <w:color w:val="808080" w:themeColor="background1" w:themeShade="80"/>
+      </w:rPr>
+      <w:tab/>
+      <w:t xml:space="preserve">Page </w:t>
+    </w:r>
+    <w:r>
+      <w:rPr>
+        <w:color w:val="808080" w:themeColor="background1" w:themeShade="80"/>
+      </w:rPr>
+      <w:fldChar w:fldCharType="begin"/>
+    </w:r>
+    <w:r>
+      <w:rPr>
+        <w:color w:val="808080" w:themeColor="background1" w:themeShade="80"/>
+      </w:rPr>
+      <w:instrText xml:space="preserve"> PAGE  \* Arabic  \* MERGEFORMAT </w:instrText>
+    </w:r>
+    <w:r>
+      <w:rPr>
+        <w:color w:val="808080" w:themeColor="background1" w:themeShade="80"/>
+      </w:rPr>
+      <w:fldChar w:fldCharType="separate"/>
+    </w:r>
+    <w:r>
+      <w:rPr>
+        <w:noProof/>
+        <w:color w:val="808080" w:themeColor="background1" w:themeShade="80"/>
+      </w:rPr>
+      <w:t>2</w:t>
+    </w:r>
+    <w:r>
+      <w:rPr>
+        <w:color w:val="808080" w:themeColor="background1" w:themeShade="80"/>
+      </w:rPr>
+      <w:fldChar w:fldCharType="end"/>
+    </w:r>
+    <w:r>
+      <w:rPr>
+        <w:color w:val="808080" w:themeColor="background1" w:themeShade="80"/>
+      </w:rPr>
+      <w:t xml:space="preserve"> of </w:t>
+    </w:r>
+    <w:r>
+      <w:rPr>
+        <w:color w:val="808080" w:themeColor="background1" w:themeShade="80"/>
+      </w:rPr>
+      <w:fldChar w:fldCharType="begin"/>
+    </w:r>
+    <w:r>
+      <w:rPr>
+        <w:color w:val="808080" w:themeColor="background1" w:themeShade="80"/>
+      </w:rPr>
+      <w:instrText xml:space="preserve"> NUMPAGES  \* Arabic  \* MERGEFORMAT </w:instrText>
+    </w:r>
+    <w:r>
+      <w:rPr>
+        <w:color w:val="808080" w:themeColor="background1" w:themeShade="80"/>
+      </w:rPr>
+      <w:fldChar w:fldCharType="separate"/>
+    </w:r>
+    <w:r>
+      <w:rPr>
+        <w:noProof/>
+        <w:color w:val="808080" w:themeColor="background1" w:themeShade="80"/>
+      </w:rPr>
+      <w:t>2</w:t>
+    </w:r>
+    <w:r>
+      <w:rPr>
+        <w:color w:val="808080" w:themeColor="background1" w:themeShade="80"/>
+      </w:rPr>
+      <w:fldChar w:fldCharType="end"/>
+    </w:r>
+  </w:p>
+</w:ftr>
 </file>
 
 <file path=word/footnotes.xml><?xml version="1.0" encoding="utf-8"?>
@@ -8853,7 +9255,7 @@
   <w:abstractNum w:abstractNumId="23" w15:restartNumberingAfterBreak="0">
     <w:nsid w:val="73D86ACF"/>
     <w:multiLevelType w:val="multilevel"/>
-    <w:tmpl w:val="BB427758"/>
+    <w:tmpl w:val="AC281F5A"/>
     <w:lvl w:ilvl="0">
       <w:start w:val="1"/>
       <w:numFmt w:val="decimal"/>
@@ -8876,6 +9278,8 @@
         <w:ind w:left="792" w:hanging="432"/>
       </w:pPr>
       <w:rPr>
+        <w:b/>
+        <w:bCs/>
         <w:color w:val="000000" w:themeColor="text1"/>
       </w:rPr>
     </w:lvl>
@@ -10018,6 +10422,45 @@
       <w:shd w:val="clear" w:color="auto" w:fill="E1DFDD"/>
     </w:rPr>
   </w:style>
+  <w:style w:type="paragraph" w:styleId="Caption">
+    <w:name w:val="caption"/>
+    <w:basedOn w:val="Normal"/>
+    <w:next w:val="Normal"/>
+    <w:uiPriority w:val="35"/>
+    <w:unhideWhenUsed/>
+    <w:qFormat/>
+    <w:rsid w:val="004201A2"/>
+    <w:pPr>
+      <w:spacing w:after="200"/>
+    </w:pPr>
+    <w:rPr>
+      <w:i/>
+      <w:iCs/>
+      <w:color w:val="44546A" w:themeColor="text2"/>
+      <w:sz w:val="18"/>
+      <w:szCs w:val="18"/>
+    </w:rPr>
+  </w:style>
+  <w:style w:type="character" w:styleId="PageNumber">
+    <w:name w:val="page number"/>
+    <w:basedOn w:val="DefaultParagraphFont"/>
+    <w:uiPriority w:val="99"/>
+    <w:semiHidden/>
+    <w:unhideWhenUsed/>
+    <w:rsid w:val="005E17C0"/>
+  </w:style>
+  <w:style w:type="paragraph" w:styleId="NoSpacing">
+    <w:name w:val="No Spacing"/>
+    <w:uiPriority w:val="1"/>
+    <w:qFormat/>
+    <w:rsid w:val="005E17C0"/>
+    <w:rPr>
+      <w:rFonts w:eastAsiaTheme="minorEastAsia"/>
+      <w:sz w:val="22"/>
+      <w:szCs w:val="22"/>
+      <w:lang w:val="en-US" w:eastAsia="zh-CN"/>
+    </w:rPr>
+  </w:style>
 </w:styles>
 </file>
 

</xml_diff>